<commit_message>
Correcciones y agergado de estilo
</commit_message>
<xml_diff>
--- a/docs/Desarrollo/Actualización de la Arquitectura.docx
+++ b/docs/Desarrollo/Actualización de la Arquitectura.docx
@@ -5,6 +5,9 @@
     <w:p>
       <w:pPr>
         <w:pStyle w:val="Heading1"/>
+        <w:tabs>
+          <w:tab w:val="right" w:pos="8838"/>
+        </w:tabs>
         <w:rPr>
           <w:rFonts w:eastAsia="Times New Roman"/>
           <w:lang w:val="es-ES" w:eastAsia="es-ES"/>
@@ -36,6 +39,13 @@
       <w:bookmarkStart w:id="1" w:name="_Toc277273219"/>
       <w:bookmarkStart w:id="2" w:name="_Toc277285418"/>
       <w:bookmarkStart w:id="3" w:name="_Toc277285502"/>
+      <w:r>
+        <w:rPr>
+          <w:rFonts w:eastAsia="Times New Roman"/>
+          <w:lang w:val="es-ES" w:eastAsia="es-ES"/>
+        </w:rPr>
+        <w:tab/>
+      </w:r>
     </w:p>
     <w:p>
       <w:pPr>
@@ -126,9 +136,8 @@
       <w:r>
         <w:rPr>
           <w:rFonts w:ascii="Arial" w:eastAsia="Times New Roman" w:hAnsi="Arial" w:cs="Arial"/>
-          <w:noProof/>
           <w:color w:val="000000"/>
-          <w:lang w:eastAsia="es-AR"/>
+          <w:lang w:val="es-ES" w:eastAsia="es-ES"/>
         </w:rPr>
       </w:r>
       <w:r>
@@ -628,17 +637,38 @@
     </w:p>
     <w:p>
       <w:pPr>
-        <w:pStyle w:val="Heading2"/>
-        <w:rPr>
-          <w:rFonts w:eastAsia="Times New Roman"/>
-          <w:lang w:val="es-ES" w:eastAsia="es-ES"/>
-        </w:rPr>
-      </w:pPr>
-      <w:r>
-        <w:rPr>
-          <w:rFonts w:eastAsia="Times New Roman"/>
-          <w:lang w:val="es-ES" w:eastAsia="es-ES"/>
-        </w:rPr>
+        <w:rPr>
+          <w:rFonts w:asciiTheme="majorHAnsi" w:eastAsia="Times New Roman" w:hAnsiTheme="majorHAnsi" w:cstheme="majorBidi"/>
+          <w:b/>
+          <w:bCs/>
+          <w:color w:val="365F91" w:themeColor="accent1" w:themeShade="BF"/>
+          <w:sz w:val="28"/>
+          <w:szCs w:val="28"/>
+          <w:lang w:val="es-ES" w:eastAsia="es-ES"/>
+        </w:rPr>
+      </w:pPr>
+      <w:r>
+        <w:rPr>
+          <w:rFonts w:eastAsia="Times New Roman"/>
+          <w:lang w:val="es-ES" w:eastAsia="es-ES"/>
+        </w:rPr>
+        <w:br w:type="page"/>
+      </w:r>
+    </w:p>
+    <w:p>
+      <w:pPr>
+        <w:pStyle w:val="Heading1"/>
+        <w:rPr>
+          <w:rFonts w:eastAsia="Times New Roman"/>
+          <w:lang w:val="es-ES" w:eastAsia="es-ES"/>
+        </w:rPr>
+      </w:pPr>
+      <w:r>
+        <w:rPr>
+          <w:rFonts w:eastAsia="Times New Roman"/>
+          <w:lang w:val="es-ES" w:eastAsia="es-ES"/>
+        </w:rPr>
+        <w:lastRenderedPageBreak/>
         <w:t xml:space="preserve">Responsabilidad de cada </w:t>
       </w:r>
       <w:proofErr w:type="spellStart"/>
@@ -653,11 +683,8 @@
     </w:p>
     <w:p>
       <w:pPr>
-        <w:pStyle w:val="ListParagraph"/>
-        <w:numPr>
-          <w:ilvl w:val="0"/>
-          <w:numId w:val="3"/>
-        </w:numPr>
+        <w:pStyle w:val="IntenseQuote"/>
+        <w:ind w:left="284"/>
         <w:rPr>
           <w:rFonts w:eastAsia="Times New Roman"/>
           <w:lang w:val="es-ES" w:eastAsia="es-ES"/>
@@ -672,11 +699,8 @@
     </w:p>
     <w:p>
       <w:pPr>
-        <w:pStyle w:val="ListParagraph"/>
-        <w:numPr>
-          <w:ilvl w:val="1"/>
-          <w:numId w:val="3"/>
-        </w:numPr>
+        <w:pStyle w:val="Heading4"/>
+        <w:ind w:left="567"/>
         <w:rPr>
           <w:rFonts w:eastAsia="Times New Roman"/>
           <w:lang w:val="es-ES" w:eastAsia="es-ES"/>
@@ -705,7 +729,14 @@
           <w:rFonts w:eastAsia="Times New Roman"/>
           <w:lang w:val="es-ES" w:eastAsia="es-ES"/>
         </w:rPr>
-        <w:t xml:space="preserve">Capa responsable de la vista. </w:t>
+        <w:t>Capa responsable de</w:t>
+      </w:r>
+      <w:r>
+        <w:rPr>
+          <w:rFonts w:eastAsia="Times New Roman"/>
+          <w:lang w:val="es-ES" w:eastAsia="es-ES"/>
+        </w:rPr>
+        <w:t xml:space="preserve">l control </w:t>
       </w:r>
       <w:proofErr w:type="spellStart"/>
       <w:r>
@@ -713,6 +744,29 @@
           <w:rFonts w:eastAsia="Times New Roman"/>
           <w:lang w:val="es-ES" w:eastAsia="es-ES"/>
         </w:rPr>
+        <w:t>dinamico</w:t>
+      </w:r>
+      <w:proofErr w:type="spellEnd"/>
+      <w:r>
+        <w:rPr>
+          <w:rFonts w:eastAsia="Times New Roman"/>
+          <w:lang w:val="es-ES" w:eastAsia="es-ES"/>
+        </w:rPr>
+        <w:t xml:space="preserve"> de la</w:t>
+      </w:r>
+      <w:r>
+        <w:rPr>
+          <w:rFonts w:eastAsia="Times New Roman"/>
+          <w:lang w:val="es-ES" w:eastAsia="es-ES"/>
+        </w:rPr>
+        <w:t xml:space="preserve"> vista. </w:t>
+      </w:r>
+      <w:proofErr w:type="spellStart"/>
+      <w:r>
+        <w:rPr>
+          <w:rFonts w:eastAsia="Times New Roman"/>
+          <w:lang w:val="es-ES" w:eastAsia="es-ES"/>
+        </w:rPr>
         <w:t>Apartir</w:t>
       </w:r>
       <w:proofErr w:type="spellEnd"/>
@@ -754,6 +808,45 @@
           <w:lang w:val="es-ES" w:eastAsia="es-ES"/>
         </w:rPr>
         <w:t xml:space="preserve"> e imágenes, es la encargada de generar las pantallas que serán visualizadas.</w:t>
+      </w:r>
+      <w:r>
+        <w:rPr>
+          <w:rFonts w:eastAsia="Times New Roman"/>
+          <w:lang w:val="es-ES" w:eastAsia="es-ES"/>
+        </w:rPr>
+        <w:t xml:space="preserve"> </w:t>
+      </w:r>
+      <w:proofErr w:type="spellStart"/>
+      <w:r>
+        <w:rPr>
+          <w:rFonts w:eastAsia="Times New Roman"/>
+          <w:lang w:val="es-ES" w:eastAsia="es-ES"/>
+        </w:rPr>
+        <w:t>Ademas</w:t>
+      </w:r>
+      <w:proofErr w:type="spellEnd"/>
+      <w:r>
+        <w:rPr>
+          <w:rFonts w:eastAsia="Times New Roman"/>
+          <w:lang w:val="es-ES" w:eastAsia="es-ES"/>
+        </w:rPr>
+        <w:t xml:space="preserve"> será la encargada de ciertas validaciones básicas y de controlar las peticiones a la capa se </w:t>
+      </w:r>
+      <w:proofErr w:type="spellStart"/>
+      <w:r>
+        <w:rPr>
+          <w:rFonts w:eastAsia="Times New Roman"/>
+          <w:lang w:val="es-ES" w:eastAsia="es-ES"/>
+        </w:rPr>
+        <w:t>servico</w:t>
+      </w:r>
+      <w:proofErr w:type="spellEnd"/>
+      <w:r>
+        <w:rPr>
+          <w:rFonts w:eastAsia="Times New Roman"/>
+          <w:lang w:val="es-ES" w:eastAsia="es-ES"/>
+        </w:rPr>
+        <w:t>, de manera que administrara el patrón MVC para esta acción.</w:t>
       </w:r>
     </w:p>
     <w:p>
@@ -770,7 +863,6 @@
           <w:rFonts w:eastAsia="Times New Roman"/>
           <w:lang w:val="es-ES" w:eastAsia="es-ES"/>
         </w:rPr>
-        <w:lastRenderedPageBreak/>
         <w:t>La comunicación con el servidor será por medio de XML-RPC</w:t>
       </w:r>
     </w:p>
@@ -783,12 +875,21 @@
           <w:lang w:val="es-ES" w:eastAsia="es-ES"/>
         </w:rPr>
       </w:pPr>
-      <w:r>
-        <w:rPr>
-          <w:rFonts w:eastAsia="Times New Roman"/>
-          <w:lang w:val="es-ES" w:eastAsia="es-ES"/>
-        </w:rPr>
-        <w:t>Comunicación es AJAX</w:t>
+    </w:p>
+    <w:p>
+      <w:pPr>
+        <w:pStyle w:val="Heading4"/>
+        <w:ind w:left="567"/>
+        <w:rPr>
+          <w:rFonts w:eastAsia="Times New Roman"/>
+          <w:lang w:val="es-ES" w:eastAsia="es-ES"/>
+        </w:rPr>
+      </w:pPr>
+      <w:r>
+        <w:rPr>
+          <w:lang w:val="es-ES" w:eastAsia="es-ES"/>
+        </w:rPr>
+        <w:t>Server</w:t>
       </w:r>
     </w:p>
     <w:p>
@@ -796,207 +897,75 @@
         <w:pStyle w:val="ListParagraph"/>
         <w:ind w:left="792"/>
         <w:rPr>
-          <w:rFonts w:eastAsia="Times New Roman"/>
-          <w:lang w:val="es-ES" w:eastAsia="es-ES"/>
-        </w:rPr>
-      </w:pPr>
+          <w:lang w:val="es-ES" w:eastAsia="es-ES"/>
+        </w:rPr>
+      </w:pPr>
+      <w:r>
+        <w:rPr>
+          <w:lang w:val="es-ES" w:eastAsia="es-ES"/>
+        </w:rPr>
+        <w:t xml:space="preserve">Esta capa será la responsable de la administración de los servicios. De esta manera queda aislada la vista del modelo. Esta capa estará compuesta por </w:t>
+      </w:r>
       <w:proofErr w:type="spellStart"/>
       <w:r>
         <w:rPr>
-          <w:rFonts w:eastAsia="Times New Roman"/>
-          <w:lang w:val="es-ES" w:eastAsia="es-ES"/>
-        </w:rPr>
-        <w:t>EntryPoint</w:t>
+          <w:lang w:val="es-ES" w:eastAsia="es-ES"/>
+        </w:rPr>
+        <w:t>Servlets</w:t>
       </w:r>
       <w:proofErr w:type="spellEnd"/>
       <w:r>
         <w:rPr>
-          <w:rFonts w:eastAsia="Times New Roman"/>
-          <w:lang w:val="es-ES" w:eastAsia="es-ES"/>
-        </w:rPr>
-        <w:t xml:space="preserve"> para generación de </w:t>
+          <w:lang w:val="es-ES" w:eastAsia="es-ES"/>
+        </w:rPr>
+        <w:t xml:space="preserve"> </w:t>
+      </w:r>
+      <w:r>
+        <w:rPr>
+          <w:lang w:val="es-ES" w:eastAsia="es-ES"/>
+        </w:rPr>
+        <w:t xml:space="preserve">que servirán de interfaz para el </w:t>
+      </w:r>
+      <w:r>
+        <w:rPr>
+          <w:i/>
+          <w:lang w:val="es-ES" w:eastAsia="es-ES"/>
+        </w:rPr>
+        <w:t>Front-</w:t>
       </w:r>
       <w:proofErr w:type="spellStart"/>
       <w:r>
         <w:rPr>
-          <w:rFonts w:eastAsia="Times New Roman"/>
-          <w:lang w:val="es-ES" w:eastAsia="es-ES"/>
-        </w:rPr>
-        <w:t>javascript</w:t>
+          <w:i/>
+          <w:lang w:val="es-ES" w:eastAsia="es-ES"/>
+        </w:rPr>
+        <w:t>End</w:t>
       </w:r>
       <w:proofErr w:type="spellEnd"/>
       <w:r>
         <w:rPr>
-          <w:rFonts w:eastAsia="Times New Roman"/>
           <w:lang w:val="es-ES" w:eastAsia="es-ES"/>
         </w:rPr>
         <w:t>.</w:t>
       </w:r>
-    </w:p>
-    <w:p>
-      <w:pPr>
-        <w:pStyle w:val="ListParagraph"/>
-        <w:ind w:left="792"/>
-        <w:rPr>
-          <w:rFonts w:eastAsia="Times New Roman"/>
-          <w:lang w:val="es-ES" w:eastAsia="es-ES"/>
-        </w:rPr>
-      </w:pPr>
-      <w:r>
-        <w:rPr>
-          <w:rFonts w:eastAsia="Times New Roman"/>
-          <w:lang w:val="es-ES" w:eastAsia="es-ES"/>
-        </w:rPr>
-        <w:t>Browser con java script</w:t>
-      </w:r>
-    </w:p>
-    <w:p>
-      <w:pPr>
-        <w:pStyle w:val="ListParagraph"/>
-        <w:ind w:left="792"/>
-        <w:rPr>
-          <w:rFonts w:eastAsia="Times New Roman"/>
+      <w:r>
+        <w:rPr>
+          <w:lang w:val="es-ES" w:eastAsia="es-ES"/>
+        </w:rPr>
+        <w:t xml:space="preserve"> </w:t>
+      </w:r>
+    </w:p>
+    <w:p>
+      <w:pPr>
+        <w:pStyle w:val="IntenseQuote"/>
+        <w:ind w:left="284"/>
+        <w:rPr>
           <w:lang w:val="es-ES" w:eastAsia="es-ES"/>
         </w:rPr>
       </w:pPr>
       <w:proofErr w:type="spellStart"/>
       <w:r>
         <w:rPr>
-          <w:rFonts w:eastAsia="Times New Roman"/>
-          <w:lang w:val="es-ES" w:eastAsia="es-ES"/>
-        </w:rPr>
-        <w:t>Actualizacion</w:t>
-      </w:r>
-      <w:proofErr w:type="spellEnd"/>
-      <w:r>
-        <w:rPr>
-          <w:rFonts w:eastAsia="Times New Roman"/>
-          <w:lang w:val="es-ES" w:eastAsia="es-ES"/>
-        </w:rPr>
-        <w:t xml:space="preserve"> de paneles.</w:t>
-      </w:r>
-    </w:p>
-    <w:p>
-      <w:pPr>
-        <w:pStyle w:val="ListParagraph"/>
-        <w:ind w:left="792"/>
-        <w:rPr>
-          <w:rFonts w:eastAsia="Times New Roman"/>
-          <w:lang w:val="es-ES" w:eastAsia="es-ES"/>
-        </w:rPr>
-      </w:pPr>
-    </w:p>
-    <w:p>
-      <w:pPr>
-        <w:pStyle w:val="ListParagraph"/>
-        <w:numPr>
-          <w:ilvl w:val="1"/>
-          <w:numId w:val="3"/>
-        </w:numPr>
-        <w:rPr>
-          <w:rFonts w:eastAsia="Times New Roman"/>
-          <w:lang w:val="es-ES" w:eastAsia="es-ES"/>
-        </w:rPr>
-      </w:pPr>
-      <w:r>
-        <w:rPr>
-          <w:lang w:val="es-ES" w:eastAsia="es-ES"/>
-        </w:rPr>
-        <w:t>Server</w:t>
-      </w:r>
-    </w:p>
-    <w:p>
-      <w:pPr>
-        <w:pStyle w:val="ListParagraph"/>
-        <w:ind w:left="792"/>
-        <w:rPr>
-          <w:lang w:val="es-ES" w:eastAsia="es-ES"/>
-        </w:rPr>
-      </w:pPr>
-      <w:proofErr w:type="spellStart"/>
-      <w:r>
-        <w:rPr>
-          <w:lang w:val="es-ES" w:eastAsia="es-ES"/>
-        </w:rPr>
-        <w:t>Servlets</w:t>
-      </w:r>
-      <w:proofErr w:type="spellEnd"/>
-      <w:r>
-        <w:rPr>
-          <w:lang w:val="es-ES" w:eastAsia="es-ES"/>
-        </w:rPr>
-        <w:t xml:space="preserve"> para comunicar con el back </w:t>
-      </w:r>
-      <w:proofErr w:type="spellStart"/>
-      <w:r>
-        <w:rPr>
-          <w:lang w:val="es-ES" w:eastAsia="es-ES"/>
-        </w:rPr>
-        <w:t>end</w:t>
-      </w:r>
-      <w:proofErr w:type="spellEnd"/>
-      <w:r>
-        <w:rPr>
-          <w:lang w:val="es-ES" w:eastAsia="es-ES"/>
-        </w:rPr>
-        <w:t>.</w:t>
-      </w:r>
-    </w:p>
-    <w:p>
-      <w:pPr>
-        <w:pStyle w:val="ListParagraph"/>
-        <w:ind w:left="792"/>
-        <w:rPr>
-          <w:lang w:val="es-ES" w:eastAsia="es-ES"/>
-        </w:rPr>
-      </w:pPr>
-      <w:r>
-        <w:rPr>
-          <w:lang w:val="es-ES" w:eastAsia="es-ES"/>
-        </w:rPr>
-        <w:t xml:space="preserve">Encapsulamiento bajo XML-RPC, </w:t>
-      </w:r>
-    </w:p>
-    <w:p>
-      <w:pPr>
-        <w:pStyle w:val="ListParagraph"/>
-        <w:ind w:left="792"/>
-        <w:rPr>
-          <w:rFonts w:eastAsia="Times New Roman"/>
-          <w:lang w:val="es-ES" w:eastAsia="es-ES"/>
-        </w:rPr>
-      </w:pPr>
-      <w:proofErr w:type="spellStart"/>
-      <w:r>
-        <w:rPr>
-          <w:lang w:val="es-ES" w:eastAsia="es-ES"/>
-        </w:rPr>
-        <w:t>Facil</w:t>
-      </w:r>
-      <w:proofErr w:type="spellEnd"/>
-      <w:r>
-        <w:rPr>
-          <w:lang w:val="es-ES" w:eastAsia="es-ES"/>
-        </w:rPr>
-        <w:t xml:space="preserve"> de implementar</w:t>
-      </w:r>
-    </w:p>
-    <w:p>
-      <w:pPr>
-        <w:pStyle w:val="ListParagraph"/>
-        <w:numPr>
-          <w:ilvl w:val="0"/>
-          <w:numId w:val="3"/>
-        </w:numPr>
-        <w:rPr>
-          <w:rFonts w:eastAsia="Times New Roman"/>
-          <w:lang w:val="es-ES" w:eastAsia="es-ES"/>
-        </w:rPr>
-      </w:pPr>
-      <w:proofErr w:type="spellStart"/>
-      <w:r>
-        <w:rPr>
-          <w:rFonts w:eastAsia="Times New Roman"/>
           <w:lang w:val="es-ES" w:eastAsia="es-ES"/>
         </w:rPr>
         <w:t>Services</w:t>
@@ -1038,6 +1007,13 @@
           <w:rFonts w:eastAsia="Times New Roman"/>
           <w:lang w:val="es-ES" w:eastAsia="es-ES"/>
         </w:rPr>
+        <w:t xml:space="preserve"> de negocio</w:t>
+      </w:r>
+      <w:r>
+        <w:rPr>
+          <w:rFonts w:eastAsia="Times New Roman"/>
+          <w:lang w:val="es-ES" w:eastAsia="es-ES"/>
+        </w:rPr>
         <w:t xml:space="preserve"> y </w:t>
       </w:r>
       <w:proofErr w:type="spellStart"/>
@@ -1056,93 +1032,33 @@
         </w:rPr>
         <w:t xml:space="preserve"> de las reglas de negocio. </w:t>
       </w:r>
-    </w:p>
-    <w:p>
-      <w:pPr>
-        <w:pStyle w:val="ListParagraph"/>
-        <w:numPr>
-          <w:ilvl w:val="0"/>
-          <w:numId w:val="3"/>
-        </w:numPr>
-        <w:rPr>
-          <w:lang w:val="es-ES" w:eastAsia="es-ES"/>
-        </w:rPr>
-      </w:pPr>
-      <w:proofErr w:type="spellStart"/>
-      <w:r>
-        <w:rPr>
-          <w:lang w:val="es-ES" w:eastAsia="es-ES"/>
-        </w:rPr>
-        <w:t>DAOs</w:t>
-      </w:r>
-      <w:proofErr w:type="spellEnd"/>
     </w:p>
     <w:p>
       <w:pPr>
         <w:pStyle w:val="ListParagraph"/>
         <w:ind w:left="360"/>
         <w:rPr>
-          <w:lang w:val="es-ES" w:eastAsia="es-ES"/>
-        </w:rPr>
-      </w:pPr>
-      <w:r>
-        <w:rPr>
-          <w:lang w:val="es-ES" w:eastAsia="es-ES"/>
-        </w:rPr>
-        <w:t xml:space="preserve">Data </w:t>
-      </w:r>
+          <w:rFonts w:eastAsia="Times New Roman"/>
+          <w:lang w:val="es-ES" w:eastAsia="es-ES"/>
+        </w:rPr>
+      </w:pPr>
+    </w:p>
+    <w:p>
+      <w:pPr>
+        <w:pStyle w:val="IntenseQuote"/>
+        <w:ind w:left="284"/>
+        <w:rPr>
+          <w:lang w:val="es-ES" w:eastAsia="es-ES"/>
+        </w:rPr>
+      </w:pPr>
       <w:proofErr w:type="spellStart"/>
       <w:r>
         <w:rPr>
           <w:lang w:val="es-ES" w:eastAsia="es-ES"/>
         </w:rPr>
-        <w:t>acces</w:t>
+        <w:t>DAOs</w:t>
       </w:r>
       <w:proofErr w:type="spellEnd"/>
-      <w:r>
-        <w:rPr>
-          <w:lang w:val="es-ES" w:eastAsia="es-ES"/>
-        </w:rPr>
-        <w:t xml:space="preserve"> </w:t>
-      </w:r>
-      <w:proofErr w:type="spellStart"/>
-      <w:r>
-        <w:rPr>
-          <w:lang w:val="es-ES" w:eastAsia="es-ES"/>
-        </w:rPr>
-        <w:t>object</w:t>
-      </w:r>
-      <w:proofErr w:type="spellEnd"/>
-      <w:r>
-        <w:rPr>
-          <w:lang w:val="es-ES" w:eastAsia="es-ES"/>
-        </w:rPr>
-        <w:t xml:space="preserve">. Capa encargada </w:t>
-      </w:r>
-      <w:r>
-        <w:rPr>
-          <w:lang w:val="es-ES" w:eastAsia="es-ES"/>
-        </w:rPr>
-        <w:t>de canalizar la persistencia y acceso único a la base de datos.</w:t>
-      </w:r>
-    </w:p>
-    <w:p>
-      <w:pPr>
-        <w:pStyle w:val="ListParagraph"/>
-        <w:numPr>
-          <w:ilvl w:val="0"/>
-          <w:numId w:val="3"/>
-        </w:numPr>
-        <w:rPr>
-          <w:lang w:val="es-ES" w:eastAsia="es-ES"/>
-        </w:rPr>
-      </w:pPr>
-      <w:r>
-        <w:rPr>
-          <w:lang w:val="es-ES" w:eastAsia="es-ES"/>
-        </w:rPr>
-        <w:t>Base de Datos</w:t>
-      </w:r>
     </w:p>
     <w:p>
       <w:pPr>
@@ -1156,28 +1072,54 @@
         <w:rPr>
           <w:lang w:val="es-ES" w:eastAsia="es-ES"/>
         </w:rPr>
-        <w:t>Persistencia de la información de la aplicación.</w:t>
-      </w:r>
-    </w:p>
-    <w:p>
-      <w:pPr>
-        <w:pStyle w:val="ListParagraph"/>
-        <w:numPr>
-          <w:ilvl w:val="0"/>
-          <w:numId w:val="3"/>
-        </w:numPr>
-        <w:rPr>
-          <w:lang w:val="es-ES" w:eastAsia="es-ES"/>
-        </w:rPr>
-      </w:pPr>
+        <w:t xml:space="preserve">Data </w:t>
+      </w:r>
       <w:proofErr w:type="spellStart"/>
       <w:r>
         <w:rPr>
           <w:lang w:val="es-ES" w:eastAsia="es-ES"/>
         </w:rPr>
-        <w:t>Entity</w:t>
+        <w:t>acces</w:t>
       </w:r>
       <w:proofErr w:type="spellEnd"/>
+      <w:r>
+        <w:rPr>
+          <w:lang w:val="es-ES" w:eastAsia="es-ES"/>
+        </w:rPr>
+        <w:t xml:space="preserve"> </w:t>
+      </w:r>
+      <w:proofErr w:type="spellStart"/>
+      <w:r>
+        <w:rPr>
+          <w:lang w:val="es-ES" w:eastAsia="es-ES"/>
+        </w:rPr>
+        <w:t>object</w:t>
+      </w:r>
+      <w:proofErr w:type="spellEnd"/>
+      <w:r>
+        <w:rPr>
+          <w:lang w:val="es-ES" w:eastAsia="es-ES"/>
+        </w:rPr>
+        <w:t xml:space="preserve">. Capa encargada </w:t>
+      </w:r>
+      <w:r>
+        <w:rPr>
+          <w:lang w:val="es-ES" w:eastAsia="es-ES"/>
+        </w:rPr>
+        <w:t>de canalizar la persistencia</w:t>
+      </w:r>
+      <w:r>
+        <w:rPr>
+          <w:lang w:val="es-ES" w:eastAsia="es-ES"/>
+        </w:rPr>
+        <w:t>. Esta capa es la única que tendrá acceso a la administración de datos de la</w:t>
+      </w:r>
+      <w:r>
+        <w:rPr>
+          <w:lang w:val="es-ES" w:eastAsia="es-ES"/>
+        </w:rPr>
+        <w:t xml:space="preserve"> base de datos.</w:t>
+      </w:r>
     </w:p>
     <w:p>
       <w:pPr>
@@ -1187,43 +1129,20 @@
           <w:lang w:val="es-ES" w:eastAsia="es-ES"/>
         </w:rPr>
       </w:pPr>
-      <w:r>
-        <w:rPr>
-          <w:lang w:val="es-ES" w:eastAsia="es-ES"/>
-        </w:rPr>
-        <w:t xml:space="preserve">Entidad utilizada por los </w:t>
-      </w:r>
-      <w:proofErr w:type="spellStart"/>
-      <w:r>
-        <w:rPr>
-          <w:lang w:val="es-ES" w:eastAsia="es-ES"/>
-        </w:rPr>
-        <w:t>DAOs</w:t>
-      </w:r>
-      <w:proofErr w:type="spellEnd"/>
-      <w:r>
-        <w:rPr>
-          <w:lang w:val="es-ES" w:eastAsia="es-ES"/>
-        </w:rPr>
-        <w:t xml:space="preserve"> para realizar los mapeos entre las clases Java y las tablas de la base de datos.</w:t>
-      </w:r>
-    </w:p>
-    <w:p>
-      <w:pPr>
-        <w:pStyle w:val="ListParagraph"/>
-        <w:numPr>
-          <w:ilvl w:val="0"/>
-          <w:numId w:val="3"/>
-        </w:numPr>
-        <w:rPr>
-          <w:lang w:val="es-ES" w:eastAsia="es-ES"/>
-        </w:rPr>
-      </w:pPr>
-      <w:r>
-        <w:rPr>
-          <w:lang w:val="es-ES" w:eastAsia="es-ES"/>
-        </w:rPr>
-        <w:t>DTO</w:t>
+    </w:p>
+    <w:p>
+      <w:pPr>
+        <w:pStyle w:val="IntenseQuote"/>
+        <w:ind w:left="284"/>
+        <w:rPr>
+          <w:lang w:val="es-ES" w:eastAsia="es-ES"/>
+        </w:rPr>
+      </w:pPr>
+      <w:r>
+        <w:rPr>
+          <w:lang w:val="es-ES" w:eastAsia="es-ES"/>
+        </w:rPr>
+        <w:t>Base de Datos</w:t>
       </w:r>
     </w:p>
     <w:p>
@@ -1238,6 +1157,139 @@
         <w:rPr>
           <w:lang w:val="es-ES" w:eastAsia="es-ES"/>
         </w:rPr>
+        <w:t>Entidad encargada de la p</w:t>
+      </w:r>
+      <w:r>
+        <w:rPr>
+          <w:lang w:val="es-ES" w:eastAsia="es-ES"/>
+        </w:rPr>
+        <w:t xml:space="preserve">ersistencia </w:t>
+      </w:r>
+      <w:r>
+        <w:rPr>
+          <w:lang w:val="es-ES" w:eastAsia="es-ES"/>
+        </w:rPr>
+        <w:t xml:space="preserve">física </w:t>
+      </w:r>
+      <w:r>
+        <w:rPr>
+          <w:lang w:val="es-ES" w:eastAsia="es-ES"/>
+        </w:rPr>
+        <w:t xml:space="preserve">de la información </w:t>
+      </w:r>
+      <w:r>
+        <w:rPr>
+          <w:lang w:val="es-ES" w:eastAsia="es-ES"/>
+        </w:rPr>
+        <w:t xml:space="preserve">y estados </w:t>
+      </w:r>
+      <w:r>
+        <w:rPr>
+          <w:lang w:val="es-ES" w:eastAsia="es-ES"/>
+        </w:rPr>
+        <w:t>de la aplicación.</w:t>
+      </w:r>
+    </w:p>
+    <w:p>
+      <w:pPr>
+        <w:pStyle w:val="ListParagraph"/>
+        <w:ind w:left="360"/>
+        <w:rPr>
+          <w:lang w:val="es-ES" w:eastAsia="es-ES"/>
+        </w:rPr>
+      </w:pPr>
+    </w:p>
+    <w:p>
+      <w:pPr>
+        <w:pStyle w:val="IntenseQuote"/>
+        <w:ind w:left="284"/>
+        <w:rPr>
+          <w:lang w:val="es-ES" w:eastAsia="es-ES"/>
+        </w:rPr>
+      </w:pPr>
+      <w:proofErr w:type="spellStart"/>
+      <w:r>
+        <w:rPr>
+          <w:lang w:val="es-ES" w:eastAsia="es-ES"/>
+        </w:rPr>
+        <w:t>Entity</w:t>
+      </w:r>
+      <w:proofErr w:type="spellEnd"/>
+    </w:p>
+    <w:p>
+      <w:pPr>
+        <w:pStyle w:val="ListParagraph"/>
+        <w:ind w:left="360"/>
+        <w:rPr>
+          <w:lang w:val="es-ES" w:eastAsia="es-ES"/>
+        </w:rPr>
+      </w:pPr>
+      <w:r>
+        <w:rPr>
+          <w:lang w:val="es-ES" w:eastAsia="es-ES"/>
+        </w:rPr>
+        <w:t xml:space="preserve">Entidad utilizada por los </w:t>
+      </w:r>
+      <w:proofErr w:type="spellStart"/>
+      <w:r>
+        <w:rPr>
+          <w:lang w:val="es-ES" w:eastAsia="es-ES"/>
+        </w:rPr>
+        <w:t>DAOs</w:t>
+      </w:r>
+      <w:proofErr w:type="spellEnd"/>
+      <w:r>
+        <w:rPr>
+          <w:lang w:val="es-ES" w:eastAsia="es-ES"/>
+        </w:rPr>
+        <w:t xml:space="preserve"> para realizar los mapeos entre las clases Java y las tablas de la base de datos.</w:t>
+      </w:r>
+    </w:p>
+    <w:p>
+      <w:pPr>
+        <w:pStyle w:val="ListParagraph"/>
+        <w:ind w:left="360"/>
+        <w:rPr>
+          <w:lang w:val="es-ES" w:eastAsia="es-ES"/>
+        </w:rPr>
+      </w:pPr>
+    </w:p>
+    <w:p>
+      <w:pPr>
+        <w:pStyle w:val="IntenseQuote"/>
+        <w:ind w:left="284"/>
+        <w:rPr>
+          <w:lang w:val="es-ES" w:eastAsia="es-ES"/>
+        </w:rPr>
+      </w:pPr>
+      <w:proofErr w:type="spellStart"/>
+      <w:r>
+        <w:rPr>
+          <w:lang w:val="es-ES" w:eastAsia="es-ES"/>
+        </w:rPr>
+        <w:t>DTO</w:t>
+      </w:r>
+      <w:r>
+        <w:rPr>
+          <w:lang w:val="es-ES" w:eastAsia="es-ES"/>
+        </w:rPr>
+        <w:t>s</w:t>
+      </w:r>
+      <w:proofErr w:type="spellEnd"/>
+    </w:p>
+    <w:p>
+      <w:pPr>
+        <w:pStyle w:val="ListParagraph"/>
+        <w:ind w:left="360"/>
+        <w:rPr>
+          <w:lang w:val="es-ES" w:eastAsia="es-ES"/>
+        </w:rPr>
+      </w:pPr>
+      <w:r>
+        <w:rPr>
+          <w:lang w:val="es-ES" w:eastAsia="es-ES"/>
+        </w:rPr>
+        <w:lastRenderedPageBreak/>
         <w:t xml:space="preserve">Clases </w:t>
       </w:r>
       <w:proofErr w:type="spellStart"/>
@@ -1266,10 +1318,35 @@
         <w:rPr>
           <w:lang w:val="es-ES" w:eastAsia="es-ES"/>
         </w:rPr>
-        <w:t xml:space="preserve"> con el back-end</w:t>
-      </w:r>
+        <w:t xml:space="preserve"> con el back-</w:t>
+      </w:r>
+      <w:proofErr w:type="spellStart"/>
+      <w:r>
+        <w:rPr>
+          <w:lang w:val="es-ES" w:eastAsia="es-ES"/>
+        </w:rPr>
+        <w:t>end</w:t>
+      </w:r>
+      <w:proofErr w:type="spellEnd"/>
+      <w:r>
+        <w:rPr>
+          <w:lang w:val="es-ES" w:eastAsia="es-ES"/>
+        </w:rPr>
+        <w:t>. Para nuestro caso esta capa será la encargada de pasar la información de la vista hacia la capa de servicios.</w:t>
+      </w:r>
+    </w:p>
+    <w:p>
+      <w:pPr>
+        <w:pStyle w:val="ListParagraph"/>
+        <w:ind w:left="360"/>
+        <w:rPr>
+          <w:lang w:val="es-ES" w:eastAsia="es-ES"/>
+        </w:rPr>
+      </w:pPr>
     </w:p>
     <w:sectPr>
+      <w:headerReference w:type="default" r:id="rId9"/>
+      <w:footerReference w:type="default" r:id="rId10"/>
       <w:pgSz w:w="12240" w:h="15840"/>
       <w:pgMar w:top="1417" w:right="1701" w:bottom="1417" w:left="1701" w:header="708" w:footer="708" w:gutter="0"/>
       <w:cols w:space="708"/>
@@ -1277,6 +1354,351 @@
     </w:sectPr>
   </w:body>
 </w:document>
+</file>
+
+<file path=word/endnotes.xml><?xml version="1.0" encoding="utf-8"?>
+<w:endnotes xmlns:ve="http://schemas.openxmlformats.org/markup-compatibility/2006" xmlns:o="urn:schemas-microsoft-com:office:office" xmlns:r="http://schemas.openxmlformats.org/officeDocument/2006/relationships" xmlns:m="http://schemas.openxmlformats.org/officeDocument/2006/math" xmlns:v="urn:schemas-microsoft-com:vml" xmlns:wp="http://schemas.openxmlformats.org/drawingml/2006/wordprocessingDrawing" xmlns:w10="urn:schemas-microsoft-com:office:word" xmlns:w="http://schemas.openxmlformats.org/wordprocessingml/2006/main" xmlns:wne="http://schemas.microsoft.com/office/word/2006/wordml">
+  <w:endnote w:type="separator" w:id="-1">
+    <w:p>
+      <w:pPr>
+        <w:spacing w:line="240" w:lineRule="auto"/>
+      </w:pPr>
+      <w:r>
+        <w:separator/>
+      </w:r>
+    </w:p>
+  </w:endnote>
+  <w:endnote w:type="continuationSeparator" w:id="0">
+    <w:p>
+      <w:pPr>
+        <w:spacing w:line="240" w:lineRule="auto"/>
+      </w:pPr>
+      <w:r>
+        <w:continuationSeparator/>
+      </w:r>
+    </w:p>
+  </w:endnote>
+</w:endnotes>
+</file>
+
+<file path=word/footer1.xml><?xml version="1.0" encoding="utf-8"?>
+<w:ftr xmlns:ve="http://schemas.openxmlformats.org/markup-compatibility/2006" xmlns:o="urn:schemas-microsoft-com:office:office" xmlns:r="http://schemas.openxmlformats.org/officeDocument/2006/relationships" xmlns:m="http://schemas.openxmlformats.org/officeDocument/2006/math" xmlns:v="urn:schemas-microsoft-com:vml" xmlns:wp="http://schemas.openxmlformats.org/drawingml/2006/wordprocessingDrawing" xmlns:w10="urn:schemas-microsoft-com:office:word" xmlns:w="http://schemas.openxmlformats.org/wordprocessingml/2006/main" xmlns:wne="http://schemas.microsoft.com/office/word/2006/wordml">
+  <w:p>
+    <w:pPr>
+      <w:pStyle w:val="Footer"/>
+      <w:pBdr>
+        <w:top w:val="single" w:sz="4" w:space="1" w:color="A5A5A5" w:themeColor="background1" w:themeShade="A5"/>
+      </w:pBdr>
+      <w:jc w:val="right"/>
+      <w:rPr>
+        <w:color w:val="7F7F7F" w:themeColor="background1" w:themeShade="7F"/>
+      </w:rPr>
+    </w:pPr>
+    <w:sdt>
+      <w:sdtPr>
+        <w:rPr>
+          <w:noProof/>
+          <w:color w:val="7F7F7F" w:themeColor="background1" w:themeShade="7F"/>
+        </w:rPr>
+        <w:alias w:val="Company"/>
+        <w:id w:val="76161118"/>
+        <w:placeholder>
+          <w:docPart w:val="883F03CF19D84FF78F954922014851DE"/>
+        </w:placeholder>
+        <w:dataBinding w:prefixMappings="xmlns:ns0='http://schemas.openxmlformats.org/officeDocument/2006/extended-properties'" w:xpath="/ns0:Properties[1]/ns0:Company[1]" w:storeItemID="{6668398D-A668-4E3E-A5EB-62B293D839F1}"/>
+        <w:text/>
+      </w:sdtPr>
+      <w:sdtContent>
+        <w:r>
+          <w:rPr>
+            <w:noProof/>
+            <w:color w:val="7F7F7F" w:themeColor="background1" w:themeShade="7F"/>
+          </w:rPr>
+          <w:t>Actualizacion de la Arquitectura</w:t>
+        </w:r>
+      </w:sdtContent>
+    </w:sdt>
+    <w:r>
+      <w:rPr>
+        <w:noProof/>
+        <w:color w:val="7F7F7F" w:themeColor="background1" w:themeShade="7F"/>
+        <w:lang w:val="en-US" w:eastAsia="zh-TW"/>
+      </w:rPr>
+      <w:pict>
+        <v:group id="_x0000_s3075" style="position:absolute;left:0;text-align:left;margin-left:0;margin-top:-79.4pt;width:57.6pt;height:48.5pt;z-index:251663360;mso-width-percent:800;mso-top-percent:900;mso-position-horizontal:center;mso-position-horizontal-relative:right-margin-area;mso-position-vertical-relative:margin;mso-width-percent:800;mso-top-percent:900;mso-width-relative:left-margin-area" coordorigin="10717,13296" coordsize="1162,970" o:allowincell="f">
+          <v:group id="_x0000_s3076" style="position:absolute;left:10717;top:13815;width:1162;height:451;mso-position-horizontal-relative:margin;mso-position-vertical-relative:margin" coordorigin="-6,3399" coordsize="12197,4253">
+            <o:lock v:ext="edit" aspectratio="t"/>
+            <v:group id="_x0000_s3077" style="position:absolute;left:-6;top:3717;width:12189;height:3550" coordorigin="18,7468" coordsize="12189,3550">
+              <o:lock v:ext="edit" aspectratio="t"/>
+              <v:shape id="_x0000_s3078" style="position:absolute;left:18;top:7837;width:7132;height:2863;mso-width-relative:page;mso-height-relative:page" coordsize="7132,2863" path="m,l17,2863,7132,2578r,-2378l,xe" fillcolor="#a7bfde [1620]" stroked="f">
+                <v:fill opacity=".5"/>
+                <v:path arrowok="t"/>
+                <o:lock v:ext="edit" aspectratio="t"/>
+              </v:shape>
+              <v:shape id="_x0000_s3079" style="position:absolute;left:7150;top:7468;width:3466;height:3550;mso-width-relative:page;mso-height-relative:page" coordsize="3466,3550" path="m,569l,2930r3466,620l3466,,,569xe" fillcolor="#d3dfee [820]" stroked="f">
+                <v:fill opacity=".5"/>
+                <v:path arrowok="t"/>
+                <o:lock v:ext="edit" aspectratio="t"/>
+              </v:shape>
+              <v:shape id="_x0000_s3080" style="position:absolute;left:10616;top:7468;width:1591;height:3550;mso-width-relative:page;mso-height-relative:page" coordsize="1591,3550" path="m,l,3550,1591,2746r,-2009l,xe" fillcolor="#a7bfde [1620]" stroked="f">
+                <v:fill opacity=".5"/>
+                <v:path arrowok="t"/>
+                <o:lock v:ext="edit" aspectratio="t"/>
+              </v:shape>
+            </v:group>
+            <v:shape id="_x0000_s3081" style="position:absolute;left:8071;top:4069;width:4120;height:2913;mso-width-relative:page;mso-height-relative:page" coordsize="4120,2913" path="m1,251l,2662r4120,251l4120,,1,251xe" fillcolor="#d8d8d8 [2732]" stroked="f">
+              <v:path arrowok="t"/>
+              <o:lock v:ext="edit" aspectratio="t"/>
+            </v:shape>
+            <v:shape id="_x0000_s3082" style="position:absolute;left:4104;top:3399;width:3985;height:4236;mso-width-relative:page;mso-height-relative:page" coordsize="3985,4236" path="m,l,4236,3985,3349r,-2428l,xe" fillcolor="#bfbfbf [2412]" stroked="f">
+              <v:path arrowok="t"/>
+              <o:lock v:ext="edit" aspectratio="t"/>
+            </v:shape>
+            <v:shape id="_x0000_s3083" style="position:absolute;left:18;top:3399;width:4086;height:4253;mso-width-relative:page;mso-height-relative:page" coordsize="4086,4253" path="m4086,r-2,4253l,3198,,1072,4086,xe" fillcolor="#d8d8d8 [2732]" stroked="f">
+              <v:path arrowok="t"/>
+              <o:lock v:ext="edit" aspectratio="t"/>
+            </v:shape>
+            <v:shape id="_x0000_s3084" style="position:absolute;left:17;top:3617;width:2076;height:3851;mso-width-relative:page;mso-height-relative:page" coordsize="2076,3851" path="m,921l2060,r16,3851l,2981,,921xe" fillcolor="#d3dfee [820]" stroked="f">
+              <v:fill opacity="45875f"/>
+              <v:path arrowok="t"/>
+              <o:lock v:ext="edit" aspectratio="t"/>
+            </v:shape>
+            <v:shape id="_x0000_s3085" style="position:absolute;left:2077;top:3617;width:6011;height:3835;mso-width-relative:page;mso-height-relative:page" coordsize="6011,3835" path="m,l17,3835,6011,2629r,-1390l,xe" fillcolor="#a7bfde [1620]" stroked="f">
+              <v:fill opacity="45875f"/>
+              <v:path arrowok="t"/>
+              <o:lock v:ext="edit" aspectratio="t"/>
+            </v:shape>
+            <v:shape id="_x0000_s3086" style="position:absolute;left:8088;top:3835;width:4102;height:3432;mso-width-relative:page;mso-height-relative:page" coordsize="4102,3432" path="m,1038l,2411,4102,3432,4102,,,1038xe" fillcolor="#d3dfee [820]" stroked="f">
+              <v:fill opacity="45875f"/>
+              <v:path arrowok="t"/>
+              <o:lock v:ext="edit" aspectratio="t"/>
+            </v:shape>
+          </v:group>
+          <v:shapetype id="_x0000_t202" coordsize="21600,21600" o:spt="202" path="m,l,21600r21600,l21600,xe">
+            <v:stroke joinstyle="miter"/>
+            <v:path gradientshapeok="t" o:connecttype="rect"/>
+          </v:shapetype>
+          <v:shape id="_x0000_s3087" type="#_x0000_t202" style="position:absolute;left:10821;top:13296;width:1058;height:365" filled="f" stroked="f">
+            <v:textbox style="mso-next-textbox:#_x0000_s3087" inset=",0,,0">
+              <w:txbxContent>
+                <w:p>
+                  <w:pPr>
+                    <w:jc w:val="center"/>
+                    <w:rPr>
+                      <w:color w:val="4F81BD" w:themeColor="accent1"/>
+                    </w:rPr>
+                  </w:pPr>
+                  <w:fldSimple w:instr=" PAGE   \* MERGEFORMAT ">
+                    <w:r>
+                      <w:rPr>
+                        <w:noProof/>
+                        <w:color w:val="4F81BD" w:themeColor="accent1"/>
+                      </w:rPr>
+                      <w:t>1</w:t>
+                    </w:r>
+                  </w:fldSimple>
+                </w:p>
+              </w:txbxContent>
+            </v:textbox>
+          </v:shape>
+          <w10:wrap anchorx="page" anchory="margin"/>
+        </v:group>
+      </w:pict>
+    </w:r>
+    <w:r>
+      <w:rPr>
+        <w:color w:val="7F7F7F" w:themeColor="background1" w:themeShade="7F"/>
+      </w:rPr>
+      <w:t xml:space="preserve"> | </w:t>
+    </w:r>
+    <w:sdt>
+      <w:sdtPr>
+        <w:rPr>
+          <w:color w:val="7F7F7F" w:themeColor="background1" w:themeShade="7F"/>
+        </w:rPr>
+        <w:alias w:val="Address"/>
+        <w:id w:val="76161122"/>
+        <w:placeholder>
+          <w:docPart w:val="B46E55E856014B38B74F06651AC52705"/>
+        </w:placeholder>
+        <w:showingPlcHdr/>
+        <w:dataBinding w:prefixMappings="xmlns:ns0='http://schemas.microsoft.com/office/2006/coverPageProps'" w:xpath="/ns0:CoverPageProperties[1]/ns0:CompanyAddress[1]" w:storeItemID="{55AF091B-3C7A-41E3-B477-F2FDAA23CFDA}"/>
+        <w:text w:multiLine="1"/>
+      </w:sdtPr>
+      <w:sdtContent>
+        <w:r>
+          <w:rPr>
+            <w:color w:val="7F7F7F" w:themeColor="background1" w:themeShade="7F"/>
+          </w:rPr>
+          <w:t>[Type the company address]</w:t>
+        </w:r>
+      </w:sdtContent>
+    </w:sdt>
+  </w:p>
+  <w:p>
+    <w:pPr>
+      <w:pStyle w:val="Footer"/>
+    </w:pPr>
+  </w:p>
+</w:ftr>
+</file>
+
+<file path=word/footnotes.xml><?xml version="1.0" encoding="utf-8"?>
+<w:footnotes xmlns:ve="http://schemas.openxmlformats.org/markup-compatibility/2006" xmlns:o="urn:schemas-microsoft-com:office:office" xmlns:r="http://schemas.openxmlformats.org/officeDocument/2006/relationships" xmlns:m="http://schemas.openxmlformats.org/officeDocument/2006/math" xmlns:v="urn:schemas-microsoft-com:vml" xmlns:wp="http://schemas.openxmlformats.org/drawingml/2006/wordprocessingDrawing" xmlns:w10="urn:schemas-microsoft-com:office:word" xmlns:w="http://schemas.openxmlformats.org/wordprocessingml/2006/main" xmlns:wne="http://schemas.microsoft.com/office/word/2006/wordml">
+  <w:footnote w:type="separator" w:id="-1">
+    <w:p>
+      <w:pPr>
+        <w:spacing w:line="240" w:lineRule="auto"/>
+      </w:pPr>
+      <w:r>
+        <w:separator/>
+      </w:r>
+    </w:p>
+  </w:footnote>
+  <w:footnote w:type="continuationSeparator" w:id="0">
+    <w:p>
+      <w:pPr>
+        <w:spacing w:line="240" w:lineRule="auto"/>
+      </w:pPr>
+      <w:r>
+        <w:continuationSeparator/>
+      </w:r>
+    </w:p>
+  </w:footnote>
+</w:footnotes>
+</file>
+
+<file path=word/header1.xml><?xml version="1.0" encoding="utf-8"?>
+<w:hdr xmlns:ve="http://schemas.openxmlformats.org/markup-compatibility/2006" xmlns:o="urn:schemas-microsoft-com:office:office" xmlns:r="http://schemas.openxmlformats.org/officeDocument/2006/relationships" xmlns:m="http://schemas.openxmlformats.org/officeDocument/2006/math" xmlns:v="urn:schemas-microsoft-com:vml" xmlns:wp="http://schemas.openxmlformats.org/drawingml/2006/wordprocessingDrawing" xmlns:w10="urn:schemas-microsoft-com:office:word" xmlns:w="http://schemas.openxmlformats.org/wordprocessingml/2006/main" xmlns:wne="http://schemas.microsoft.com/office/word/2006/wordml">
+  <w:tbl>
+    <w:tblPr>
+      <w:tblW w:w="5000" w:type="pct"/>
+      <w:tblBorders>
+        <w:bottom w:val="single" w:sz="18" w:space="0" w:color="808080" w:themeColor="background1" w:themeShade="80"/>
+        <w:insideV w:val="single" w:sz="18" w:space="0" w:color="808080" w:themeColor="background1" w:themeShade="80"/>
+      </w:tblBorders>
+      <w:tblCellMar>
+        <w:top w:w="72" w:type="dxa"/>
+        <w:left w:w="115" w:type="dxa"/>
+        <w:bottom w:w="72" w:type="dxa"/>
+        <w:right w:w="115" w:type="dxa"/>
+      </w:tblCellMar>
+      <w:tblLook w:val="04A0"/>
+    </w:tblPr>
+    <w:tblGrid>
+      <w:gridCol w:w="7938"/>
+      <w:gridCol w:w="1130"/>
+    </w:tblGrid>
+    <w:tr>
+      <w:trPr>
+        <w:trHeight w:val="288"/>
+      </w:trPr>
+      <w:sdt>
+        <w:sdtPr>
+          <w:rPr>
+            <w:rFonts w:asciiTheme="majorHAnsi" w:eastAsiaTheme="majorEastAsia" w:hAnsiTheme="majorHAnsi" w:cstheme="majorBidi"/>
+            <w:sz w:val="36"/>
+            <w:szCs w:val="36"/>
+          </w:rPr>
+          <w:alias w:val="Title"/>
+          <w:id w:val="77761602"/>
+          <w:placeholder>
+            <w:docPart w:val="E151F6F0FC4C4F0885873D1FE70C3040"/>
+          </w:placeholder>
+          <w:dataBinding w:prefixMappings="xmlns:ns0='http://schemas.openxmlformats.org/package/2006/metadata/core-properties' xmlns:ns1='http://purl.org/dc/elements/1.1/'" w:xpath="/ns0:coreProperties[1]/ns1:title[1]" w:storeItemID="{6C3C8BC8-F283-45AE-878A-BAB7291924A1}"/>
+          <w:text/>
+        </w:sdtPr>
+        <w:sdtContent>
+          <w:tc>
+            <w:tcPr>
+              <w:tcW w:w="7765" w:type="dxa"/>
+            </w:tcPr>
+            <w:p>
+              <w:pPr>
+                <w:pStyle w:val="Header"/>
+                <w:jc w:val="right"/>
+                <w:rPr>
+                  <w:rFonts w:asciiTheme="majorHAnsi" w:eastAsiaTheme="majorEastAsia" w:hAnsiTheme="majorHAnsi" w:cstheme="majorBidi"/>
+                  <w:sz w:val="36"/>
+                  <w:szCs w:val="36"/>
+                </w:rPr>
+              </w:pPr>
+              <w:r>
+                <w:rPr>
+                  <w:rFonts w:asciiTheme="majorHAnsi" w:eastAsiaTheme="majorEastAsia" w:hAnsiTheme="majorHAnsi" w:cstheme="majorBidi"/>
+                  <w:sz w:val="36"/>
+                  <w:szCs w:val="36"/>
+                </w:rPr>
+                <w:t>Tempore</w:t>
+              </w:r>
+            </w:p>
+          </w:tc>
+        </w:sdtContent>
+      </w:sdt>
+      <w:sdt>
+        <w:sdtPr>
+          <w:rPr>
+            <w:rFonts w:asciiTheme="majorHAnsi" w:eastAsiaTheme="majorEastAsia" w:hAnsiTheme="majorHAnsi" w:cstheme="majorBidi"/>
+            <w:b/>
+            <w:bCs/>
+            <w:color w:val="4F81BD" w:themeColor="accent1"/>
+            <w:sz w:val="36"/>
+            <w:szCs w:val="36"/>
+          </w:rPr>
+          <w:alias w:val="Year"/>
+          <w:id w:val="77761609"/>
+          <w:placeholder>
+            <w:docPart w:val="99684C0280234E00AE22A2A77D55170B"/>
+          </w:placeholder>
+          <w:dataBinding w:prefixMappings="xmlns:ns0='http://schemas.microsoft.com/office/2006/coverPageProps'" w:xpath="/ns0:CoverPageProperties[1]/ns0:PublishDate[1]" w:storeItemID="{55AF091B-3C7A-41E3-B477-F2FDAA23CFDA}"/>
+          <w:date w:fullDate="2011-05-08T00:00:00Z">
+            <w:dateFormat w:val="yyyy"/>
+            <w:lid w:val="en-US"/>
+            <w:storeMappedDataAs w:val="dateTime"/>
+            <w:calendar w:val="gregorian"/>
+          </w:date>
+        </w:sdtPr>
+        <w:sdtContent>
+          <w:tc>
+            <w:tcPr>
+              <w:tcW w:w="1105" w:type="dxa"/>
+            </w:tcPr>
+            <w:p>
+              <w:pPr>
+                <w:pStyle w:val="Header"/>
+                <w:rPr>
+                  <w:rFonts w:asciiTheme="majorHAnsi" w:eastAsiaTheme="majorEastAsia" w:hAnsiTheme="majorHAnsi" w:cstheme="majorBidi"/>
+                  <w:b/>
+                  <w:bCs/>
+                  <w:color w:val="4F81BD" w:themeColor="accent1"/>
+                  <w:sz w:val="36"/>
+                  <w:szCs w:val="36"/>
+                </w:rPr>
+              </w:pPr>
+              <w:r>
+                <w:rPr>
+                  <w:rFonts w:asciiTheme="majorHAnsi" w:eastAsiaTheme="majorEastAsia" w:hAnsiTheme="majorHAnsi" w:cstheme="majorBidi"/>
+                  <w:b/>
+                  <w:bCs/>
+                  <w:color w:val="4F81BD" w:themeColor="accent1"/>
+                  <w:sz w:val="36"/>
+                  <w:szCs w:val="36"/>
+                  <w:lang w:val="en-US"/>
+                </w:rPr>
+                <w:t>2011</w:t>
+              </w:r>
+            </w:p>
+          </w:tc>
+        </w:sdtContent>
+      </w:sdt>
+    </w:tr>
+  </w:tbl>
+  <w:p>
+    <w:pPr>
+      <w:pStyle w:val="Header"/>
+    </w:pPr>
+  </w:p>
+</w:hdr>
 </file>
 
 <file path=word/numbering.xml><?xml version="1.0" encoding="utf-8"?>
@@ -1844,6 +2266,30 @@
       <w:color w:val="4F81BD" w:themeColor="accent1"/>
     </w:rPr>
   </w:style>
+  <w:style w:type="paragraph" w:styleId="Heading4">
+    <w:name w:val="heading 4"/>
+    <w:basedOn w:val="Normal"/>
+    <w:next w:val="Normal"/>
+    <w:link w:val="Heading4Char"/>
+    <w:uiPriority w:val="9"/>
+    <w:unhideWhenUsed/>
+    <w:qFormat/>
+    <w:rsid w:val="000F0FE8"/>
+    <w:pPr>
+      <w:keepNext/>
+      <w:keepLines/>
+      <w:spacing w:before="200"/>
+      <w:outlineLvl w:val="3"/>
+    </w:pPr>
+    <w:rPr>
+      <w:rFonts w:asciiTheme="majorHAnsi" w:eastAsiaTheme="majorEastAsia" w:hAnsiTheme="majorHAnsi" w:cstheme="majorBidi"/>
+      <w:b/>
+      <w:bCs/>
+      <w:i/>
+      <w:iCs/>
+      <w:color w:val="4F81BD" w:themeColor="accent1"/>
+    </w:rPr>
+  </w:style>
   <w:style w:type="character" w:default="1" w:styleId="DefaultParagraphFont">
     <w:name w:val="Default Paragraph Font"/>
     <w:uiPriority w:val="1"/>
@@ -1926,7 +2372,535 @@
       <w:contextualSpacing/>
     </w:pPr>
   </w:style>
+  <w:style w:type="paragraph" w:styleId="IntenseQuote">
+    <w:name w:val="Intense Quote"/>
+    <w:basedOn w:val="Normal"/>
+    <w:next w:val="Normal"/>
+    <w:link w:val="IntenseQuoteChar"/>
+    <w:uiPriority w:val="30"/>
+    <w:qFormat/>
+    <w:rsid w:val="000F0FE8"/>
+    <w:pPr>
+      <w:pBdr>
+        <w:bottom w:val="single" w:sz="4" w:space="4" w:color="4F81BD" w:themeColor="accent1"/>
+      </w:pBdr>
+      <w:spacing w:before="200" w:after="280"/>
+      <w:ind w:left="936" w:right="936"/>
+    </w:pPr>
+    <w:rPr>
+      <w:b/>
+      <w:bCs/>
+      <w:i/>
+      <w:iCs/>
+      <w:color w:val="4F81BD" w:themeColor="accent1"/>
+    </w:rPr>
+  </w:style>
+  <w:style w:type="character" w:customStyle="1" w:styleId="IntenseQuoteChar">
+    <w:name w:val="Intense Quote Char"/>
+    <w:basedOn w:val="DefaultParagraphFont"/>
+    <w:link w:val="IntenseQuote"/>
+    <w:uiPriority w:val="30"/>
+    <w:rsid w:val="000F0FE8"/>
+    <w:rPr>
+      <w:b/>
+      <w:bCs/>
+      <w:i/>
+      <w:iCs/>
+      <w:color w:val="4F81BD" w:themeColor="accent1"/>
+    </w:rPr>
+  </w:style>
+  <w:style w:type="character" w:customStyle="1" w:styleId="Heading4Char">
+    <w:name w:val="Heading 4 Char"/>
+    <w:basedOn w:val="DefaultParagraphFont"/>
+    <w:link w:val="Heading4"/>
+    <w:uiPriority w:val="9"/>
+    <w:rsid w:val="000F0FE8"/>
+    <w:rPr>
+      <w:rFonts w:asciiTheme="majorHAnsi" w:eastAsiaTheme="majorEastAsia" w:hAnsiTheme="majorHAnsi" w:cstheme="majorBidi"/>
+      <w:b/>
+      <w:bCs/>
+      <w:i/>
+      <w:iCs/>
+      <w:color w:val="4F81BD" w:themeColor="accent1"/>
+    </w:rPr>
+  </w:style>
+  <w:style w:type="paragraph" w:styleId="Header">
+    <w:name w:val="header"/>
+    <w:basedOn w:val="Normal"/>
+    <w:link w:val="HeaderChar"/>
+    <w:uiPriority w:val="99"/>
+    <w:unhideWhenUsed/>
+    <w:rsid w:val="007B1539"/>
+    <w:pPr>
+      <w:tabs>
+        <w:tab w:val="center" w:pos="4419"/>
+        <w:tab w:val="right" w:pos="8838"/>
+      </w:tabs>
+      <w:spacing w:line="240" w:lineRule="auto"/>
+    </w:pPr>
+  </w:style>
+  <w:style w:type="character" w:customStyle="1" w:styleId="HeaderChar">
+    <w:name w:val="Header Char"/>
+    <w:basedOn w:val="DefaultParagraphFont"/>
+    <w:link w:val="Header"/>
+    <w:uiPriority w:val="99"/>
+    <w:rsid w:val="007B1539"/>
+  </w:style>
+  <w:style w:type="paragraph" w:styleId="Footer">
+    <w:name w:val="footer"/>
+    <w:basedOn w:val="Normal"/>
+    <w:link w:val="FooterChar"/>
+    <w:uiPriority w:val="99"/>
+    <w:unhideWhenUsed/>
+    <w:rsid w:val="007B1539"/>
+    <w:pPr>
+      <w:tabs>
+        <w:tab w:val="center" w:pos="4419"/>
+        <w:tab w:val="right" w:pos="8838"/>
+      </w:tabs>
+      <w:spacing w:line="240" w:lineRule="auto"/>
+    </w:pPr>
+  </w:style>
+  <w:style w:type="character" w:customStyle="1" w:styleId="FooterChar">
+    <w:name w:val="Footer Char"/>
+    <w:basedOn w:val="DefaultParagraphFont"/>
+    <w:link w:val="Footer"/>
+    <w:uiPriority w:val="99"/>
+    <w:rsid w:val="007B1539"/>
+  </w:style>
 </w:styles>
+</file>
+
+<file path=word/glossary/document.xml><?xml version="1.0" encoding="utf-8"?>
+<w:glossaryDocument xmlns:ve="http://schemas.openxmlformats.org/markup-compatibility/2006" xmlns:o="urn:schemas-microsoft-com:office:office" xmlns:r="http://schemas.openxmlformats.org/officeDocument/2006/relationships" xmlns:m="http://schemas.openxmlformats.org/officeDocument/2006/math" xmlns:v="urn:schemas-microsoft-com:vml" xmlns:wp="http://schemas.openxmlformats.org/drawingml/2006/wordprocessingDrawing" xmlns:w10="urn:schemas-microsoft-com:office:word" xmlns:w="http://schemas.openxmlformats.org/wordprocessingml/2006/main" xmlns:wne="http://schemas.microsoft.com/office/word/2006/wordml">
+  <w:docParts>
+    <w:docPart>
+      <w:docPartPr>
+        <w:name w:val="883F03CF19D84FF78F954922014851DE"/>
+        <w:category>
+          <w:name w:val="General"/>
+          <w:gallery w:val="placeholder"/>
+        </w:category>
+        <w:types>
+          <w:type w:val="bbPlcHdr"/>
+        </w:types>
+        <w:behaviors>
+          <w:behavior w:val="content"/>
+        </w:behaviors>
+        <w:guid w:val="{7748F259-787A-4C96-BC36-E0B29C5D7C66}"/>
+      </w:docPartPr>
+      <w:docPartBody>
+        <w:p>
+          <w:pPr>
+            <w:pStyle w:val="883F03CF19D84FF78F954922014851DE"/>
+          </w:pPr>
+          <w:r>
+            <w:rPr>
+              <w:noProof/>
+              <w:color w:val="7F7F7F" w:themeColor="background1" w:themeShade="7F"/>
+            </w:rPr>
+            <w:t>[Type the company name]</w:t>
+          </w:r>
+        </w:p>
+      </w:docPartBody>
+    </w:docPart>
+    <w:docPart>
+      <w:docPartPr>
+        <w:name w:val="B46E55E856014B38B74F06651AC52705"/>
+        <w:category>
+          <w:name w:val="General"/>
+          <w:gallery w:val="placeholder"/>
+        </w:category>
+        <w:types>
+          <w:type w:val="bbPlcHdr"/>
+        </w:types>
+        <w:behaviors>
+          <w:behavior w:val="content"/>
+        </w:behaviors>
+        <w:guid w:val="{BE520543-5233-4D7F-877B-DD70A4997E53}"/>
+      </w:docPartPr>
+      <w:docPartBody>
+        <w:p>
+          <w:pPr>
+            <w:pStyle w:val="B46E55E856014B38B74F06651AC52705"/>
+          </w:pPr>
+          <w:r>
+            <w:rPr>
+              <w:color w:val="7F7F7F" w:themeColor="background1" w:themeShade="7F"/>
+            </w:rPr>
+            <w:t>[Type the company address]</w:t>
+          </w:r>
+        </w:p>
+      </w:docPartBody>
+    </w:docPart>
+    <w:docPart>
+      <w:docPartPr>
+        <w:name w:val="E151F6F0FC4C4F0885873D1FE70C3040"/>
+        <w:category>
+          <w:name w:val="General"/>
+          <w:gallery w:val="placeholder"/>
+        </w:category>
+        <w:types>
+          <w:type w:val="bbPlcHdr"/>
+        </w:types>
+        <w:behaviors>
+          <w:behavior w:val="content"/>
+        </w:behaviors>
+        <w:guid w:val="{426B2F7D-CD9A-4379-B5B1-1EF3C8550022}"/>
+      </w:docPartPr>
+      <w:docPartBody>
+        <w:p>
+          <w:pPr>
+            <w:pStyle w:val="E151F6F0FC4C4F0885873D1FE70C3040"/>
+          </w:pPr>
+          <w:r>
+            <w:rPr>
+              <w:rFonts w:asciiTheme="majorHAnsi" w:eastAsiaTheme="majorEastAsia" w:hAnsiTheme="majorHAnsi" w:cstheme="majorBidi"/>
+              <w:sz w:val="36"/>
+              <w:szCs w:val="36"/>
+            </w:rPr>
+            <w:t>[Type the document title]</w:t>
+          </w:r>
+        </w:p>
+      </w:docPartBody>
+    </w:docPart>
+    <w:docPart>
+      <w:docPartPr>
+        <w:name w:val="99684C0280234E00AE22A2A77D55170B"/>
+        <w:category>
+          <w:name w:val="General"/>
+          <w:gallery w:val="placeholder"/>
+        </w:category>
+        <w:types>
+          <w:type w:val="bbPlcHdr"/>
+        </w:types>
+        <w:behaviors>
+          <w:behavior w:val="content"/>
+        </w:behaviors>
+        <w:guid w:val="{645C0115-5FE7-4B26-B0E7-F93BFE133786}"/>
+      </w:docPartPr>
+      <w:docPartBody>
+        <w:p>
+          <w:pPr>
+            <w:pStyle w:val="99684C0280234E00AE22A2A77D55170B"/>
+          </w:pPr>
+          <w:r>
+            <w:rPr>
+              <w:rFonts w:asciiTheme="majorHAnsi" w:eastAsiaTheme="majorEastAsia" w:hAnsiTheme="majorHAnsi" w:cstheme="majorBidi"/>
+              <w:b/>
+              <w:bCs/>
+              <w:color w:val="4F81BD" w:themeColor="accent1"/>
+              <w:sz w:val="36"/>
+              <w:szCs w:val="36"/>
+            </w:rPr>
+            <w:t>[Year]</w:t>
+          </w:r>
+        </w:p>
+      </w:docPartBody>
+    </w:docPart>
+  </w:docParts>
+</w:glossaryDocument>
+</file>
+
+<file path=word/glossary/fontTable.xml><?xml version="1.0" encoding="utf-8"?>
+<w:fonts xmlns:r="http://schemas.openxmlformats.org/officeDocument/2006/relationships" xmlns:w="http://schemas.openxmlformats.org/wordprocessingml/2006/main">
+  <w:font w:name="Symbol">
+    <w:panose1 w:val="05050102010706020507"/>
+    <w:charset w:val="02"/>
+    <w:family w:val="roman"/>
+    <w:pitch w:val="variable"/>
+    <w:sig w:usb0="00000000" w:usb1="10000000" w:usb2="00000000" w:usb3="00000000" w:csb0="80000000" w:csb1="00000000"/>
+  </w:font>
+  <w:font w:name="Times New Roman">
+    <w:panose1 w:val="02020603050405020304"/>
+    <w:charset w:val="00"/>
+    <w:family w:val="roman"/>
+    <w:pitch w:val="variable"/>
+    <w:sig w:usb0="20002A87" w:usb1="80000000" w:usb2="00000008" w:usb3="00000000" w:csb0="000001FF" w:csb1="00000000"/>
+  </w:font>
+  <w:font w:name="Courier New">
+    <w:panose1 w:val="02070309020205020404"/>
+    <w:charset w:val="00"/>
+    <w:family w:val="modern"/>
+    <w:pitch w:val="fixed"/>
+    <w:sig w:usb0="20002A87" w:usb1="80000000" w:usb2="00000008" w:usb3="00000000" w:csb0="000001FF" w:csb1="00000000"/>
+  </w:font>
+  <w:font w:name="Wingdings">
+    <w:panose1 w:val="05000000000000000000"/>
+    <w:charset w:val="02"/>
+    <w:family w:val="auto"/>
+    <w:pitch w:val="variable"/>
+    <w:sig w:usb0="00000000" w:usb1="10000000" w:usb2="00000000" w:usb3="00000000" w:csb0="80000000" w:csb1="00000000"/>
+  </w:font>
+  <w:font w:name="Calibri">
+    <w:panose1 w:val="020F0502020204030204"/>
+    <w:charset w:val="00"/>
+    <w:family w:val="swiss"/>
+    <w:pitch w:val="variable"/>
+    <w:sig w:usb0="A00002EF" w:usb1="4000207B" w:usb2="00000000" w:usb3="00000000" w:csb0="0000009F" w:csb1="00000000"/>
+  </w:font>
+  <w:font w:name="Cambria">
+    <w:panose1 w:val="02040503050406030204"/>
+    <w:charset w:val="00"/>
+    <w:family w:val="roman"/>
+    <w:pitch w:val="variable"/>
+    <w:sig w:usb0="A00002EF" w:usb1="4000004B" w:usb2="00000000" w:usb3="00000000" w:csb0="0000009F" w:csb1="00000000"/>
+  </w:font>
+  <w:font w:name="Arial">
+    <w:panose1 w:val="020B0604020202020204"/>
+    <w:charset w:val="00"/>
+    <w:family w:val="swiss"/>
+    <w:pitch w:val="variable"/>
+    <w:sig w:usb0="20002A87" w:usb1="80000000" w:usb2="00000008" w:usb3="00000000" w:csb0="000001FF" w:csb1="00000000"/>
+  </w:font>
+</w:fonts>
+</file>
+
+<file path=word/glossary/settings.xml><?xml version="1.0" encoding="utf-8"?>
+<w:settings xmlns:o="urn:schemas-microsoft-com:office:office" xmlns:r="http://schemas.openxmlformats.org/officeDocument/2006/relationships" xmlns:m="http://schemas.openxmlformats.org/officeDocument/2006/math" xmlns:v="urn:schemas-microsoft-com:vml" xmlns:w10="urn:schemas-microsoft-com:office:word" xmlns:w="http://schemas.openxmlformats.org/wordprocessingml/2006/main" xmlns:sl="http://schemas.openxmlformats.org/schemaLibrary/2006/main">
+  <w:view w:val="normal"/>
+  <w:defaultTabStop w:val="708"/>
+  <w:hyphenationZone w:val="425"/>
+  <w:characterSpacingControl w:val="doNotCompress"/>
+  <w:compat>
+    <w:useFELayout/>
+  </w:compat>
+  <w:rsids>
+    <w:rsidRoot w:val="00C14EA9"/>
+    <w:rsid w:val="00906ADA"/>
+    <w:rsid w:val="00C14EA9"/>
+  </w:rsids>
+  <m:mathPr>
+    <m:mathFont m:val="Cambria Math"/>
+    <m:brkBin m:val="before"/>
+    <m:brkBinSub m:val="--"/>
+    <m:smallFrac m:val="off"/>
+    <m:dispDef/>
+    <m:lMargin m:val="0"/>
+    <m:rMargin m:val="0"/>
+    <m:defJc m:val="centerGroup"/>
+    <m:wrapIndent m:val="1440"/>
+    <m:intLim m:val="subSup"/>
+    <m:naryLim m:val="undOvr"/>
+  </m:mathPr>
+  <w:themeFontLang w:val="es-AR"/>
+  <w:clrSchemeMapping w:bg1="light1" w:t1="dark1" w:bg2="light2" w:t2="dark2" w:accent1="accent1" w:accent2="accent2" w:accent3="accent3" w:accent4="accent4" w:accent5="accent5" w:accent6="accent6" w:hyperlink="hyperlink" w:followedHyperlink="followedHyperlink"/>
+  <w:decimalSymbol w:val=","/>
+  <w:listSeparator w:val=","/>
+</w:settings>
+</file>
+
+<file path=word/glossary/styles.xml><?xml version="1.0" encoding="utf-8"?>
+<w:styles xmlns:r="http://schemas.openxmlformats.org/officeDocument/2006/relationships" xmlns:w="http://schemas.openxmlformats.org/wordprocessingml/2006/main">
+  <w:docDefaults>
+    <w:rPrDefault>
+      <w:rPr>
+        <w:rFonts w:asciiTheme="minorHAnsi" w:eastAsiaTheme="minorEastAsia" w:hAnsiTheme="minorHAnsi" w:cstheme="minorBidi"/>
+        <w:sz w:val="22"/>
+        <w:szCs w:val="22"/>
+        <w:lang w:val="es-AR" w:eastAsia="es-AR" w:bidi="ar-SA"/>
+      </w:rPr>
+    </w:rPrDefault>
+    <w:pPrDefault>
+      <w:pPr>
+        <w:spacing w:after="200" w:line="276" w:lineRule="auto"/>
+      </w:pPr>
+    </w:pPrDefault>
+  </w:docDefaults>
+  <w:latentStyles w:defLockedState="0" w:defUIPriority="99" w:defSemiHidden="1" w:defUnhideWhenUsed="1" w:defQFormat="0" w:count="267">
+    <w:lsdException w:name="Normal" w:semiHidden="0" w:uiPriority="0" w:unhideWhenUsed="0" w:qFormat="1"/>
+    <w:lsdException w:name="heading 1" w:semiHidden="0" w:uiPriority="9" w:unhideWhenUsed="0" w:qFormat="1"/>
+    <w:lsdException w:name="heading 2" w:uiPriority="9" w:qFormat="1"/>
+    <w:lsdException w:name="heading 3" w:uiPriority="9" w:qFormat="1"/>
+    <w:lsdException w:name="heading 4" w:uiPriority="9" w:qFormat="1"/>
+    <w:lsdException w:name="heading 5" w:uiPriority="9" w:qFormat="1"/>
+    <w:lsdException w:name="heading 6" w:uiPriority="9" w:qFormat="1"/>
+    <w:lsdException w:name="heading 7" w:uiPriority="9" w:qFormat="1"/>
+    <w:lsdException w:name="heading 8" w:uiPriority="9" w:qFormat="1"/>
+    <w:lsdException w:name="heading 9" w:uiPriority="9" w:qFormat="1"/>
+    <w:lsdException w:name="toc 1" w:uiPriority="39"/>
+    <w:lsdException w:name="toc 2" w:uiPriority="39"/>
+    <w:lsdException w:name="toc 3" w:uiPriority="39"/>
+    <w:lsdException w:name="toc 4" w:uiPriority="39"/>
+    <w:lsdException w:name="toc 5" w:uiPriority="39"/>
+    <w:lsdException w:name="toc 6" w:uiPriority="39"/>
+    <w:lsdException w:name="toc 7" w:uiPriority="39"/>
+    <w:lsdException w:name="toc 8" w:uiPriority="39"/>
+    <w:lsdException w:name="toc 9" w:uiPriority="39"/>
+    <w:lsdException w:name="caption" w:uiPriority="35" w:qFormat="1"/>
+    <w:lsdException w:name="Title" w:semiHidden="0" w:uiPriority="10" w:unhideWhenUsed="0" w:qFormat="1"/>
+    <w:lsdException w:name="Default Paragraph Font" w:uiPriority="1"/>
+    <w:lsdException w:name="Subtitle" w:semiHidden="0" w:uiPriority="11" w:unhideWhenUsed="0" w:qFormat="1"/>
+    <w:lsdException w:name="Strong" w:semiHidden="0" w:uiPriority="22" w:unhideWhenUsed="0" w:qFormat="1"/>
+    <w:lsdException w:name="Emphasis" w:semiHidden="0" w:uiPriority="20" w:unhideWhenUsed="0" w:qFormat="1"/>
+    <w:lsdException w:name="Table Grid" w:semiHidden="0" w:uiPriority="59" w:unhideWhenUsed="0"/>
+    <w:lsdException w:name="Placeholder Text" w:unhideWhenUsed="0"/>
+    <w:lsdException w:name="No Spacing" w:semiHidden="0" w:uiPriority="1" w:unhideWhenUsed="0" w:qFormat="1"/>
+    <w:lsdException w:name="Light Shading" w:semiHidden="0" w:uiPriority="60" w:unhideWhenUsed="0"/>
+    <w:lsdException w:name="Light List" w:semiHidden="0" w:uiPriority="61" w:unhideWhenUsed="0"/>
+    <w:lsdException w:name="Light Grid" w:semiHidden="0" w:uiPriority="62" w:unhideWhenUsed="0"/>
+    <w:lsdException w:name="Medium Shading 1" w:semiHidden="0" w:uiPriority="63" w:unhideWhenUsed="0"/>
+    <w:lsdException w:name="Medium Shading 2" w:semiHidden="0" w:uiPriority="64" w:unhideWhenUsed="0"/>
+    <w:lsdException w:name="Medium List 1" w:semiHidden="0" w:uiPriority="65" w:unhideWhenUsed="0"/>
+    <w:lsdException w:name="Medium List 2" w:semiHidden="0" w:uiPriority="66" w:unhideWhenUsed="0"/>
+    <w:lsdException w:name="Medium Grid 1" w:semiHidden="0" w:uiPriority="67" w:unhideWhenUsed="0"/>
+    <w:lsdException w:name="Medium Grid 2" w:semiHidden="0" w:uiPriority="68" w:unhideWhenUsed="0"/>
+    <w:lsdException w:name="Medium Grid 3" w:semiHidden="0" w:uiPriority="69" w:unhideWhenUsed="0"/>
+    <w:lsdException w:name="Dark List" w:semiHidden="0" w:uiPriority="70" w:unhideWhenUsed="0"/>
+    <w:lsdException w:name="Colorful Shading" w:semiHidden="0" w:uiPriority="71" w:unhideWhenUsed="0"/>
+    <w:lsdException w:name="Colorful List" w:semiHidden="0" w:uiPriority="72" w:unhideWhenUsed="0"/>
+    <w:lsdException w:name="Colorful Grid" w:semiHidden="0" w:uiPriority="73" w:unhideWhenUsed="0"/>
+    <w:lsdException w:name="Light Shading Accent 1" w:semiHidden="0" w:uiPriority="60" w:unhideWhenUsed="0"/>
+    <w:lsdException w:name="Light List Accent 1" w:semiHidden="0" w:uiPriority="61" w:unhideWhenUsed="0"/>
+    <w:lsdException w:name="Light Grid Accent 1" w:semiHidden="0" w:uiPriority="62" w:unhideWhenUsed="0"/>
+    <w:lsdException w:name="Medium Shading 1 Accent 1" w:semiHidden="0" w:uiPriority="63" w:unhideWhenUsed="0"/>
+    <w:lsdException w:name="Medium Shading 2 Accent 1" w:semiHidden="0" w:uiPriority="64" w:unhideWhenUsed="0"/>
+    <w:lsdException w:name="Medium List 1 Accent 1" w:semiHidden="0" w:uiPriority="65" w:unhideWhenUsed="0"/>
+    <w:lsdException w:name="Revision" w:unhideWhenUsed="0"/>
+    <w:lsdException w:name="List Paragraph" w:semiHidden="0" w:uiPriority="34" w:unhideWhenUsed="0" w:qFormat="1"/>
+    <w:lsdException w:name="Quote" w:semiHidden="0" w:uiPriority="29" w:unhideWhenUsed="0" w:qFormat="1"/>
+    <w:lsdException w:name="Intense Quote" w:semiHidden="0" w:uiPriority="30" w:unhideWhenUsed="0" w:qFormat="1"/>
+    <w:lsdException w:name="Medium List 2 Accent 1" w:semiHidden="0" w:uiPriority="66" w:unhideWhenUsed="0"/>
+    <w:lsdException w:name="Medium Grid 1 Accent 1" w:semiHidden="0" w:uiPriority="67" w:unhideWhenUsed="0"/>
+    <w:lsdException w:name="Medium Grid 2 Accent 1" w:semiHidden="0" w:uiPriority="68" w:unhideWhenUsed="0"/>
+    <w:lsdException w:name="Medium Grid 3 Accent 1" w:semiHidden="0" w:uiPriority="69" w:unhideWhenUsed="0"/>
+    <w:lsdException w:name="Dark List Accent 1" w:semiHidden="0" w:uiPriority="70" w:unhideWhenUsed="0"/>
+    <w:lsdException w:name="Colorful Shading Accent 1" w:semiHidden="0" w:uiPriority="71" w:unhideWhenUsed="0"/>
+    <w:lsdException w:name="Colorful List Accent 1" w:semiHidden="0" w:uiPriority="72" w:unhideWhenUsed="0"/>
+    <w:lsdException w:name="Colorful Grid Accent 1" w:semiHidden="0" w:uiPriority="73" w:unhideWhenUsed="0"/>
+    <w:lsdException w:name="Light Shading Accent 2" w:semiHidden="0" w:uiPriority="60" w:unhideWhenUsed="0"/>
+    <w:lsdException w:name="Light List Accent 2" w:semiHidden="0" w:uiPriority="61" w:unhideWhenUsed="0"/>
+    <w:lsdException w:name="Light Grid Accent 2" w:semiHidden="0" w:uiPriority="62" w:unhideWhenUsed="0"/>
+    <w:lsdException w:name="Medium Shading 1 Accent 2" w:semiHidden="0" w:uiPriority="63" w:unhideWhenUsed="0"/>
+    <w:lsdException w:name="Medium Shading 2 Accent 2" w:semiHidden="0" w:uiPriority="64" w:unhideWhenUsed="0"/>
+    <w:lsdException w:name="Medium List 1 Accent 2" w:semiHidden="0" w:uiPriority="65" w:unhideWhenUsed="0"/>
+    <w:lsdException w:name="Medium List 2 Accent 2" w:semiHidden="0" w:uiPriority="66" w:unhideWhenUsed="0"/>
+    <w:lsdException w:name="Medium Grid 1 Accent 2" w:semiHidden="0" w:uiPriority="67" w:unhideWhenUsed="0"/>
+    <w:lsdException w:name="Medium Grid 2 Accent 2" w:semiHidden="0" w:uiPriority="68" w:unhideWhenUsed="0"/>
+    <w:lsdException w:name="Medium Grid 3 Accent 2" w:semiHidden="0" w:uiPriority="69" w:unhideWhenUsed="0"/>
+    <w:lsdException w:name="Dark List Accent 2" w:semiHidden="0" w:uiPriority="70" w:unhideWhenUsed="0"/>
+    <w:lsdException w:name="Colorful Shading Accent 2" w:semiHidden="0" w:uiPriority="71" w:unhideWhenUsed="0"/>
+    <w:lsdException w:name="Colorful List Accent 2" w:semiHidden="0" w:uiPriority="72" w:unhideWhenUsed="0"/>
+    <w:lsdException w:name="Colorful Grid Accent 2" w:semiHidden="0" w:uiPriority="73" w:unhideWhenUsed="0"/>
+    <w:lsdException w:name="Light Shading Accent 3" w:semiHidden="0" w:uiPriority="60" w:unhideWhenUsed="0"/>
+    <w:lsdException w:name="Light List Accent 3" w:semiHidden="0" w:uiPriority="61" w:unhideWhenUsed="0"/>
+    <w:lsdException w:name="Light Grid Accent 3" w:semiHidden="0" w:uiPriority="62" w:unhideWhenUsed="0"/>
+    <w:lsdException w:name="Medium Shading 1 Accent 3" w:semiHidden="0" w:uiPriority="63" w:unhideWhenUsed="0"/>
+    <w:lsdException w:name="Medium Shading 2 Accent 3" w:semiHidden="0" w:uiPriority="64" w:unhideWhenUsed="0"/>
+    <w:lsdException w:name="Medium List 1 Accent 3" w:semiHidden="0" w:uiPriority="65" w:unhideWhenUsed="0"/>
+    <w:lsdException w:name="Medium List 2 Accent 3" w:semiHidden="0" w:uiPriority="66" w:unhideWhenUsed="0"/>
+    <w:lsdException w:name="Medium Grid 1 Accent 3" w:semiHidden="0" w:uiPriority="67" w:unhideWhenUsed="0"/>
+    <w:lsdException w:name="Medium Grid 2 Accent 3" w:semiHidden="0" w:uiPriority="68" w:unhideWhenUsed="0"/>
+    <w:lsdException w:name="Medium Grid 3 Accent 3" w:semiHidden="0" w:uiPriority="69" w:unhideWhenUsed="0"/>
+    <w:lsdException w:name="Dark List Accent 3" w:semiHidden="0" w:uiPriority="70" w:unhideWhenUsed="0"/>
+    <w:lsdException w:name="Colorful Shading Accent 3" w:semiHidden="0" w:uiPriority="71" w:unhideWhenUsed="0"/>
+    <w:lsdException w:name="Colorful List Accent 3" w:semiHidden="0" w:uiPriority="72" w:unhideWhenUsed="0"/>
+    <w:lsdException w:name="Colorful Grid Accent 3" w:semiHidden="0" w:uiPriority="73" w:unhideWhenUsed="0"/>
+    <w:lsdException w:name="Light Shading Accent 4" w:semiHidden="0" w:uiPriority="60" w:unhideWhenUsed="0"/>
+    <w:lsdException w:name="Light List Accent 4" w:semiHidden="0" w:uiPriority="61" w:unhideWhenUsed="0"/>
+    <w:lsdException w:name="Light Grid Accent 4" w:semiHidden="0" w:uiPriority="62" w:unhideWhenUsed="0"/>
+    <w:lsdException w:name="Medium Shading 1 Accent 4" w:semiHidden="0" w:uiPriority="63" w:unhideWhenUsed="0"/>
+    <w:lsdException w:name="Medium Shading 2 Accent 4" w:semiHidden="0" w:uiPriority="64" w:unhideWhenUsed="0"/>
+    <w:lsdException w:name="Medium List 1 Accent 4" w:semiHidden="0" w:uiPriority="65" w:unhideWhenUsed="0"/>
+    <w:lsdException w:name="Medium List 2 Accent 4" w:semiHidden="0" w:uiPriority="66" w:unhideWhenUsed="0"/>
+    <w:lsdException w:name="Medium Grid 1 Accent 4" w:semiHidden="0" w:uiPriority="67" w:unhideWhenUsed="0"/>
+    <w:lsdException w:name="Medium Grid 2 Accent 4" w:semiHidden="0" w:uiPriority="68" w:unhideWhenUsed="0"/>
+    <w:lsdException w:name="Medium Grid 3 Accent 4" w:semiHidden="0" w:uiPriority="69" w:unhideWhenUsed="0"/>
+    <w:lsdException w:name="Dark List Accent 4" w:semiHidden="0" w:uiPriority="70" w:unhideWhenUsed="0"/>
+    <w:lsdException w:name="Colorful Shading Accent 4" w:semiHidden="0" w:uiPriority="71" w:unhideWhenUsed="0"/>
+    <w:lsdException w:name="Colorful List Accent 4" w:semiHidden="0" w:uiPriority="72" w:unhideWhenUsed="0"/>
+    <w:lsdException w:name="Colorful Grid Accent 4" w:semiHidden="0" w:uiPriority="73" w:unhideWhenUsed="0"/>
+    <w:lsdException w:name="Light Shading Accent 5" w:semiHidden="0" w:uiPriority="60" w:unhideWhenUsed="0"/>
+    <w:lsdException w:name="Light List Accent 5" w:semiHidden="0" w:uiPriority="61" w:unhideWhenUsed="0"/>
+    <w:lsdException w:name="Light Grid Accent 5" w:semiHidden="0" w:uiPriority="62" w:unhideWhenUsed="0"/>
+    <w:lsdException w:name="Medium Shading 1 Accent 5" w:semiHidden="0" w:uiPriority="63" w:unhideWhenUsed="0"/>
+    <w:lsdException w:name="Medium Shading 2 Accent 5" w:semiHidden="0" w:uiPriority="64" w:unhideWhenUsed="0"/>
+    <w:lsdException w:name="Medium List 1 Accent 5" w:semiHidden="0" w:uiPriority="65" w:unhideWhenUsed="0"/>
+    <w:lsdException w:name="Medium List 2 Accent 5" w:semiHidden="0" w:uiPriority="66" w:unhideWhenUsed="0"/>
+    <w:lsdException w:name="Medium Grid 1 Accent 5" w:semiHidden="0" w:uiPriority="67" w:unhideWhenUsed="0"/>
+    <w:lsdException w:name="Medium Grid 2 Accent 5" w:semiHidden="0" w:uiPriority="68" w:unhideWhenUsed="0"/>
+    <w:lsdException w:name="Medium Grid 3 Accent 5" w:semiHidden="0" w:uiPriority="69" w:unhideWhenUsed="0"/>
+    <w:lsdException w:name="Dark List Accent 5" w:semiHidden="0" w:uiPriority="70" w:unhideWhenUsed="0"/>
+    <w:lsdException w:name="Colorful Shading Accent 5" w:semiHidden="0" w:uiPriority="71" w:unhideWhenUsed="0"/>
+    <w:lsdException w:name="Colorful List Accent 5" w:semiHidden="0" w:uiPriority="72" w:unhideWhenUsed="0"/>
+    <w:lsdException w:name="Colorful Grid Accent 5" w:semiHidden="0" w:uiPriority="73" w:unhideWhenUsed="0"/>
+    <w:lsdException w:name="Light Shading Accent 6" w:semiHidden="0" w:uiPriority="60" w:unhideWhenUsed="0"/>
+    <w:lsdException w:name="Light List Accent 6" w:semiHidden="0" w:uiPriority="61" w:unhideWhenUsed="0"/>
+    <w:lsdException w:name="Light Grid Accent 6" w:semiHidden="0" w:uiPriority="62" w:unhideWhenUsed="0"/>
+    <w:lsdException w:name="Medium Shading 1 Accent 6" w:semiHidden="0" w:uiPriority="63" w:unhideWhenUsed="0"/>
+    <w:lsdException w:name="Medium Shading 2 Accent 6" w:semiHidden="0" w:uiPriority="64" w:unhideWhenUsed="0"/>
+    <w:lsdException w:name="Medium List 1 Accent 6" w:semiHidden="0" w:uiPriority="65" w:unhideWhenUsed="0"/>
+    <w:lsdException w:name="Medium List 2 Accent 6" w:semiHidden="0" w:uiPriority="66" w:unhideWhenUsed="0"/>
+    <w:lsdException w:name="Medium Grid 1 Accent 6" w:semiHidden="0" w:uiPriority="67" w:unhideWhenUsed="0"/>
+    <w:lsdException w:name="Medium Grid 2 Accent 6" w:semiHidden="0" w:uiPriority="68" w:unhideWhenUsed="0"/>
+    <w:lsdException w:name="Medium Grid 3 Accent 6" w:semiHidden="0" w:uiPriority="69" w:unhideWhenUsed="0"/>
+    <w:lsdException w:name="Dark List Accent 6" w:semiHidden="0" w:uiPriority="70" w:unhideWhenUsed="0"/>
+    <w:lsdException w:name="Colorful Shading Accent 6" w:semiHidden="0" w:uiPriority="71" w:unhideWhenUsed="0"/>
+    <w:lsdException w:name="Colorful List Accent 6" w:semiHidden="0" w:uiPriority="72" w:unhideWhenUsed="0"/>
+    <w:lsdException w:name="Colorful Grid Accent 6" w:semiHidden="0" w:uiPriority="73" w:unhideWhenUsed="0"/>
+    <w:lsdException w:name="Subtle Emphasis" w:semiHidden="0" w:uiPriority="19" w:unhideWhenUsed="0" w:qFormat="1"/>
+    <w:lsdException w:name="Intense Emphasis" w:semiHidden="0" w:uiPriority="21" w:unhideWhenUsed="0" w:qFormat="1"/>
+    <w:lsdException w:name="Subtle Reference" w:semiHidden="0" w:uiPriority="31" w:unhideWhenUsed="0" w:qFormat="1"/>
+    <w:lsdException w:name="Intense Reference" w:semiHidden="0" w:uiPriority="32" w:unhideWhenUsed="0" w:qFormat="1"/>
+    <w:lsdException w:name="Book Title" w:semiHidden="0" w:uiPriority="33" w:unhideWhenUsed="0" w:qFormat="1"/>
+    <w:lsdException w:name="Bibliography" w:uiPriority="37"/>
+    <w:lsdException w:name="TOC Heading" w:uiPriority="39" w:qFormat="1"/>
+  </w:latentStyles>
+  <w:style w:type="paragraph" w:default="1" w:styleId="Normal">
+    <w:name w:val="Normal"/>
+    <w:qFormat/>
+  </w:style>
+  <w:style w:type="character" w:default="1" w:styleId="DefaultParagraphFont">
+    <w:name w:val="Default Paragraph Font"/>
+    <w:uiPriority w:val="1"/>
+    <w:semiHidden/>
+    <w:unhideWhenUsed/>
+  </w:style>
+  <w:style w:type="table" w:default="1" w:styleId="TableNormal">
+    <w:name w:val="Normal Table"/>
+    <w:uiPriority w:val="99"/>
+    <w:semiHidden/>
+    <w:unhideWhenUsed/>
+    <w:qFormat/>
+    <w:tblPr>
+      <w:tblInd w:w="0" w:type="dxa"/>
+      <w:tblCellMar>
+        <w:top w:w="0" w:type="dxa"/>
+        <w:left w:w="108" w:type="dxa"/>
+        <w:bottom w:w="0" w:type="dxa"/>
+        <w:right w:w="108" w:type="dxa"/>
+      </w:tblCellMar>
+    </w:tblPr>
+  </w:style>
+  <w:style w:type="numbering" w:default="1" w:styleId="NoList">
+    <w:name w:val="No List"/>
+    <w:uiPriority w:val="99"/>
+    <w:semiHidden/>
+    <w:unhideWhenUsed/>
+  </w:style>
+  <w:style w:type="paragraph" w:customStyle="1" w:styleId="883F03CF19D84FF78F954922014851DE">
+    <w:name w:val="883F03CF19D84FF78F954922014851DE"/>
+    <w:rsid w:val="00C14EA9"/>
+  </w:style>
+  <w:style w:type="paragraph" w:customStyle="1" w:styleId="B46E55E856014B38B74F06651AC52705">
+    <w:name w:val="B46E55E856014B38B74F06651AC52705"/>
+    <w:rsid w:val="00C14EA9"/>
+  </w:style>
+  <w:style w:type="paragraph" w:customStyle="1" w:styleId="E151F6F0FC4C4F0885873D1FE70C3040">
+    <w:name w:val="E151F6F0FC4C4F0885873D1FE70C3040"/>
+    <w:rsid w:val="00C14EA9"/>
+  </w:style>
+  <w:style w:type="paragraph" w:customStyle="1" w:styleId="99684C0280234E00AE22A2A77D55170B">
+    <w:name w:val="99684C0280234E00AE22A2A77D55170B"/>
+    <w:rsid w:val="00C14EA9"/>
+  </w:style>
+</w:styles>
+</file>
+
+<file path=word/glossary/webSettings.xml><?xml version="1.0" encoding="utf-8"?>
+<w:webSettings xmlns:r="http://schemas.openxmlformats.org/officeDocument/2006/relationships" xmlns:w="http://schemas.openxmlformats.org/wordprocessingml/2006/main">
+  <w:optimizeForBrowser/>
+</w:webSettings>
 </file>
 
 <file path=word/theme/theme1.xml><?xml version="1.0" encoding="utf-8"?>
@@ -2210,4 +3184,35 @@
   <a:objectDefaults/>
   <a:extraClrSchemeLst/>
 </a:theme>
+</file>
+
+<file path=customXml/item1.xml><?xml version="1.0" encoding="utf-8"?>
+<CoverPageProperties xmlns="http://schemas.microsoft.com/office/2006/coverPageProps">
+  <PublishDate>2011-05-08T00:00:00</PublishDate>
+  <Abstract/>
+  <CompanyAddress/>
+  <CompanyPhone/>
+  <CompanyFax/>
+  <CompanyEmail/>
+</CoverPageProperties>
+</file>
+
+<file path=customXml/item2.xml><?xml version="1.0" encoding="utf-8"?>
+<b:Sources xmlns:b="http://schemas.openxmlformats.org/officeDocument/2006/bibliography" xmlns="http://schemas.openxmlformats.org/officeDocument/2006/bibliography" SelectedStyle="\APA.XSL" StyleName="APA"/>
+</file>
+
+<file path=customXml/itemProps1.xml><?xml version="1.0" encoding="utf-8"?>
+<ds:datastoreItem xmlns:ds="http://schemas.openxmlformats.org/officeDocument/2006/customXml" ds:itemID="{55AF091B-3C7A-41E3-B477-F2FDAA23CFDA}">
+  <ds:schemaRefs>
+    <ds:schemaRef ds:uri="http://schemas.microsoft.com/office/2006/coverPageProps"/>
+  </ds:schemaRefs>
+</ds:datastoreItem>
+</file>
+
+<file path=customXml/itemProps2.xml><?xml version="1.0" encoding="utf-8"?>
+<ds:datastoreItem xmlns:ds="http://schemas.openxmlformats.org/officeDocument/2006/customXml" ds:itemID="{AF019E3C-8C84-4398-957E-A9615F677845}">
+  <ds:schemaRefs>
+    <ds:schemaRef ds:uri="http://schemas.openxmlformats.org/officeDocument/2006/bibliography"/>
+  </ds:schemaRefs>
+</ds:datastoreItem>
 </file>
</xml_diff>

<commit_message>
actualizacion de los patrones
</commit_message>
<xml_diff>
--- a/docs/Desarrollo/Actualización de la Arquitectura.docx
+++ b/docs/Desarrollo/Actualización de la Arquitectura.docx
@@ -1,6 +1,6 @@
 
 <file path=word/document.xml><?xml version="1.0" encoding="utf-8"?>
-<w:document xmlns:ve="http://schemas.openxmlformats.org/markup-compatibility/2006" xmlns:o="urn:schemas-microsoft-com:office:office" xmlns:r="http://schemas.openxmlformats.org/officeDocument/2006/relationships" xmlns:m="http://schemas.openxmlformats.org/officeDocument/2006/math" xmlns:v="urn:schemas-microsoft-com:vml" xmlns:wp="http://schemas.openxmlformats.org/drawingml/2006/wordprocessingDrawing" xmlns:w10="urn:schemas-microsoft-com:office:word" xmlns:w="http://schemas.openxmlformats.org/wordprocessingml/2006/main" xmlns:wne="http://schemas.microsoft.com/office/word/2006/wordml">
+<w:document xmlns:wpc="http://schemas.microsoft.com/office/word/2010/wordprocessingCanvas" xmlns:mc="http://schemas.openxmlformats.org/markup-compatibility/2006" xmlns:o="urn:schemas-microsoft-com:office:office" xmlns:r="http://schemas.openxmlformats.org/officeDocument/2006/relationships" xmlns:m="http://schemas.openxmlformats.org/officeDocument/2006/math" xmlns:v="urn:schemas-microsoft-com:vml" xmlns:wp14="http://schemas.microsoft.com/office/word/2010/wordprocessingDrawing" xmlns:wp="http://schemas.openxmlformats.org/drawingml/2006/wordprocessingDrawing" xmlns:w10="urn:schemas-microsoft-com:office:word" xmlns:w="http://schemas.openxmlformats.org/wordprocessingml/2006/main" xmlns:w14="http://schemas.microsoft.com/office/word/2010/wordml" xmlns:wpg="http://schemas.microsoft.com/office/word/2010/wordprocessingGroup" xmlns:wpi="http://schemas.microsoft.com/office/word/2010/wordprocessingInk" xmlns:wne="http://schemas.microsoft.com/office/word/2006/wordml" xmlns:wps="http://schemas.microsoft.com/office/word/2010/wordprocessingShape" mc:Ignorable="w14 wp14">
   <w:body>
     <w:p>
       <w:pPr>
@@ -596,25 +596,23 @@
           <w:color w:val="000000"/>
           <w:lang w:val="es-ES" w:eastAsia="es-ES"/>
         </w:rPr>
-        <w:t xml:space="preserve"> tan robusta como la presta Spring. En reemplazo a esta eliminación se decide utilizar el mismo </w:t>
-      </w:r>
-      <w:proofErr w:type="spellStart"/>
+        <w:t xml:space="preserve"> tan robusta como la presta Spring. En reemplazo a esta eliminación se decide utilizar el mismo compon</w:t>
+      </w:r>
       <w:r>
         <w:rPr>
           <w:rFonts w:ascii="Arial" w:eastAsia="Times New Roman" w:hAnsi="Arial" w:cs="Arial"/>
           <w:color w:val="000000"/>
           <w:lang w:val="es-ES" w:eastAsia="es-ES"/>
         </w:rPr>
-        <w:t>comoponte</w:t>
-      </w:r>
-      <w:proofErr w:type="spellEnd"/>
+        <w:t>en</w:t>
+      </w:r>
       <w:r>
         <w:rPr>
           <w:rFonts w:ascii="Arial" w:eastAsia="Times New Roman" w:hAnsi="Arial" w:cs="Arial"/>
           <w:color w:val="000000"/>
           <w:lang w:val="es-ES" w:eastAsia="es-ES"/>
         </w:rPr>
-        <w:t xml:space="preserve"> inicialmente propuesto, GWT (Google Web </w:t>
+        <w:t xml:space="preserve">te inicialmente propuesto, GWT (Google Web </w:t>
       </w:r>
       <w:proofErr w:type="spellStart"/>
       <w:r>
@@ -1344,9 +1342,307 @@
         </w:rPr>
       </w:pPr>
     </w:p>
+    <w:p>
+      <w:pPr>
+        <w:pStyle w:val="Heading1"/>
+        <w:rPr>
+          <w:lang w:val="es-ES" w:eastAsia="es-ES"/>
+        </w:rPr>
+      </w:pPr>
+      <w:r>
+        <w:rPr>
+          <w:lang w:val="es-ES" w:eastAsia="es-ES"/>
+        </w:rPr>
+        <w:t>Patrones</w:t>
+      </w:r>
+    </w:p>
+    <w:p>
+      <w:pPr>
+        <w:pStyle w:val="ListParagraph"/>
+        <w:ind w:left="360"/>
+        <w:rPr>
+          <w:lang w:val="es-ES" w:eastAsia="es-ES"/>
+        </w:rPr>
+      </w:pPr>
+    </w:p>
+    <w:p>
+      <w:pPr>
+        <w:pStyle w:val="ListParagraph"/>
+        <w:ind w:left="360"/>
+        <w:rPr>
+          <w:lang w:val="es-ES" w:eastAsia="es-ES"/>
+        </w:rPr>
+      </w:pPr>
+      <w:r>
+        <w:rPr>
+          <w:lang w:val="es-ES" w:eastAsia="es-ES"/>
+        </w:rPr>
+        <w:t xml:space="preserve">Ya hemos mencionado </w:t>
+      </w:r>
+      <w:r>
+        <w:rPr>
+          <w:b/>
+          <w:lang w:val="es-ES" w:eastAsia="es-ES"/>
+        </w:rPr>
+        <w:t>MVC</w:t>
+      </w:r>
+      <w:r>
+        <w:rPr>
+          <w:lang w:val="es-ES" w:eastAsia="es-ES"/>
+        </w:rPr>
+        <w:t xml:space="preserve"> como patrón utilizado por GWT. </w:t>
+      </w:r>
+    </w:p>
+    <w:p>
+      <w:pPr>
+        <w:pStyle w:val="ListParagraph"/>
+        <w:ind w:left="360"/>
+        <w:rPr>
+          <w:lang w:val="es-ES" w:eastAsia="es-ES"/>
+        </w:rPr>
+      </w:pPr>
+      <w:r>
+        <w:rPr>
+          <w:lang w:val="es-ES" w:eastAsia="es-ES"/>
+        </w:rPr>
+        <w:t xml:space="preserve">Asimismo nos hemos valido de los </w:t>
+      </w:r>
+      <w:r>
+        <w:rPr>
+          <w:lang w:val="es-ES" w:eastAsia="es-ES"/>
+        </w:rPr>
+        <w:t xml:space="preserve">patrones como el </w:t>
+      </w:r>
+      <w:proofErr w:type="spellStart"/>
+      <w:r>
+        <w:rPr>
+          <w:b/>
+          <w:lang w:val="es-ES" w:eastAsia="es-ES"/>
+        </w:rPr>
+        <w:t>decorator</w:t>
+      </w:r>
+      <w:proofErr w:type="spellEnd"/>
+      <w:r>
+        <w:rPr>
+          <w:lang w:val="es-ES" w:eastAsia="es-ES"/>
+        </w:rPr>
+        <w:t xml:space="preserve"> para extender la funcionalidad de los componentes de GWT (</w:t>
+      </w:r>
+      <w:proofErr w:type="spellStart"/>
+      <w:r>
+        <w:rPr>
+          <w:lang w:val="es-ES" w:eastAsia="es-ES"/>
+        </w:rPr>
+        <w:t>Task</w:t>
+      </w:r>
+      <w:bookmarkStart w:id="4" w:name="_GoBack"/>
+      <w:bookmarkEnd w:id="4"/>
+      <w:r>
+        <w:rPr>
+          <w:lang w:val="es-ES" w:eastAsia="es-ES"/>
+        </w:rPr>
+        <w:t>TreePanel</w:t>
+      </w:r>
+      <w:proofErr w:type="spellEnd"/>
+      <w:r>
+        <w:rPr>
+          <w:lang w:val="es-ES" w:eastAsia="es-ES"/>
+        </w:rPr>
+        <w:t xml:space="preserve"> para extender </w:t>
+      </w:r>
+      <w:proofErr w:type="spellStart"/>
+      <w:r>
+        <w:rPr>
+          <w:lang w:val="es-ES" w:eastAsia="es-ES"/>
+        </w:rPr>
+        <w:t>TreeGrid</w:t>
+      </w:r>
+      <w:proofErr w:type="spellEnd"/>
+      <w:r>
+        <w:rPr>
+          <w:lang w:val="es-ES" w:eastAsia="es-ES"/>
+        </w:rPr>
+        <w:t xml:space="preserve">, </w:t>
+      </w:r>
+      <w:proofErr w:type="spellStart"/>
+      <w:r>
+        <w:rPr>
+          <w:lang w:val="es-ES" w:eastAsia="es-ES"/>
+        </w:rPr>
+        <w:t>TaskTabPanel</w:t>
+      </w:r>
+      <w:proofErr w:type="spellEnd"/>
+      <w:r>
+        <w:rPr>
+          <w:lang w:val="es-ES" w:eastAsia="es-ES"/>
+        </w:rPr>
+        <w:t xml:space="preserve">, </w:t>
+      </w:r>
+      <w:proofErr w:type="spellStart"/>
+      <w:r>
+        <w:rPr>
+          <w:lang w:val="es-ES" w:eastAsia="es-ES"/>
+        </w:rPr>
+        <w:t>P</w:t>
+      </w:r>
+      <w:r>
+        <w:rPr>
+          <w:lang w:val="es-ES" w:eastAsia="es-ES"/>
+        </w:rPr>
+        <w:t>rojectTabPanel</w:t>
+      </w:r>
+      <w:proofErr w:type="spellEnd"/>
+      <w:r>
+        <w:rPr>
+          <w:lang w:val="es-ES" w:eastAsia="es-ES"/>
+        </w:rPr>
+        <w:t xml:space="preserve">, </w:t>
+      </w:r>
+      <w:proofErr w:type="spellStart"/>
+      <w:r>
+        <w:rPr>
+          <w:lang w:val="es-ES" w:eastAsia="es-ES"/>
+        </w:rPr>
+        <w:t>UserConfigurationPanel</w:t>
+      </w:r>
+      <w:proofErr w:type="spellEnd"/>
+      <w:r>
+        <w:rPr>
+          <w:lang w:val="es-ES" w:eastAsia="es-ES"/>
+        </w:rPr>
+        <w:t xml:space="preserve">, </w:t>
+      </w:r>
+      <w:proofErr w:type="spellStart"/>
+      <w:r>
+        <w:rPr>
+          <w:lang w:val="es-ES" w:eastAsia="es-ES"/>
+        </w:rPr>
+        <w:t>AlertConfigurationPanel</w:t>
+      </w:r>
+      <w:proofErr w:type="spellEnd"/>
+      <w:r>
+        <w:rPr>
+          <w:lang w:val="es-ES" w:eastAsia="es-ES"/>
+        </w:rPr>
+        <w:t xml:space="preserve">, etc. para extender </w:t>
+      </w:r>
+      <w:proofErr w:type="spellStart"/>
+      <w:r>
+        <w:rPr>
+          <w:lang w:val="es-ES" w:eastAsia="es-ES"/>
+        </w:rPr>
+        <w:t>Canvas</w:t>
+      </w:r>
+      <w:proofErr w:type="spellEnd"/>
+      <w:r>
+        <w:rPr>
+          <w:lang w:val="es-ES" w:eastAsia="es-ES"/>
+        </w:rPr>
+        <w:t xml:space="preserve">) </w:t>
+      </w:r>
+      <w:r>
+        <w:rPr>
+          <w:lang w:val="es-ES" w:eastAsia="es-ES"/>
+        </w:rPr>
+        <w:t xml:space="preserve"> </w:t>
+      </w:r>
+      <w:proofErr w:type="spellStart"/>
+      <w:r>
+        <w:rPr>
+          <w:b/>
+          <w:lang w:val="es-ES" w:eastAsia="es-ES"/>
+        </w:rPr>
+        <w:t>command</w:t>
+      </w:r>
+      <w:proofErr w:type="spellEnd"/>
+      <w:r>
+        <w:rPr>
+          <w:b/>
+          <w:lang w:val="es-ES" w:eastAsia="es-ES"/>
+        </w:rPr>
+        <w:t xml:space="preserve"> </w:t>
+      </w:r>
+      <w:r>
+        <w:rPr>
+          <w:lang w:val="es-ES" w:eastAsia="es-ES"/>
+        </w:rPr>
+        <w:t>y</w:t>
+      </w:r>
+      <w:r>
+        <w:rPr>
+          <w:b/>
+          <w:lang w:val="es-ES" w:eastAsia="es-ES"/>
+        </w:rPr>
+        <w:t xml:space="preserve"> </w:t>
+      </w:r>
+      <w:proofErr w:type="spellStart"/>
+      <w:r>
+        <w:rPr>
+          <w:b/>
+          <w:lang w:val="es-ES" w:eastAsia="es-ES"/>
+        </w:rPr>
+        <w:t>singleton</w:t>
+      </w:r>
+      <w:proofErr w:type="spellEnd"/>
+      <w:r>
+        <w:rPr>
+          <w:b/>
+          <w:lang w:val="es-ES" w:eastAsia="es-ES"/>
+        </w:rPr>
+        <w:t xml:space="preserve"> </w:t>
+      </w:r>
+      <w:r>
+        <w:rPr>
+          <w:lang w:val="es-ES" w:eastAsia="es-ES"/>
+        </w:rPr>
+        <w:t>para los servicios</w:t>
+      </w:r>
+      <w:r>
+        <w:rPr>
+          <w:lang w:val="es-ES" w:eastAsia="es-ES"/>
+        </w:rPr>
+        <w:t xml:space="preserve">, </w:t>
+      </w:r>
+      <w:proofErr w:type="spellStart"/>
+      <w:r>
+        <w:rPr>
+          <w:b/>
+          <w:lang w:val="es-ES" w:eastAsia="es-ES"/>
+        </w:rPr>
+        <w:t>observer</w:t>
+      </w:r>
+      <w:proofErr w:type="spellEnd"/>
+      <w:r>
+        <w:rPr>
+          <w:lang w:val="es-ES" w:eastAsia="es-ES"/>
+        </w:rPr>
+        <w:t xml:space="preserve"> para las notificaciones del panel de proyectos</w:t>
+      </w:r>
+      <w:r>
+        <w:rPr>
+          <w:lang w:val="es-ES" w:eastAsia="es-ES"/>
+        </w:rPr>
+        <w:t xml:space="preserve">, </w:t>
+      </w:r>
+      <w:proofErr w:type="spellStart"/>
+      <w:r>
+        <w:rPr>
+          <w:b/>
+          <w:lang w:val="es-ES" w:eastAsia="es-ES"/>
+        </w:rPr>
+        <w:t>facade</w:t>
+      </w:r>
+      <w:proofErr w:type="spellEnd"/>
+      <w:r>
+        <w:rPr>
+          <w:lang w:val="es-ES" w:eastAsia="es-ES"/>
+        </w:rPr>
+        <w:t xml:space="preserve"> para compartir una interfaz común para los paneles de la aplicación. </w:t>
+      </w:r>
+    </w:p>
     <w:sectPr>
-      <w:headerReference w:type="default" r:id="rId9"/>
-      <w:footerReference w:type="default" r:id="rId10"/>
+      <w:headerReference w:type="default" r:id="rId10"/>
+      <w:footerReference w:type="default" r:id="rId11"/>
       <w:pgSz w:w="12240" w:h="15840"/>
       <w:pgMar w:top="1417" w:right="1701" w:bottom="1417" w:left="1701" w:header="708" w:footer="708" w:gutter="0"/>
       <w:cols w:space="708"/>
@@ -1357,7 +1653,7 @@
 </file>
 
 <file path=word/endnotes.xml><?xml version="1.0" encoding="utf-8"?>
-<w:endnotes xmlns:ve="http://schemas.openxmlformats.org/markup-compatibility/2006" xmlns:o="urn:schemas-microsoft-com:office:office" xmlns:r="http://schemas.openxmlformats.org/officeDocument/2006/relationships" xmlns:m="http://schemas.openxmlformats.org/officeDocument/2006/math" xmlns:v="urn:schemas-microsoft-com:vml" xmlns:wp="http://schemas.openxmlformats.org/drawingml/2006/wordprocessingDrawing" xmlns:w10="urn:schemas-microsoft-com:office:word" xmlns:w="http://schemas.openxmlformats.org/wordprocessingml/2006/main" xmlns:wne="http://schemas.microsoft.com/office/word/2006/wordml">
+<w:endnotes xmlns:wpc="http://schemas.microsoft.com/office/word/2010/wordprocessingCanvas" xmlns:mc="http://schemas.openxmlformats.org/markup-compatibility/2006" xmlns:o="urn:schemas-microsoft-com:office:office" xmlns:r="http://schemas.openxmlformats.org/officeDocument/2006/relationships" xmlns:m="http://schemas.openxmlformats.org/officeDocument/2006/math" xmlns:v="urn:schemas-microsoft-com:vml" xmlns:wp14="http://schemas.microsoft.com/office/word/2010/wordprocessingDrawing" xmlns:wp="http://schemas.openxmlformats.org/drawingml/2006/wordprocessingDrawing" xmlns:w10="urn:schemas-microsoft-com:office:word" xmlns:w="http://schemas.openxmlformats.org/wordprocessingml/2006/main" xmlns:w14="http://schemas.microsoft.com/office/word/2010/wordml" xmlns:wpg="http://schemas.microsoft.com/office/word/2010/wordprocessingGroup" xmlns:wpi="http://schemas.microsoft.com/office/word/2010/wordprocessingInk" xmlns:wne="http://schemas.microsoft.com/office/word/2006/wordml" xmlns:wps="http://schemas.microsoft.com/office/word/2010/wordprocessingShape" mc:Ignorable="w14 wp14">
   <w:endnote w:type="separator" w:id="-1">
     <w:p>
       <w:pPr>
@@ -1382,7 +1678,7 @@
 </file>
 
 <file path=word/footer1.xml><?xml version="1.0" encoding="utf-8"?>
-<w:ftr xmlns:ve="http://schemas.openxmlformats.org/markup-compatibility/2006" xmlns:o="urn:schemas-microsoft-com:office:office" xmlns:r="http://schemas.openxmlformats.org/officeDocument/2006/relationships" xmlns:m="http://schemas.openxmlformats.org/officeDocument/2006/math" xmlns:v="urn:schemas-microsoft-com:vml" xmlns:wp="http://schemas.openxmlformats.org/drawingml/2006/wordprocessingDrawing" xmlns:w10="urn:schemas-microsoft-com:office:word" xmlns:w="http://schemas.openxmlformats.org/wordprocessingml/2006/main" xmlns:wne="http://schemas.microsoft.com/office/word/2006/wordml">
+<w:ftr xmlns:wpc="http://schemas.microsoft.com/office/word/2010/wordprocessingCanvas" xmlns:mc="http://schemas.openxmlformats.org/markup-compatibility/2006" xmlns:o="urn:schemas-microsoft-com:office:office" xmlns:r="http://schemas.openxmlformats.org/officeDocument/2006/relationships" xmlns:m="http://schemas.openxmlformats.org/officeDocument/2006/math" xmlns:v="urn:schemas-microsoft-com:vml" xmlns:wp14="http://schemas.microsoft.com/office/word/2010/wordprocessingDrawing" xmlns:wp="http://schemas.openxmlformats.org/drawingml/2006/wordprocessingDrawing" xmlns:w10="urn:schemas-microsoft-com:office:word" xmlns:w="http://schemas.openxmlformats.org/wordprocessingml/2006/main" xmlns:w14="http://schemas.microsoft.com/office/word/2010/wordml" xmlns:wpg="http://schemas.microsoft.com/office/word/2010/wordprocessingGroup" xmlns:wpi="http://schemas.microsoft.com/office/word/2010/wordprocessingInk" xmlns:wne="http://schemas.microsoft.com/office/word/2006/wordml" xmlns:wps="http://schemas.microsoft.com/office/word/2010/wordprocessingShape" mc:Ignorable="w14 wp14">
   <w:p>
     <w:pPr>
       <w:pStyle w:val="Footer"/>
@@ -1408,6 +1704,7 @@
         <w:dataBinding w:prefixMappings="xmlns:ns0='http://schemas.openxmlformats.org/officeDocument/2006/extended-properties'" w:xpath="/ns0:Properties[1]/ns0:Company[1]" w:storeItemID="{6668398D-A668-4E3E-A5EB-62B293D839F1}"/>
         <w:text/>
       </w:sdtPr>
+      <w:sdtEndPr/>
       <w:sdtContent>
         <w:r>
           <w:rPr>
@@ -1425,50 +1722,50 @@
         <w:lang w:val="en-US" w:eastAsia="zh-TW"/>
       </w:rPr>
       <w:pict>
-        <v:group id="_x0000_s3075" style="position:absolute;left:0;text-align:left;margin-left:0;margin-top:-79.4pt;width:57.6pt;height:48.5pt;z-index:251663360;mso-width-percent:800;mso-top-percent:900;mso-position-horizontal:center;mso-position-horizontal-relative:right-margin-area;mso-position-vertical-relative:margin;mso-width-percent:800;mso-top-percent:900;mso-width-relative:left-margin-area" coordorigin="10717,13296" coordsize="1162,970" o:allowincell="f">
-          <v:group id="_x0000_s3076" style="position:absolute;left:10717;top:13815;width:1162;height:451;mso-position-horizontal-relative:margin;mso-position-vertical-relative:margin" coordorigin="-6,3399" coordsize="12197,4253">
+        <v:group id="_x0000_s2051" style="position:absolute;left:0;text-align:left;margin-left:0;margin-top:-79.4pt;width:57.6pt;height:48.5pt;z-index:251663360;mso-width-percent:800;mso-top-percent:900;mso-position-horizontal:center;mso-position-horizontal-relative:right-margin-area;mso-position-vertical-relative:margin;mso-width-percent:800;mso-top-percent:900;mso-width-relative:left-margin-area" coordorigin="10717,13296" coordsize="1162,970" o:allowincell="f">
+          <v:group id="_x0000_s2052" style="position:absolute;left:10717;top:13815;width:1162;height:451;mso-position-horizontal-relative:margin;mso-position-vertical-relative:margin" coordorigin="-6,3399" coordsize="12197,4253">
             <o:lock v:ext="edit" aspectratio="t"/>
-            <v:group id="_x0000_s3077" style="position:absolute;left:-6;top:3717;width:12189;height:3550" coordorigin="18,7468" coordsize="12189,3550">
+            <v:group id="_x0000_s2053" style="position:absolute;left:-6;top:3717;width:12189;height:3550" coordorigin="18,7468" coordsize="12189,3550">
               <o:lock v:ext="edit" aspectratio="t"/>
-              <v:shape id="_x0000_s3078" style="position:absolute;left:18;top:7837;width:7132;height:2863;mso-width-relative:page;mso-height-relative:page" coordsize="7132,2863" path="m,l17,2863,7132,2578r,-2378l,xe" fillcolor="#a7bfde [1620]" stroked="f">
+              <v:shape id="_x0000_s2054" style="position:absolute;left:18;top:7837;width:7132;height:2863;mso-width-relative:page;mso-height-relative:page" coordsize="7132,2863" path="m,l17,2863,7132,2578r,-2378l,xe" fillcolor="#a7bfde [1620]" stroked="f">
                 <v:fill opacity=".5"/>
                 <v:path arrowok="t"/>
                 <o:lock v:ext="edit" aspectratio="t"/>
               </v:shape>
-              <v:shape id="_x0000_s3079" style="position:absolute;left:7150;top:7468;width:3466;height:3550;mso-width-relative:page;mso-height-relative:page" coordsize="3466,3550" path="m,569l,2930r3466,620l3466,,,569xe" fillcolor="#d3dfee [820]" stroked="f">
+              <v:shape id="_x0000_s2055" style="position:absolute;left:7150;top:7468;width:3466;height:3550;mso-width-relative:page;mso-height-relative:page" coordsize="3466,3550" path="m,569l,2930r3466,620l3466,,,569xe" fillcolor="#d3dfee [820]" stroked="f">
                 <v:fill opacity=".5"/>
                 <v:path arrowok="t"/>
                 <o:lock v:ext="edit" aspectratio="t"/>
               </v:shape>
-              <v:shape id="_x0000_s3080" style="position:absolute;left:10616;top:7468;width:1591;height:3550;mso-width-relative:page;mso-height-relative:page" coordsize="1591,3550" path="m,l,3550,1591,2746r,-2009l,xe" fillcolor="#a7bfde [1620]" stroked="f">
+              <v:shape id="_x0000_s2056" style="position:absolute;left:10616;top:7468;width:1591;height:3550;mso-width-relative:page;mso-height-relative:page" coordsize="1591,3550" path="m,l,3550,1591,2746r,-2009l,xe" fillcolor="#a7bfde [1620]" stroked="f">
                 <v:fill opacity=".5"/>
                 <v:path arrowok="t"/>
                 <o:lock v:ext="edit" aspectratio="t"/>
               </v:shape>
             </v:group>
-            <v:shape id="_x0000_s3081" style="position:absolute;left:8071;top:4069;width:4120;height:2913;mso-width-relative:page;mso-height-relative:page" coordsize="4120,2913" path="m1,251l,2662r4120,251l4120,,1,251xe" fillcolor="#d8d8d8 [2732]" stroked="f">
+            <v:shape id="_x0000_s2057" style="position:absolute;left:8071;top:4069;width:4120;height:2913;mso-width-relative:page;mso-height-relative:page" coordsize="4120,2913" path="m1,251l,2662r4120,251l4120,,1,251xe" fillcolor="#d8d8d8 [2732]" stroked="f">
               <v:path arrowok="t"/>
               <o:lock v:ext="edit" aspectratio="t"/>
             </v:shape>
-            <v:shape id="_x0000_s3082" style="position:absolute;left:4104;top:3399;width:3985;height:4236;mso-width-relative:page;mso-height-relative:page" coordsize="3985,4236" path="m,l,4236,3985,3349r,-2428l,xe" fillcolor="#bfbfbf [2412]" stroked="f">
+            <v:shape id="_x0000_s2058" style="position:absolute;left:4104;top:3399;width:3985;height:4236;mso-width-relative:page;mso-height-relative:page" coordsize="3985,4236" path="m,l,4236,3985,3349r,-2428l,xe" fillcolor="#bfbfbf [2412]" stroked="f">
               <v:path arrowok="t"/>
               <o:lock v:ext="edit" aspectratio="t"/>
             </v:shape>
-            <v:shape id="_x0000_s3083" style="position:absolute;left:18;top:3399;width:4086;height:4253;mso-width-relative:page;mso-height-relative:page" coordsize="4086,4253" path="m4086,r-2,4253l,3198,,1072,4086,xe" fillcolor="#d8d8d8 [2732]" stroked="f">
+            <v:shape id="_x0000_s2059" style="position:absolute;left:18;top:3399;width:4086;height:4253;mso-width-relative:page;mso-height-relative:page" coordsize="4086,4253" path="m4086,r-2,4253l,3198,,1072,4086,xe" fillcolor="#d8d8d8 [2732]" stroked="f">
               <v:path arrowok="t"/>
               <o:lock v:ext="edit" aspectratio="t"/>
             </v:shape>
-            <v:shape id="_x0000_s3084" style="position:absolute;left:17;top:3617;width:2076;height:3851;mso-width-relative:page;mso-height-relative:page" coordsize="2076,3851" path="m,921l2060,r16,3851l,2981,,921xe" fillcolor="#d3dfee [820]" stroked="f">
+            <v:shape id="_x0000_s2060" style="position:absolute;left:17;top:3617;width:2076;height:3851;mso-width-relative:page;mso-height-relative:page" coordsize="2076,3851" path="m,921l2060,r16,3851l,2981,,921xe" fillcolor="#d3dfee [820]" stroked="f">
               <v:fill opacity="45875f"/>
               <v:path arrowok="t"/>
               <o:lock v:ext="edit" aspectratio="t"/>
             </v:shape>
-            <v:shape id="_x0000_s3085" style="position:absolute;left:2077;top:3617;width:6011;height:3835;mso-width-relative:page;mso-height-relative:page" coordsize="6011,3835" path="m,l17,3835,6011,2629r,-1390l,xe" fillcolor="#a7bfde [1620]" stroked="f">
+            <v:shape id="_x0000_s2061" style="position:absolute;left:2077;top:3617;width:6011;height:3835;mso-width-relative:page;mso-height-relative:page" coordsize="6011,3835" path="m,l17,3835,6011,2629r,-1390l,xe" fillcolor="#a7bfde [1620]" stroked="f">
               <v:fill opacity="45875f"/>
               <v:path arrowok="t"/>
               <o:lock v:ext="edit" aspectratio="t"/>
             </v:shape>
-            <v:shape id="_x0000_s3086" style="position:absolute;left:8088;top:3835;width:4102;height:3432;mso-width-relative:page;mso-height-relative:page" coordsize="4102,3432" path="m,1038l,2411,4102,3432,4102,,,1038xe" fillcolor="#d3dfee [820]" stroked="f">
+            <v:shape id="_x0000_s2062" style="position:absolute;left:8088;top:3835;width:4102;height:3432;mso-width-relative:page;mso-height-relative:page" coordsize="4102,3432" path="m,1038l,2411,4102,3432,4102,,,1038xe" fillcolor="#d3dfee [820]" stroked="f">
               <v:fill opacity="45875f"/>
               <v:path arrowok="t"/>
               <o:lock v:ext="edit" aspectratio="t"/>
@@ -1478,8 +1775,8 @@
             <v:stroke joinstyle="miter"/>
             <v:path gradientshapeok="t" o:connecttype="rect"/>
           </v:shapetype>
-          <v:shape id="_x0000_s3087" type="#_x0000_t202" style="position:absolute;left:10821;top:13296;width:1058;height:365" filled="f" stroked="f">
-            <v:textbox style="mso-next-textbox:#_x0000_s3087" inset=",0,,0">
+          <v:shape id="_x0000_s2063" type="#_x0000_t202" style="position:absolute;left:10821;top:13296;width:1058;height:365" filled="f" stroked="f">
+            <v:textbox style="mso-next-textbox:#_x0000_s2063" inset=",0,,0">
               <w:txbxContent>
                 <w:p>
                   <w:pPr>
@@ -1488,15 +1785,29 @@
                       <w:color w:val="4F81BD" w:themeColor="accent1"/>
                     </w:rPr>
                   </w:pPr>
-                  <w:fldSimple w:instr=" PAGE   \* MERGEFORMAT ">
-                    <w:r>
-                      <w:rPr>
-                        <w:noProof/>
-                        <w:color w:val="4F81BD" w:themeColor="accent1"/>
-                      </w:rPr>
-                      <w:t>1</w:t>
-                    </w:r>
-                  </w:fldSimple>
+                  <w:r>
+                    <w:fldChar w:fldCharType="begin"/>
+                  </w:r>
+                  <w:r>
+                    <w:instrText xml:space="preserve"> PAGE   \* MERGEFORMAT </w:instrText>
+                  </w:r>
+                  <w:r>
+                    <w:fldChar w:fldCharType="separate"/>
+                  </w:r>
+                  <w:r>
+                    <w:rPr>
+                      <w:noProof/>
+                      <w:color w:val="4F81BD" w:themeColor="accent1"/>
+                    </w:rPr>
+                    <w:t>3</w:t>
+                  </w:r>
+                  <w:r>
+                    <w:rPr>
+                      <w:noProof/>
+                      <w:color w:val="4F81BD" w:themeColor="accent1"/>
+                    </w:rPr>
+                    <w:fldChar w:fldCharType="end"/>
+                  </w:r>
                 </w:p>
               </w:txbxContent>
             </v:textbox>
@@ -1525,6 +1836,7 @@
         <w:dataBinding w:prefixMappings="xmlns:ns0='http://schemas.microsoft.com/office/2006/coverPageProps'" w:xpath="/ns0:CoverPageProperties[1]/ns0:CompanyAddress[1]" w:storeItemID="{55AF091B-3C7A-41E3-B477-F2FDAA23CFDA}"/>
         <w:text w:multiLine="1"/>
       </w:sdtPr>
+      <w:sdtEndPr/>
       <w:sdtContent>
         <w:r>
           <w:rPr>
@@ -1544,7 +1856,7 @@
 </file>
 
 <file path=word/footnotes.xml><?xml version="1.0" encoding="utf-8"?>
-<w:footnotes xmlns:ve="http://schemas.openxmlformats.org/markup-compatibility/2006" xmlns:o="urn:schemas-microsoft-com:office:office" xmlns:r="http://schemas.openxmlformats.org/officeDocument/2006/relationships" xmlns:m="http://schemas.openxmlformats.org/officeDocument/2006/math" xmlns:v="urn:schemas-microsoft-com:vml" xmlns:wp="http://schemas.openxmlformats.org/drawingml/2006/wordprocessingDrawing" xmlns:w10="urn:schemas-microsoft-com:office:word" xmlns:w="http://schemas.openxmlformats.org/wordprocessingml/2006/main" xmlns:wne="http://schemas.microsoft.com/office/word/2006/wordml">
+<w:footnotes xmlns:wpc="http://schemas.microsoft.com/office/word/2010/wordprocessingCanvas" xmlns:mc="http://schemas.openxmlformats.org/markup-compatibility/2006" xmlns:o="urn:schemas-microsoft-com:office:office" xmlns:r="http://schemas.openxmlformats.org/officeDocument/2006/relationships" xmlns:m="http://schemas.openxmlformats.org/officeDocument/2006/math" xmlns:v="urn:schemas-microsoft-com:vml" xmlns:wp14="http://schemas.microsoft.com/office/word/2010/wordprocessingDrawing" xmlns:wp="http://schemas.openxmlformats.org/drawingml/2006/wordprocessingDrawing" xmlns:w10="urn:schemas-microsoft-com:office:word" xmlns:w="http://schemas.openxmlformats.org/wordprocessingml/2006/main" xmlns:w14="http://schemas.microsoft.com/office/word/2010/wordml" xmlns:wpg="http://schemas.microsoft.com/office/word/2010/wordprocessingGroup" xmlns:wpi="http://schemas.microsoft.com/office/word/2010/wordprocessingInk" xmlns:wne="http://schemas.microsoft.com/office/word/2006/wordml" xmlns:wps="http://schemas.microsoft.com/office/word/2010/wordprocessingShape" mc:Ignorable="w14 wp14">
   <w:footnote w:type="separator" w:id="-1">
     <w:p>
       <w:pPr>
@@ -1569,7 +1881,7 @@
 </file>
 
 <file path=word/header1.xml><?xml version="1.0" encoding="utf-8"?>
-<w:hdr xmlns:ve="http://schemas.openxmlformats.org/markup-compatibility/2006" xmlns:o="urn:schemas-microsoft-com:office:office" xmlns:r="http://schemas.openxmlformats.org/officeDocument/2006/relationships" xmlns:m="http://schemas.openxmlformats.org/officeDocument/2006/math" xmlns:v="urn:schemas-microsoft-com:vml" xmlns:wp="http://schemas.openxmlformats.org/drawingml/2006/wordprocessingDrawing" xmlns:w10="urn:schemas-microsoft-com:office:word" xmlns:w="http://schemas.openxmlformats.org/wordprocessingml/2006/main" xmlns:wne="http://schemas.microsoft.com/office/word/2006/wordml">
+<w:hdr xmlns:wpc="http://schemas.microsoft.com/office/word/2010/wordprocessingCanvas" xmlns:mc="http://schemas.openxmlformats.org/markup-compatibility/2006" xmlns:o="urn:schemas-microsoft-com:office:office" xmlns:r="http://schemas.openxmlformats.org/officeDocument/2006/relationships" xmlns:m="http://schemas.openxmlformats.org/officeDocument/2006/math" xmlns:v="urn:schemas-microsoft-com:vml" xmlns:wp14="http://schemas.microsoft.com/office/word/2010/wordprocessingDrawing" xmlns:wp="http://schemas.openxmlformats.org/drawingml/2006/wordprocessingDrawing" xmlns:w10="urn:schemas-microsoft-com:office:word" xmlns:w="http://schemas.openxmlformats.org/wordprocessingml/2006/main" xmlns:w14="http://schemas.microsoft.com/office/word/2010/wordml" xmlns:wpg="http://schemas.microsoft.com/office/word/2010/wordprocessingGroup" xmlns:wpi="http://schemas.microsoft.com/office/word/2010/wordprocessingInk" xmlns:wne="http://schemas.microsoft.com/office/word/2006/wordml" xmlns:wps="http://schemas.microsoft.com/office/word/2010/wordprocessingShape" mc:Ignorable="w14 wp14">
   <w:tbl>
     <w:tblPr>
       <w:tblW w:w="5000" w:type="pct"/>
@@ -1583,7 +1895,7 @@
         <w:bottom w:w="72" w:type="dxa"/>
         <w:right w:w="115" w:type="dxa"/>
       </w:tblCellMar>
-      <w:tblLook w:val="04A0"/>
+      <w:tblLook w:val="04A0" w:firstRow="1" w:lastRow="0" w:firstColumn="1" w:lastColumn="0" w:noHBand="0" w:noVBand="1"/>
     </w:tblPr>
     <w:tblGrid>
       <w:gridCol w:w="7938"/>
@@ -1608,6 +1920,7 @@
           <w:dataBinding w:prefixMappings="xmlns:ns0='http://schemas.openxmlformats.org/package/2006/metadata/core-properties' xmlns:ns1='http://purl.org/dc/elements/1.1/'" w:xpath="/ns0:coreProperties[1]/ns1:title[1]" w:storeItemID="{6C3C8BC8-F283-45AE-878A-BAB7291924A1}"/>
           <w:text/>
         </w:sdtPr>
+        <w:sdtEndPr/>
         <w:sdtContent>
           <w:tc>
             <w:tcPr>
@@ -1658,6 +1971,7 @@
             <w:calendar w:val="gregorian"/>
           </w:date>
         </w:sdtPr>
+        <w:sdtEndPr/>
         <w:sdtContent>
           <w:tc>
             <w:tcPr>
@@ -1702,7 +2016,7 @@
 </file>
 
 <file path=word/numbering.xml><?xml version="1.0" encoding="utf-8"?>
-<w:numbering xmlns:ve="http://schemas.openxmlformats.org/markup-compatibility/2006" xmlns:o="urn:schemas-microsoft-com:office:office" xmlns:r="http://schemas.openxmlformats.org/officeDocument/2006/relationships" xmlns:m="http://schemas.openxmlformats.org/officeDocument/2006/math" xmlns:v="urn:schemas-microsoft-com:vml" xmlns:wp="http://schemas.openxmlformats.org/drawingml/2006/wordprocessingDrawing" xmlns:w10="urn:schemas-microsoft-com:office:word" xmlns:w="http://schemas.openxmlformats.org/wordprocessingml/2006/main" xmlns:wne="http://schemas.microsoft.com/office/word/2006/wordml">
+<w:numbering xmlns:wpc="http://schemas.microsoft.com/office/word/2010/wordprocessingCanvas" xmlns:mc="http://schemas.openxmlformats.org/markup-compatibility/2006" xmlns:o="urn:schemas-microsoft-com:office:office" xmlns:r="http://schemas.openxmlformats.org/officeDocument/2006/relationships" xmlns:m="http://schemas.openxmlformats.org/officeDocument/2006/math" xmlns:v="urn:schemas-microsoft-com:vml" xmlns:wp14="http://schemas.microsoft.com/office/word/2010/wordprocessingDrawing" xmlns:wp="http://schemas.openxmlformats.org/drawingml/2006/wordprocessingDrawing" xmlns:w10="urn:schemas-microsoft-com:office:word" xmlns:w="http://schemas.openxmlformats.org/wordprocessingml/2006/main" xmlns:w14="http://schemas.microsoft.com/office/word/2010/wordml" xmlns:wpg="http://schemas.microsoft.com/office/word/2010/wordprocessingGroup" xmlns:wpi="http://schemas.microsoft.com/office/word/2010/wordprocessingInk" xmlns:wne="http://schemas.microsoft.com/office/word/2006/wordml" xmlns:wps="http://schemas.microsoft.com/office/word/2010/wordprocessingShape" mc:Ignorable="w14 wp14">
   <w:abstractNum w:abstractNumId="0">
     <w:nsid w:val="02ED7BA0"/>
     <w:multiLevelType w:val="multilevel"/>
@@ -2037,7 +2351,7 @@
 </file>
 
 <file path=word/styles.xml><?xml version="1.0" encoding="utf-8"?>
-<w:styles xmlns:r="http://schemas.openxmlformats.org/officeDocument/2006/relationships" xmlns:w="http://schemas.openxmlformats.org/wordprocessingml/2006/main">
+<w:styles xmlns:mc="http://schemas.openxmlformats.org/markup-compatibility/2006" xmlns:r="http://schemas.openxmlformats.org/officeDocument/2006/relationships" xmlns:w="http://schemas.openxmlformats.org/wordprocessingml/2006/main" xmlns:w14="http://schemas.microsoft.com/office/word/2010/wordml" mc:Ignorable="w14">
   <w:docDefaults>
     <w:rPrDefault>
       <w:rPr>
@@ -2301,7 +2615,6 @@
     <w:uiPriority w:val="99"/>
     <w:semiHidden/>
     <w:unhideWhenUsed/>
-    <w:qFormat/>
     <w:tblPr>
       <w:tblInd w:w="0" w:type="dxa"/>
       <w:tblCellMar>
@@ -2468,230 +2781,46 @@
     <w:uiPriority w:val="99"/>
     <w:rsid w:val="007B1539"/>
   </w:style>
+  <w:style w:type="paragraph" w:styleId="BalloonText">
+    <w:name w:val="Balloon Text"/>
+    <w:basedOn w:val="Normal"/>
+    <w:link w:val="BalloonTextChar"/>
+    <w:uiPriority w:val="99"/>
+    <w:semiHidden/>
+    <w:unhideWhenUsed/>
+    <w:rsid w:val="00C67D48"/>
+    <w:pPr>
+      <w:spacing w:line="240" w:lineRule="auto"/>
+    </w:pPr>
+    <w:rPr>
+      <w:rFonts w:ascii="Tahoma" w:hAnsi="Tahoma" w:cs="Tahoma"/>
+      <w:sz w:val="16"/>
+      <w:szCs w:val="16"/>
+    </w:rPr>
+  </w:style>
+  <w:style w:type="character" w:customStyle="1" w:styleId="BalloonTextChar">
+    <w:name w:val="Balloon Text Char"/>
+    <w:basedOn w:val="DefaultParagraphFont"/>
+    <w:link w:val="BalloonText"/>
+    <w:uiPriority w:val="99"/>
+    <w:semiHidden/>
+    <w:rsid w:val="00C67D48"/>
+    <w:rPr>
+      <w:rFonts w:ascii="Tahoma" w:hAnsi="Tahoma" w:cs="Tahoma"/>
+      <w:sz w:val="16"/>
+      <w:szCs w:val="16"/>
+    </w:rPr>
+  </w:style>
+  <w:style w:type="character" w:customStyle="1" w:styleId="apple-style-span">
+    <w:name w:val="apple-style-span"/>
+    <w:basedOn w:val="DefaultParagraphFont"/>
+    <w:rsid w:val="00EC6DCE"/>
+  </w:style>
 </w:styles>
 </file>
 
-<file path=word/glossary/document.xml><?xml version="1.0" encoding="utf-8"?>
-<w:glossaryDocument xmlns:ve="http://schemas.openxmlformats.org/markup-compatibility/2006" xmlns:o="urn:schemas-microsoft-com:office:office" xmlns:r="http://schemas.openxmlformats.org/officeDocument/2006/relationships" xmlns:m="http://schemas.openxmlformats.org/officeDocument/2006/math" xmlns:v="urn:schemas-microsoft-com:vml" xmlns:wp="http://schemas.openxmlformats.org/drawingml/2006/wordprocessingDrawing" xmlns:w10="urn:schemas-microsoft-com:office:word" xmlns:w="http://schemas.openxmlformats.org/wordprocessingml/2006/main" xmlns:wne="http://schemas.microsoft.com/office/word/2006/wordml">
-  <w:docParts>
-    <w:docPart>
-      <w:docPartPr>
-        <w:name w:val="883F03CF19D84FF78F954922014851DE"/>
-        <w:category>
-          <w:name w:val="General"/>
-          <w:gallery w:val="placeholder"/>
-        </w:category>
-        <w:types>
-          <w:type w:val="bbPlcHdr"/>
-        </w:types>
-        <w:behaviors>
-          <w:behavior w:val="content"/>
-        </w:behaviors>
-        <w:guid w:val="{7748F259-787A-4C96-BC36-E0B29C5D7C66}"/>
-      </w:docPartPr>
-      <w:docPartBody>
-        <w:p>
-          <w:pPr>
-            <w:pStyle w:val="883F03CF19D84FF78F954922014851DE"/>
-          </w:pPr>
-          <w:r>
-            <w:rPr>
-              <w:noProof/>
-              <w:color w:val="7F7F7F" w:themeColor="background1" w:themeShade="7F"/>
-            </w:rPr>
-            <w:t>[Type the company name]</w:t>
-          </w:r>
-        </w:p>
-      </w:docPartBody>
-    </w:docPart>
-    <w:docPart>
-      <w:docPartPr>
-        <w:name w:val="B46E55E856014B38B74F06651AC52705"/>
-        <w:category>
-          <w:name w:val="General"/>
-          <w:gallery w:val="placeholder"/>
-        </w:category>
-        <w:types>
-          <w:type w:val="bbPlcHdr"/>
-        </w:types>
-        <w:behaviors>
-          <w:behavior w:val="content"/>
-        </w:behaviors>
-        <w:guid w:val="{BE520543-5233-4D7F-877B-DD70A4997E53}"/>
-      </w:docPartPr>
-      <w:docPartBody>
-        <w:p>
-          <w:pPr>
-            <w:pStyle w:val="B46E55E856014B38B74F06651AC52705"/>
-          </w:pPr>
-          <w:r>
-            <w:rPr>
-              <w:color w:val="7F7F7F" w:themeColor="background1" w:themeShade="7F"/>
-            </w:rPr>
-            <w:t>[Type the company address]</w:t>
-          </w:r>
-        </w:p>
-      </w:docPartBody>
-    </w:docPart>
-    <w:docPart>
-      <w:docPartPr>
-        <w:name w:val="E151F6F0FC4C4F0885873D1FE70C3040"/>
-        <w:category>
-          <w:name w:val="General"/>
-          <w:gallery w:val="placeholder"/>
-        </w:category>
-        <w:types>
-          <w:type w:val="bbPlcHdr"/>
-        </w:types>
-        <w:behaviors>
-          <w:behavior w:val="content"/>
-        </w:behaviors>
-        <w:guid w:val="{426B2F7D-CD9A-4379-B5B1-1EF3C8550022}"/>
-      </w:docPartPr>
-      <w:docPartBody>
-        <w:p>
-          <w:pPr>
-            <w:pStyle w:val="E151F6F0FC4C4F0885873D1FE70C3040"/>
-          </w:pPr>
-          <w:r>
-            <w:rPr>
-              <w:rFonts w:asciiTheme="majorHAnsi" w:eastAsiaTheme="majorEastAsia" w:hAnsiTheme="majorHAnsi" w:cstheme="majorBidi"/>
-              <w:sz w:val="36"/>
-              <w:szCs w:val="36"/>
-            </w:rPr>
-            <w:t>[Type the document title]</w:t>
-          </w:r>
-        </w:p>
-      </w:docPartBody>
-    </w:docPart>
-    <w:docPart>
-      <w:docPartPr>
-        <w:name w:val="99684C0280234E00AE22A2A77D55170B"/>
-        <w:category>
-          <w:name w:val="General"/>
-          <w:gallery w:val="placeholder"/>
-        </w:category>
-        <w:types>
-          <w:type w:val="bbPlcHdr"/>
-        </w:types>
-        <w:behaviors>
-          <w:behavior w:val="content"/>
-        </w:behaviors>
-        <w:guid w:val="{645C0115-5FE7-4B26-B0E7-F93BFE133786}"/>
-      </w:docPartPr>
-      <w:docPartBody>
-        <w:p>
-          <w:pPr>
-            <w:pStyle w:val="99684C0280234E00AE22A2A77D55170B"/>
-          </w:pPr>
-          <w:r>
-            <w:rPr>
-              <w:rFonts w:asciiTheme="majorHAnsi" w:eastAsiaTheme="majorEastAsia" w:hAnsiTheme="majorHAnsi" w:cstheme="majorBidi"/>
-              <w:b/>
-              <w:bCs/>
-              <w:color w:val="4F81BD" w:themeColor="accent1"/>
-              <w:sz w:val="36"/>
-              <w:szCs w:val="36"/>
-            </w:rPr>
-            <w:t>[Year]</w:t>
-          </w:r>
-        </w:p>
-      </w:docPartBody>
-    </w:docPart>
-  </w:docParts>
-</w:glossaryDocument>
-</file>
-
-<file path=word/glossary/fontTable.xml><?xml version="1.0" encoding="utf-8"?>
-<w:fonts xmlns:r="http://schemas.openxmlformats.org/officeDocument/2006/relationships" xmlns:w="http://schemas.openxmlformats.org/wordprocessingml/2006/main">
-  <w:font w:name="Symbol">
-    <w:panose1 w:val="05050102010706020507"/>
-    <w:charset w:val="02"/>
-    <w:family w:val="roman"/>
-    <w:pitch w:val="variable"/>
-    <w:sig w:usb0="00000000" w:usb1="10000000" w:usb2="00000000" w:usb3="00000000" w:csb0="80000000" w:csb1="00000000"/>
-  </w:font>
-  <w:font w:name="Times New Roman">
-    <w:panose1 w:val="02020603050405020304"/>
-    <w:charset w:val="00"/>
-    <w:family w:val="roman"/>
-    <w:pitch w:val="variable"/>
-    <w:sig w:usb0="20002A87" w:usb1="80000000" w:usb2="00000008" w:usb3="00000000" w:csb0="000001FF" w:csb1="00000000"/>
-  </w:font>
-  <w:font w:name="Courier New">
-    <w:panose1 w:val="02070309020205020404"/>
-    <w:charset w:val="00"/>
-    <w:family w:val="modern"/>
-    <w:pitch w:val="fixed"/>
-    <w:sig w:usb0="20002A87" w:usb1="80000000" w:usb2="00000008" w:usb3="00000000" w:csb0="000001FF" w:csb1="00000000"/>
-  </w:font>
-  <w:font w:name="Wingdings">
-    <w:panose1 w:val="05000000000000000000"/>
-    <w:charset w:val="02"/>
-    <w:family w:val="auto"/>
-    <w:pitch w:val="variable"/>
-    <w:sig w:usb0="00000000" w:usb1="10000000" w:usb2="00000000" w:usb3="00000000" w:csb0="80000000" w:csb1="00000000"/>
-  </w:font>
-  <w:font w:name="Calibri">
-    <w:panose1 w:val="020F0502020204030204"/>
-    <w:charset w:val="00"/>
-    <w:family w:val="swiss"/>
-    <w:pitch w:val="variable"/>
-    <w:sig w:usb0="A00002EF" w:usb1="4000207B" w:usb2="00000000" w:usb3="00000000" w:csb0="0000009F" w:csb1="00000000"/>
-  </w:font>
-  <w:font w:name="Cambria">
-    <w:panose1 w:val="02040503050406030204"/>
-    <w:charset w:val="00"/>
-    <w:family w:val="roman"/>
-    <w:pitch w:val="variable"/>
-    <w:sig w:usb0="A00002EF" w:usb1="4000004B" w:usb2="00000000" w:usb3="00000000" w:csb0="0000009F" w:csb1="00000000"/>
-  </w:font>
-  <w:font w:name="Arial">
-    <w:panose1 w:val="020B0604020202020204"/>
-    <w:charset w:val="00"/>
-    <w:family w:val="swiss"/>
-    <w:pitch w:val="variable"/>
-    <w:sig w:usb0="20002A87" w:usb1="80000000" w:usb2="00000008" w:usb3="00000000" w:csb0="000001FF" w:csb1="00000000"/>
-  </w:font>
-</w:fonts>
-</file>
-
-<file path=word/glossary/settings.xml><?xml version="1.0" encoding="utf-8"?>
-<w:settings xmlns:o="urn:schemas-microsoft-com:office:office" xmlns:r="http://schemas.openxmlformats.org/officeDocument/2006/relationships" xmlns:m="http://schemas.openxmlformats.org/officeDocument/2006/math" xmlns:v="urn:schemas-microsoft-com:vml" xmlns:w10="urn:schemas-microsoft-com:office:word" xmlns:w="http://schemas.openxmlformats.org/wordprocessingml/2006/main" xmlns:sl="http://schemas.openxmlformats.org/schemaLibrary/2006/main">
-  <w:view w:val="normal"/>
-  <w:defaultTabStop w:val="708"/>
-  <w:hyphenationZone w:val="425"/>
-  <w:characterSpacingControl w:val="doNotCompress"/>
-  <w:compat>
-    <w:useFELayout/>
-  </w:compat>
-  <w:rsids>
-    <w:rsidRoot w:val="00C14EA9"/>
-    <w:rsid w:val="00906ADA"/>
-    <w:rsid w:val="00C14EA9"/>
-  </w:rsids>
-  <m:mathPr>
-    <m:mathFont m:val="Cambria Math"/>
-    <m:brkBin m:val="before"/>
-    <m:brkBinSub m:val="--"/>
-    <m:smallFrac m:val="off"/>
-    <m:dispDef/>
-    <m:lMargin m:val="0"/>
-    <m:rMargin m:val="0"/>
-    <m:defJc m:val="centerGroup"/>
-    <m:wrapIndent m:val="1440"/>
-    <m:intLim m:val="subSup"/>
-    <m:naryLim m:val="undOvr"/>
-  </m:mathPr>
-  <w:themeFontLang w:val="es-AR"/>
-  <w:clrSchemeMapping w:bg1="light1" w:t1="dark1" w:bg2="light2" w:t2="dark2" w:accent1="accent1" w:accent2="accent2" w:accent3="accent3" w:accent4="accent4" w:accent5="accent5" w:accent6="accent6" w:hyperlink="hyperlink" w:followedHyperlink="followedHyperlink"/>
-  <w:decimalSymbol w:val=","/>
-  <w:listSeparator w:val=","/>
-</w:settings>
-</file>
-
-<file path=word/glossary/styles.xml><?xml version="1.0" encoding="utf-8"?>
-<w:styles xmlns:r="http://schemas.openxmlformats.org/officeDocument/2006/relationships" xmlns:w="http://schemas.openxmlformats.org/wordprocessingml/2006/main">
+<file path=word/stylesWithEffects.xml><?xml version="1.0" encoding="utf-8"?>
+<w:styles xmlns:wpc="http://schemas.microsoft.com/office/word/2010/wordprocessingCanvas" xmlns:mc="http://schemas.openxmlformats.org/markup-compatibility/2006" xmlns:o="urn:schemas-microsoft-com:office:office" xmlns:r="http://schemas.openxmlformats.org/officeDocument/2006/relationships" xmlns:m="http://schemas.openxmlformats.org/officeDocument/2006/math" xmlns:v="urn:schemas-microsoft-com:vml" xmlns:wp14="http://schemas.microsoft.com/office/word/2010/wordprocessingDrawing" xmlns:wp="http://schemas.openxmlformats.org/drawingml/2006/wordprocessingDrawing" xmlns:w10="urn:schemas-microsoft-com:office:word" xmlns:w="http://schemas.openxmlformats.org/wordprocessingml/2006/main" xmlns:w14="http://schemas.microsoft.com/office/word/2010/wordml" xmlns:wpg="http://schemas.microsoft.com/office/word/2010/wordprocessingGroup" xmlns:wpi="http://schemas.microsoft.com/office/word/2010/wordprocessingInk" xmlns:wne="http://schemas.microsoft.com/office/word/2006/wordml" xmlns:wps="http://schemas.microsoft.com/office/word/2010/wordprocessingShape" mc:Ignorable="w14 wp14">
   <w:docDefaults>
     <w:rPrDefault>
       <w:rPr>
@@ -2861,7 +2990,425 @@
     <w:uiPriority w:val="99"/>
     <w:semiHidden/>
     <w:unhideWhenUsed/>
+    <w:tblPr>
+      <w:tblInd w:w="0" w:type="dxa"/>
+      <w:tblCellMar>
+        <w:top w:w="0" w:type="dxa"/>
+        <w:left w:w="108" w:type="dxa"/>
+        <w:bottom w:w="0" w:type="dxa"/>
+        <w:right w:w="108" w:type="dxa"/>
+      </w:tblCellMar>
+    </w:tblPr>
+  </w:style>
+  <w:style w:type="numbering" w:default="1" w:styleId="NoList">
+    <w:name w:val="No List"/>
+    <w:uiPriority w:val="99"/>
+    <w:semiHidden/>
+    <w:unhideWhenUsed/>
+  </w:style>
+</w:styles>
+</file>
+
+<file path=word/glossary/document.xml><?xml version="1.0" encoding="utf-8"?>
+<w:glossaryDocument xmlns:wpc="http://schemas.microsoft.com/office/word/2010/wordprocessingCanvas" xmlns:mc="http://schemas.openxmlformats.org/markup-compatibility/2006" xmlns:o="urn:schemas-microsoft-com:office:office" xmlns:r="http://schemas.openxmlformats.org/officeDocument/2006/relationships" xmlns:m="http://schemas.openxmlformats.org/officeDocument/2006/math" xmlns:v="urn:schemas-microsoft-com:vml" xmlns:wp14="http://schemas.microsoft.com/office/word/2010/wordprocessingDrawing" xmlns:wp="http://schemas.openxmlformats.org/drawingml/2006/wordprocessingDrawing" xmlns:w10="urn:schemas-microsoft-com:office:word" xmlns:w="http://schemas.openxmlformats.org/wordprocessingml/2006/main" xmlns:w14="http://schemas.microsoft.com/office/word/2010/wordml" xmlns:wpg="http://schemas.microsoft.com/office/word/2010/wordprocessingGroup" xmlns:wpi="http://schemas.microsoft.com/office/word/2010/wordprocessingInk" xmlns:wne="http://schemas.microsoft.com/office/word/2006/wordml" xmlns:wps="http://schemas.microsoft.com/office/word/2010/wordprocessingShape" mc:Ignorable="w14 wp14">
+  <w:docParts>
+    <w:docPart>
+      <w:docPartPr>
+        <w:name w:val="883F03CF19D84FF78F954922014851DE"/>
+        <w:category>
+          <w:name w:val="General"/>
+          <w:gallery w:val="placeholder"/>
+        </w:category>
+        <w:types>
+          <w:type w:val="bbPlcHdr"/>
+        </w:types>
+        <w:behaviors>
+          <w:behavior w:val="content"/>
+        </w:behaviors>
+        <w:guid w:val="{7748F259-787A-4C96-BC36-E0B29C5D7C66}"/>
+      </w:docPartPr>
+      <w:docPartBody>
+        <w:p>
+          <w:pPr>
+            <w:pStyle w:val="883F03CF19D84FF78F954922014851DE"/>
+          </w:pPr>
+          <w:r>
+            <w:rPr>
+              <w:noProof/>
+              <w:color w:val="7F7F7F" w:themeColor="background1" w:themeShade="7F"/>
+            </w:rPr>
+            <w:t>[Type the company name]</w:t>
+          </w:r>
+        </w:p>
+      </w:docPartBody>
+    </w:docPart>
+    <w:docPart>
+      <w:docPartPr>
+        <w:name w:val="B46E55E856014B38B74F06651AC52705"/>
+        <w:category>
+          <w:name w:val="General"/>
+          <w:gallery w:val="placeholder"/>
+        </w:category>
+        <w:types>
+          <w:type w:val="bbPlcHdr"/>
+        </w:types>
+        <w:behaviors>
+          <w:behavior w:val="content"/>
+        </w:behaviors>
+        <w:guid w:val="{BE520543-5233-4D7F-877B-DD70A4997E53}"/>
+      </w:docPartPr>
+      <w:docPartBody>
+        <w:p>
+          <w:pPr>
+            <w:pStyle w:val="B46E55E856014B38B74F06651AC52705"/>
+          </w:pPr>
+          <w:r>
+            <w:rPr>
+              <w:color w:val="7F7F7F" w:themeColor="background1" w:themeShade="7F"/>
+            </w:rPr>
+            <w:t>[Type the company address]</w:t>
+          </w:r>
+        </w:p>
+      </w:docPartBody>
+    </w:docPart>
+    <w:docPart>
+      <w:docPartPr>
+        <w:name w:val="E151F6F0FC4C4F0885873D1FE70C3040"/>
+        <w:category>
+          <w:name w:val="General"/>
+          <w:gallery w:val="placeholder"/>
+        </w:category>
+        <w:types>
+          <w:type w:val="bbPlcHdr"/>
+        </w:types>
+        <w:behaviors>
+          <w:behavior w:val="content"/>
+        </w:behaviors>
+        <w:guid w:val="{426B2F7D-CD9A-4379-B5B1-1EF3C8550022}"/>
+      </w:docPartPr>
+      <w:docPartBody>
+        <w:p>
+          <w:pPr>
+            <w:pStyle w:val="E151F6F0FC4C4F0885873D1FE70C3040"/>
+          </w:pPr>
+          <w:r>
+            <w:rPr>
+              <w:rFonts w:asciiTheme="majorHAnsi" w:eastAsiaTheme="majorEastAsia" w:hAnsiTheme="majorHAnsi" w:cstheme="majorBidi"/>
+              <w:sz w:val="36"/>
+              <w:szCs w:val="36"/>
+            </w:rPr>
+            <w:t>[Type the document title]</w:t>
+          </w:r>
+        </w:p>
+      </w:docPartBody>
+    </w:docPart>
+    <w:docPart>
+      <w:docPartPr>
+        <w:name w:val="99684C0280234E00AE22A2A77D55170B"/>
+        <w:category>
+          <w:name w:val="General"/>
+          <w:gallery w:val="placeholder"/>
+        </w:category>
+        <w:types>
+          <w:type w:val="bbPlcHdr"/>
+        </w:types>
+        <w:behaviors>
+          <w:behavior w:val="content"/>
+        </w:behaviors>
+        <w:guid w:val="{645C0115-5FE7-4B26-B0E7-F93BFE133786}"/>
+      </w:docPartPr>
+      <w:docPartBody>
+        <w:p>
+          <w:pPr>
+            <w:pStyle w:val="99684C0280234E00AE22A2A77D55170B"/>
+          </w:pPr>
+          <w:r>
+            <w:rPr>
+              <w:rFonts w:asciiTheme="majorHAnsi" w:eastAsiaTheme="majorEastAsia" w:hAnsiTheme="majorHAnsi" w:cstheme="majorBidi"/>
+              <w:b/>
+              <w:bCs/>
+              <w:color w:val="4F81BD" w:themeColor="accent1"/>
+              <w:sz w:val="36"/>
+              <w:szCs w:val="36"/>
+            </w:rPr>
+            <w:t>[Year]</w:t>
+          </w:r>
+        </w:p>
+      </w:docPartBody>
+    </w:docPart>
+  </w:docParts>
+</w:glossaryDocument>
+</file>
+
+<file path=word/glossary/fontTable.xml><?xml version="1.0" encoding="utf-8"?>
+<w:fonts xmlns:mc="http://schemas.openxmlformats.org/markup-compatibility/2006" xmlns:r="http://schemas.openxmlformats.org/officeDocument/2006/relationships" xmlns:w="http://schemas.openxmlformats.org/wordprocessingml/2006/main" xmlns:w14="http://schemas.microsoft.com/office/word/2010/wordml" mc:Ignorable="w14">
+  <w:font w:name="Symbol">
+    <w:panose1 w:val="05050102010706020507"/>
+    <w:charset w:val="02"/>
+    <w:family w:val="roman"/>
+    <w:pitch w:val="variable"/>
+    <w:sig w:usb0="00000000" w:usb1="10000000" w:usb2="00000000" w:usb3="00000000" w:csb0="80000000" w:csb1="00000000"/>
+  </w:font>
+  <w:font w:name="Times New Roman">
+    <w:panose1 w:val="02020603050405020304"/>
+    <w:charset w:val="00"/>
+    <w:family w:val="roman"/>
+    <w:pitch w:val="variable"/>
+    <w:sig w:usb0="E0002AFF" w:usb1="C0007841" w:usb2="00000009" w:usb3="00000000" w:csb0="000001FF" w:csb1="00000000"/>
+  </w:font>
+  <w:font w:name="Courier New">
+    <w:panose1 w:val="02070309020205020404"/>
+    <w:charset w:val="00"/>
+    <w:family w:val="modern"/>
+    <w:pitch w:val="fixed"/>
+    <w:sig w:usb0="E0002AFF" w:usb1="C0007843" w:usb2="00000009" w:usb3="00000000" w:csb0="000001FF" w:csb1="00000000"/>
+  </w:font>
+  <w:font w:name="Wingdings">
+    <w:panose1 w:val="05000000000000000000"/>
+    <w:charset w:val="02"/>
+    <w:family w:val="auto"/>
+    <w:pitch w:val="variable"/>
+    <w:sig w:usb0="00000000" w:usb1="10000000" w:usb2="00000000" w:usb3="00000000" w:csb0="80000000" w:csb1="00000000"/>
+  </w:font>
+  <w:font w:name="Calibri">
+    <w:panose1 w:val="020F0502020204030204"/>
+    <w:charset w:val="00"/>
+    <w:family w:val="swiss"/>
+    <w:pitch w:val="variable"/>
+    <w:sig w:usb0="E10002FF" w:usb1="4000ACFF" w:usb2="00000009" w:usb3="00000000" w:csb0="0000019F" w:csb1="00000000"/>
+  </w:font>
+  <w:font w:name="Cambria">
+    <w:panose1 w:val="02040503050406030204"/>
+    <w:charset w:val="00"/>
+    <w:family w:val="roman"/>
+    <w:pitch w:val="variable"/>
+    <w:sig w:usb0="A00002EF" w:usb1="4000004B" w:usb2="00000000" w:usb3="00000000" w:csb0="0000019F" w:csb1="00000000"/>
+  </w:font>
+  <w:font w:name="Tahoma">
+    <w:panose1 w:val="020B0604030504040204"/>
+    <w:charset w:val="00"/>
+    <w:family w:val="swiss"/>
+    <w:pitch w:val="variable"/>
+    <w:sig w:usb0="E1002EFF" w:usb1="C000605B" w:usb2="00000029" w:usb3="00000000" w:csb0="000101FF" w:csb1="00000000"/>
+  </w:font>
+  <w:font w:name="Arial">
+    <w:panose1 w:val="020B0604020202020204"/>
+    <w:charset w:val="00"/>
+    <w:family w:val="swiss"/>
+    <w:pitch w:val="variable"/>
+    <w:sig w:usb0="E0002AFF" w:usb1="C0007843" w:usb2="00000009" w:usb3="00000000" w:csb0="000001FF" w:csb1="00000000"/>
+  </w:font>
+</w:fonts>
+</file>
+
+<file path=word/glossary/settings.xml><?xml version="1.0" encoding="utf-8"?>
+<w:settings xmlns:mc="http://schemas.openxmlformats.org/markup-compatibility/2006" xmlns:o="urn:schemas-microsoft-com:office:office" xmlns:r="http://schemas.openxmlformats.org/officeDocument/2006/relationships" xmlns:m="http://schemas.openxmlformats.org/officeDocument/2006/math" xmlns:v="urn:schemas-microsoft-com:vml" xmlns:w10="urn:schemas-microsoft-com:office:word" xmlns:w="http://schemas.openxmlformats.org/wordprocessingml/2006/main" xmlns:w14="http://schemas.microsoft.com/office/word/2010/wordml" xmlns:sl="http://schemas.openxmlformats.org/schemaLibrary/2006/main" mc:Ignorable="w14">
+  <w:view w:val="normal"/>
+  <w:defaultTabStop w:val="708"/>
+  <w:hyphenationZone w:val="425"/>
+  <w:characterSpacingControl w:val="doNotCompress"/>
+  <w:compat>
+    <w:useFELayout/>
+    <w:compatSetting w:name="compatibilityMode" w:uri="http://schemas.microsoft.com/office/word" w:val="12"/>
+  </w:compat>
+  <w:rsids>
+    <w:rsidRoot w:val="00C14EA9"/>
+    <w:rsid w:val="008C0E30"/>
+    <w:rsid w:val="00906ADA"/>
+    <w:rsid w:val="00AC2A7A"/>
+    <w:rsid w:val="00C14EA9"/>
+  </w:rsids>
+  <m:mathPr>
+    <m:mathFont m:val="Cambria Math"/>
+    <m:brkBin m:val="before"/>
+    <m:brkBinSub m:val="--"/>
+    <m:smallFrac m:val="0"/>
+    <m:dispDef/>
+    <m:lMargin m:val="0"/>
+    <m:rMargin m:val="0"/>
+    <m:defJc m:val="centerGroup"/>
+    <m:wrapIndent m:val="1440"/>
+    <m:intLim m:val="subSup"/>
+    <m:naryLim m:val="undOvr"/>
+  </m:mathPr>
+  <w:themeFontLang w:val="es-AR"/>
+  <w:clrSchemeMapping w:bg1="light1" w:t1="dark1" w:bg2="light2" w:t2="dark2" w:accent1="accent1" w:accent2="accent2" w:accent3="accent3" w:accent4="accent4" w:accent5="accent5" w:accent6="accent6" w:hyperlink="hyperlink" w:followedHyperlink="followedHyperlink"/>
+  <w:decimalSymbol w:val=","/>
+  <w:listSeparator w:val=","/>
+</w:settings>
+</file>
+
+<file path=word/glossary/styles.xml><?xml version="1.0" encoding="utf-8"?>
+<w:styles xmlns:mc="http://schemas.openxmlformats.org/markup-compatibility/2006" xmlns:r="http://schemas.openxmlformats.org/officeDocument/2006/relationships" xmlns:w="http://schemas.openxmlformats.org/wordprocessingml/2006/main" xmlns:w14="http://schemas.microsoft.com/office/word/2010/wordml" mc:Ignorable="w14">
+  <w:docDefaults>
+    <w:rPrDefault>
+      <w:rPr>
+        <w:rFonts w:asciiTheme="minorHAnsi" w:eastAsiaTheme="minorEastAsia" w:hAnsiTheme="minorHAnsi" w:cstheme="minorBidi"/>
+        <w:sz w:val="22"/>
+        <w:szCs w:val="22"/>
+        <w:lang w:val="es-AR" w:eastAsia="es-AR" w:bidi="ar-SA"/>
+      </w:rPr>
+    </w:rPrDefault>
+    <w:pPrDefault>
+      <w:pPr>
+        <w:spacing w:after="200" w:line="276" w:lineRule="auto"/>
+      </w:pPr>
+    </w:pPrDefault>
+  </w:docDefaults>
+  <w:latentStyles w:defLockedState="0" w:defUIPriority="99" w:defSemiHidden="1" w:defUnhideWhenUsed="1" w:defQFormat="0" w:count="267">
+    <w:lsdException w:name="Normal" w:semiHidden="0" w:uiPriority="0" w:unhideWhenUsed="0" w:qFormat="1"/>
+    <w:lsdException w:name="heading 1" w:semiHidden="0" w:uiPriority="9" w:unhideWhenUsed="0" w:qFormat="1"/>
+    <w:lsdException w:name="heading 2" w:uiPriority="9" w:qFormat="1"/>
+    <w:lsdException w:name="heading 3" w:uiPriority="9" w:qFormat="1"/>
+    <w:lsdException w:name="heading 4" w:uiPriority="9" w:qFormat="1"/>
+    <w:lsdException w:name="heading 5" w:uiPriority="9" w:qFormat="1"/>
+    <w:lsdException w:name="heading 6" w:uiPriority="9" w:qFormat="1"/>
+    <w:lsdException w:name="heading 7" w:uiPriority="9" w:qFormat="1"/>
+    <w:lsdException w:name="heading 8" w:uiPriority="9" w:qFormat="1"/>
+    <w:lsdException w:name="heading 9" w:uiPriority="9" w:qFormat="1"/>
+    <w:lsdException w:name="toc 1" w:uiPriority="39"/>
+    <w:lsdException w:name="toc 2" w:uiPriority="39"/>
+    <w:lsdException w:name="toc 3" w:uiPriority="39"/>
+    <w:lsdException w:name="toc 4" w:uiPriority="39"/>
+    <w:lsdException w:name="toc 5" w:uiPriority="39"/>
+    <w:lsdException w:name="toc 6" w:uiPriority="39"/>
+    <w:lsdException w:name="toc 7" w:uiPriority="39"/>
+    <w:lsdException w:name="toc 8" w:uiPriority="39"/>
+    <w:lsdException w:name="toc 9" w:uiPriority="39"/>
+    <w:lsdException w:name="caption" w:uiPriority="35" w:qFormat="1"/>
+    <w:lsdException w:name="Title" w:semiHidden="0" w:uiPriority="10" w:unhideWhenUsed="0" w:qFormat="1"/>
+    <w:lsdException w:name="Default Paragraph Font" w:uiPriority="1"/>
+    <w:lsdException w:name="Subtitle" w:semiHidden="0" w:uiPriority="11" w:unhideWhenUsed="0" w:qFormat="1"/>
+    <w:lsdException w:name="Strong" w:semiHidden="0" w:uiPriority="22" w:unhideWhenUsed="0" w:qFormat="1"/>
+    <w:lsdException w:name="Emphasis" w:semiHidden="0" w:uiPriority="20" w:unhideWhenUsed="0" w:qFormat="1"/>
+    <w:lsdException w:name="Table Grid" w:semiHidden="0" w:uiPriority="59" w:unhideWhenUsed="0"/>
+    <w:lsdException w:name="Placeholder Text" w:unhideWhenUsed="0"/>
+    <w:lsdException w:name="No Spacing" w:semiHidden="0" w:uiPriority="1" w:unhideWhenUsed="0" w:qFormat="1"/>
+    <w:lsdException w:name="Light Shading" w:semiHidden="0" w:uiPriority="60" w:unhideWhenUsed="0"/>
+    <w:lsdException w:name="Light List" w:semiHidden="0" w:uiPriority="61" w:unhideWhenUsed="0"/>
+    <w:lsdException w:name="Light Grid" w:semiHidden="0" w:uiPriority="62" w:unhideWhenUsed="0"/>
+    <w:lsdException w:name="Medium Shading 1" w:semiHidden="0" w:uiPriority="63" w:unhideWhenUsed="0"/>
+    <w:lsdException w:name="Medium Shading 2" w:semiHidden="0" w:uiPriority="64" w:unhideWhenUsed="0"/>
+    <w:lsdException w:name="Medium List 1" w:semiHidden="0" w:uiPriority="65" w:unhideWhenUsed="0"/>
+    <w:lsdException w:name="Medium List 2" w:semiHidden="0" w:uiPriority="66" w:unhideWhenUsed="0"/>
+    <w:lsdException w:name="Medium Grid 1" w:semiHidden="0" w:uiPriority="67" w:unhideWhenUsed="0"/>
+    <w:lsdException w:name="Medium Grid 2" w:semiHidden="0" w:uiPriority="68" w:unhideWhenUsed="0"/>
+    <w:lsdException w:name="Medium Grid 3" w:semiHidden="0" w:uiPriority="69" w:unhideWhenUsed="0"/>
+    <w:lsdException w:name="Dark List" w:semiHidden="0" w:uiPriority="70" w:unhideWhenUsed="0"/>
+    <w:lsdException w:name="Colorful Shading" w:semiHidden="0" w:uiPriority="71" w:unhideWhenUsed="0"/>
+    <w:lsdException w:name="Colorful List" w:semiHidden="0" w:uiPriority="72" w:unhideWhenUsed="0"/>
+    <w:lsdException w:name="Colorful Grid" w:semiHidden="0" w:uiPriority="73" w:unhideWhenUsed="0"/>
+    <w:lsdException w:name="Light Shading Accent 1" w:semiHidden="0" w:uiPriority="60" w:unhideWhenUsed="0"/>
+    <w:lsdException w:name="Light List Accent 1" w:semiHidden="0" w:uiPriority="61" w:unhideWhenUsed="0"/>
+    <w:lsdException w:name="Light Grid Accent 1" w:semiHidden="0" w:uiPriority="62" w:unhideWhenUsed="0"/>
+    <w:lsdException w:name="Medium Shading 1 Accent 1" w:semiHidden="0" w:uiPriority="63" w:unhideWhenUsed="0"/>
+    <w:lsdException w:name="Medium Shading 2 Accent 1" w:semiHidden="0" w:uiPriority="64" w:unhideWhenUsed="0"/>
+    <w:lsdException w:name="Medium List 1 Accent 1" w:semiHidden="0" w:uiPriority="65" w:unhideWhenUsed="0"/>
+    <w:lsdException w:name="Revision" w:unhideWhenUsed="0"/>
+    <w:lsdException w:name="List Paragraph" w:semiHidden="0" w:uiPriority="34" w:unhideWhenUsed="0" w:qFormat="1"/>
+    <w:lsdException w:name="Quote" w:semiHidden="0" w:uiPriority="29" w:unhideWhenUsed="0" w:qFormat="1"/>
+    <w:lsdException w:name="Intense Quote" w:semiHidden="0" w:uiPriority="30" w:unhideWhenUsed="0" w:qFormat="1"/>
+    <w:lsdException w:name="Medium List 2 Accent 1" w:semiHidden="0" w:uiPriority="66" w:unhideWhenUsed="0"/>
+    <w:lsdException w:name="Medium Grid 1 Accent 1" w:semiHidden="0" w:uiPriority="67" w:unhideWhenUsed="0"/>
+    <w:lsdException w:name="Medium Grid 2 Accent 1" w:semiHidden="0" w:uiPriority="68" w:unhideWhenUsed="0"/>
+    <w:lsdException w:name="Medium Grid 3 Accent 1" w:semiHidden="0" w:uiPriority="69" w:unhideWhenUsed="0"/>
+    <w:lsdException w:name="Dark List Accent 1" w:semiHidden="0" w:uiPriority="70" w:unhideWhenUsed="0"/>
+    <w:lsdException w:name="Colorful Shading Accent 1" w:semiHidden="0" w:uiPriority="71" w:unhideWhenUsed="0"/>
+    <w:lsdException w:name="Colorful List Accent 1" w:semiHidden="0" w:uiPriority="72" w:unhideWhenUsed="0"/>
+    <w:lsdException w:name="Colorful Grid Accent 1" w:semiHidden="0" w:uiPriority="73" w:unhideWhenUsed="0"/>
+    <w:lsdException w:name="Light Shading Accent 2" w:semiHidden="0" w:uiPriority="60" w:unhideWhenUsed="0"/>
+    <w:lsdException w:name="Light List Accent 2" w:semiHidden="0" w:uiPriority="61" w:unhideWhenUsed="0"/>
+    <w:lsdException w:name="Light Grid Accent 2" w:semiHidden="0" w:uiPriority="62" w:unhideWhenUsed="0"/>
+    <w:lsdException w:name="Medium Shading 1 Accent 2" w:semiHidden="0" w:uiPriority="63" w:unhideWhenUsed="0"/>
+    <w:lsdException w:name="Medium Shading 2 Accent 2" w:semiHidden="0" w:uiPriority="64" w:unhideWhenUsed="0"/>
+    <w:lsdException w:name="Medium List 1 Accent 2" w:semiHidden="0" w:uiPriority="65" w:unhideWhenUsed="0"/>
+    <w:lsdException w:name="Medium List 2 Accent 2" w:semiHidden="0" w:uiPriority="66" w:unhideWhenUsed="0"/>
+    <w:lsdException w:name="Medium Grid 1 Accent 2" w:semiHidden="0" w:uiPriority="67" w:unhideWhenUsed="0"/>
+    <w:lsdException w:name="Medium Grid 2 Accent 2" w:semiHidden="0" w:uiPriority="68" w:unhideWhenUsed="0"/>
+    <w:lsdException w:name="Medium Grid 3 Accent 2" w:semiHidden="0" w:uiPriority="69" w:unhideWhenUsed="0"/>
+    <w:lsdException w:name="Dark List Accent 2" w:semiHidden="0" w:uiPriority="70" w:unhideWhenUsed="0"/>
+    <w:lsdException w:name="Colorful Shading Accent 2" w:semiHidden="0" w:uiPriority="71" w:unhideWhenUsed="0"/>
+    <w:lsdException w:name="Colorful List Accent 2" w:semiHidden="0" w:uiPriority="72" w:unhideWhenUsed="0"/>
+    <w:lsdException w:name="Colorful Grid Accent 2" w:semiHidden="0" w:uiPriority="73" w:unhideWhenUsed="0"/>
+    <w:lsdException w:name="Light Shading Accent 3" w:semiHidden="0" w:uiPriority="60" w:unhideWhenUsed="0"/>
+    <w:lsdException w:name="Light List Accent 3" w:semiHidden="0" w:uiPriority="61" w:unhideWhenUsed="0"/>
+    <w:lsdException w:name="Light Grid Accent 3" w:semiHidden="0" w:uiPriority="62" w:unhideWhenUsed="0"/>
+    <w:lsdException w:name="Medium Shading 1 Accent 3" w:semiHidden="0" w:uiPriority="63" w:unhideWhenUsed="0"/>
+    <w:lsdException w:name="Medium Shading 2 Accent 3" w:semiHidden="0" w:uiPriority="64" w:unhideWhenUsed="0"/>
+    <w:lsdException w:name="Medium List 1 Accent 3" w:semiHidden="0" w:uiPriority="65" w:unhideWhenUsed="0"/>
+    <w:lsdException w:name="Medium List 2 Accent 3" w:semiHidden="0" w:uiPriority="66" w:unhideWhenUsed="0"/>
+    <w:lsdException w:name="Medium Grid 1 Accent 3" w:semiHidden="0" w:uiPriority="67" w:unhideWhenUsed="0"/>
+    <w:lsdException w:name="Medium Grid 2 Accent 3" w:semiHidden="0" w:uiPriority="68" w:unhideWhenUsed="0"/>
+    <w:lsdException w:name="Medium Grid 3 Accent 3" w:semiHidden="0" w:uiPriority="69" w:unhideWhenUsed="0"/>
+    <w:lsdException w:name="Dark List Accent 3" w:semiHidden="0" w:uiPriority="70" w:unhideWhenUsed="0"/>
+    <w:lsdException w:name="Colorful Shading Accent 3" w:semiHidden="0" w:uiPriority="71" w:unhideWhenUsed="0"/>
+    <w:lsdException w:name="Colorful List Accent 3" w:semiHidden="0" w:uiPriority="72" w:unhideWhenUsed="0"/>
+    <w:lsdException w:name="Colorful Grid Accent 3" w:semiHidden="0" w:uiPriority="73" w:unhideWhenUsed="0"/>
+    <w:lsdException w:name="Light Shading Accent 4" w:semiHidden="0" w:uiPriority="60" w:unhideWhenUsed="0"/>
+    <w:lsdException w:name="Light List Accent 4" w:semiHidden="0" w:uiPriority="61" w:unhideWhenUsed="0"/>
+    <w:lsdException w:name="Light Grid Accent 4" w:semiHidden="0" w:uiPriority="62" w:unhideWhenUsed="0"/>
+    <w:lsdException w:name="Medium Shading 1 Accent 4" w:semiHidden="0" w:uiPriority="63" w:unhideWhenUsed="0"/>
+    <w:lsdException w:name="Medium Shading 2 Accent 4" w:semiHidden="0" w:uiPriority="64" w:unhideWhenUsed="0"/>
+    <w:lsdException w:name="Medium List 1 Accent 4" w:semiHidden="0" w:uiPriority="65" w:unhideWhenUsed="0"/>
+    <w:lsdException w:name="Medium List 2 Accent 4" w:semiHidden="0" w:uiPriority="66" w:unhideWhenUsed="0"/>
+    <w:lsdException w:name="Medium Grid 1 Accent 4" w:semiHidden="0" w:uiPriority="67" w:unhideWhenUsed="0"/>
+    <w:lsdException w:name="Medium Grid 2 Accent 4" w:semiHidden="0" w:uiPriority="68" w:unhideWhenUsed="0"/>
+    <w:lsdException w:name="Medium Grid 3 Accent 4" w:semiHidden="0" w:uiPriority="69" w:unhideWhenUsed="0"/>
+    <w:lsdException w:name="Dark List Accent 4" w:semiHidden="0" w:uiPriority="70" w:unhideWhenUsed="0"/>
+    <w:lsdException w:name="Colorful Shading Accent 4" w:semiHidden="0" w:uiPriority="71" w:unhideWhenUsed="0"/>
+    <w:lsdException w:name="Colorful List Accent 4" w:semiHidden="0" w:uiPriority="72" w:unhideWhenUsed="0"/>
+    <w:lsdException w:name="Colorful Grid Accent 4" w:semiHidden="0" w:uiPriority="73" w:unhideWhenUsed="0"/>
+    <w:lsdException w:name="Light Shading Accent 5" w:semiHidden="0" w:uiPriority="60" w:unhideWhenUsed="0"/>
+    <w:lsdException w:name="Light List Accent 5" w:semiHidden="0" w:uiPriority="61" w:unhideWhenUsed="0"/>
+    <w:lsdException w:name="Light Grid Accent 5" w:semiHidden="0" w:uiPriority="62" w:unhideWhenUsed="0"/>
+    <w:lsdException w:name="Medium Shading 1 Accent 5" w:semiHidden="0" w:uiPriority="63" w:unhideWhenUsed="0"/>
+    <w:lsdException w:name="Medium Shading 2 Accent 5" w:semiHidden="0" w:uiPriority="64" w:unhideWhenUsed="0"/>
+    <w:lsdException w:name="Medium List 1 Accent 5" w:semiHidden="0" w:uiPriority="65" w:unhideWhenUsed="0"/>
+    <w:lsdException w:name="Medium List 2 Accent 5" w:semiHidden="0" w:uiPriority="66" w:unhideWhenUsed="0"/>
+    <w:lsdException w:name="Medium Grid 1 Accent 5" w:semiHidden="0" w:uiPriority="67" w:unhideWhenUsed="0"/>
+    <w:lsdException w:name="Medium Grid 2 Accent 5" w:semiHidden="0" w:uiPriority="68" w:unhideWhenUsed="0"/>
+    <w:lsdException w:name="Medium Grid 3 Accent 5" w:semiHidden="0" w:uiPriority="69" w:unhideWhenUsed="0"/>
+    <w:lsdException w:name="Dark List Accent 5" w:semiHidden="0" w:uiPriority="70" w:unhideWhenUsed="0"/>
+    <w:lsdException w:name="Colorful Shading Accent 5" w:semiHidden="0" w:uiPriority="71" w:unhideWhenUsed="0"/>
+    <w:lsdException w:name="Colorful List Accent 5" w:semiHidden="0" w:uiPriority="72" w:unhideWhenUsed="0"/>
+    <w:lsdException w:name="Colorful Grid Accent 5" w:semiHidden="0" w:uiPriority="73" w:unhideWhenUsed="0"/>
+    <w:lsdException w:name="Light Shading Accent 6" w:semiHidden="0" w:uiPriority="60" w:unhideWhenUsed="0"/>
+    <w:lsdException w:name="Light List Accent 6" w:semiHidden="0" w:uiPriority="61" w:unhideWhenUsed="0"/>
+    <w:lsdException w:name="Light Grid Accent 6" w:semiHidden="0" w:uiPriority="62" w:unhideWhenUsed="0"/>
+    <w:lsdException w:name="Medium Shading 1 Accent 6" w:semiHidden="0" w:uiPriority="63" w:unhideWhenUsed="0"/>
+    <w:lsdException w:name="Medium Shading 2 Accent 6" w:semiHidden="0" w:uiPriority="64" w:unhideWhenUsed="0"/>
+    <w:lsdException w:name="Medium List 1 Accent 6" w:semiHidden="0" w:uiPriority="65" w:unhideWhenUsed="0"/>
+    <w:lsdException w:name="Medium List 2 Accent 6" w:semiHidden="0" w:uiPriority="66" w:unhideWhenUsed="0"/>
+    <w:lsdException w:name="Medium Grid 1 Accent 6" w:semiHidden="0" w:uiPriority="67" w:unhideWhenUsed="0"/>
+    <w:lsdException w:name="Medium Grid 2 Accent 6" w:semiHidden="0" w:uiPriority="68" w:unhideWhenUsed="0"/>
+    <w:lsdException w:name="Medium Grid 3 Accent 6" w:semiHidden="0" w:uiPriority="69" w:unhideWhenUsed="0"/>
+    <w:lsdException w:name="Dark List Accent 6" w:semiHidden="0" w:uiPriority="70" w:unhideWhenUsed="0"/>
+    <w:lsdException w:name="Colorful Shading Accent 6" w:semiHidden="0" w:uiPriority="71" w:unhideWhenUsed="0"/>
+    <w:lsdException w:name="Colorful List Accent 6" w:semiHidden="0" w:uiPriority="72" w:unhideWhenUsed="0"/>
+    <w:lsdException w:name="Colorful Grid Accent 6" w:semiHidden="0" w:uiPriority="73" w:unhideWhenUsed="0"/>
+    <w:lsdException w:name="Subtle Emphasis" w:semiHidden="0" w:uiPriority="19" w:unhideWhenUsed="0" w:qFormat="1"/>
+    <w:lsdException w:name="Intense Emphasis" w:semiHidden="0" w:uiPriority="21" w:unhideWhenUsed="0" w:qFormat="1"/>
+    <w:lsdException w:name="Subtle Reference" w:semiHidden="0" w:uiPriority="31" w:unhideWhenUsed="0" w:qFormat="1"/>
+    <w:lsdException w:name="Intense Reference" w:semiHidden="0" w:uiPriority="32" w:unhideWhenUsed="0" w:qFormat="1"/>
+    <w:lsdException w:name="Book Title" w:semiHidden="0" w:uiPriority="33" w:unhideWhenUsed="0" w:qFormat="1"/>
+    <w:lsdException w:name="Bibliography" w:uiPriority="37"/>
+    <w:lsdException w:name="TOC Heading" w:uiPriority="39" w:qFormat="1"/>
+  </w:latentStyles>
+  <w:style w:type="paragraph" w:default="1" w:styleId="Normal">
+    <w:name w:val="Normal"/>
     <w:qFormat/>
+  </w:style>
+  <w:style w:type="character" w:default="1" w:styleId="DefaultParagraphFont">
+    <w:name w:val="Default Paragraph Font"/>
+    <w:uiPriority w:val="1"/>
+    <w:semiHidden/>
+    <w:unhideWhenUsed/>
+  </w:style>
+  <w:style w:type="table" w:default="1" w:styleId="TableNormal">
+    <w:name w:val="Normal Table"/>
+    <w:uiPriority w:val="99"/>
+    <w:semiHidden/>
+    <w:unhideWhenUsed/>
     <w:tblPr>
       <w:tblInd w:w="0" w:type="dxa"/>
       <w:tblCellMar>
@@ -2897,8 +3444,198 @@
 </w:styles>
 </file>
 
+<file path=word/glossary/stylesWithEffects.xml><?xml version="1.0" encoding="utf-8"?>
+<w:styles xmlns:wpc="http://schemas.microsoft.com/office/word/2010/wordprocessingCanvas" xmlns:mc="http://schemas.openxmlformats.org/markup-compatibility/2006" xmlns:o="urn:schemas-microsoft-com:office:office" xmlns:r="http://schemas.openxmlformats.org/officeDocument/2006/relationships" xmlns:m="http://schemas.openxmlformats.org/officeDocument/2006/math" xmlns:v="urn:schemas-microsoft-com:vml" xmlns:wp14="http://schemas.microsoft.com/office/word/2010/wordprocessingDrawing" xmlns:wp="http://schemas.openxmlformats.org/drawingml/2006/wordprocessingDrawing" xmlns:w10="urn:schemas-microsoft-com:office:word" xmlns:w="http://schemas.openxmlformats.org/wordprocessingml/2006/main" xmlns:w14="http://schemas.microsoft.com/office/word/2010/wordml" xmlns:wpg="http://schemas.microsoft.com/office/word/2010/wordprocessingGroup" xmlns:wpi="http://schemas.microsoft.com/office/word/2010/wordprocessingInk" xmlns:wne="http://schemas.microsoft.com/office/word/2006/wordml" xmlns:wps="http://schemas.microsoft.com/office/word/2010/wordprocessingShape" mc:Ignorable="w14 wp14">
+  <w:docDefaults>
+    <w:rPrDefault>
+      <w:rPr>
+        <w:rFonts w:asciiTheme="minorHAnsi" w:eastAsiaTheme="minorEastAsia" w:hAnsiTheme="minorHAnsi" w:cstheme="minorBidi"/>
+        <w:sz w:val="22"/>
+        <w:szCs w:val="22"/>
+        <w:lang w:val="es-AR" w:eastAsia="es-AR" w:bidi="ar-SA"/>
+      </w:rPr>
+    </w:rPrDefault>
+    <w:pPrDefault>
+      <w:pPr>
+        <w:spacing w:after="200" w:line="276" w:lineRule="auto"/>
+      </w:pPr>
+    </w:pPrDefault>
+  </w:docDefaults>
+  <w:latentStyles w:defLockedState="0" w:defUIPriority="99" w:defSemiHidden="1" w:defUnhideWhenUsed="1" w:defQFormat="0" w:count="267">
+    <w:lsdException w:name="Normal" w:semiHidden="0" w:uiPriority="0" w:unhideWhenUsed="0" w:qFormat="1"/>
+    <w:lsdException w:name="heading 1" w:semiHidden="0" w:uiPriority="9" w:unhideWhenUsed="0" w:qFormat="1"/>
+    <w:lsdException w:name="heading 2" w:uiPriority="9" w:qFormat="1"/>
+    <w:lsdException w:name="heading 3" w:uiPriority="9" w:qFormat="1"/>
+    <w:lsdException w:name="heading 4" w:uiPriority="9" w:qFormat="1"/>
+    <w:lsdException w:name="heading 5" w:uiPriority="9" w:qFormat="1"/>
+    <w:lsdException w:name="heading 6" w:uiPriority="9" w:qFormat="1"/>
+    <w:lsdException w:name="heading 7" w:uiPriority="9" w:qFormat="1"/>
+    <w:lsdException w:name="heading 8" w:uiPriority="9" w:qFormat="1"/>
+    <w:lsdException w:name="heading 9" w:uiPriority="9" w:qFormat="1"/>
+    <w:lsdException w:name="toc 1" w:uiPriority="39"/>
+    <w:lsdException w:name="toc 2" w:uiPriority="39"/>
+    <w:lsdException w:name="toc 3" w:uiPriority="39"/>
+    <w:lsdException w:name="toc 4" w:uiPriority="39"/>
+    <w:lsdException w:name="toc 5" w:uiPriority="39"/>
+    <w:lsdException w:name="toc 6" w:uiPriority="39"/>
+    <w:lsdException w:name="toc 7" w:uiPriority="39"/>
+    <w:lsdException w:name="toc 8" w:uiPriority="39"/>
+    <w:lsdException w:name="toc 9" w:uiPriority="39"/>
+    <w:lsdException w:name="caption" w:uiPriority="35" w:qFormat="1"/>
+    <w:lsdException w:name="Title" w:semiHidden="0" w:uiPriority="10" w:unhideWhenUsed="0" w:qFormat="1"/>
+    <w:lsdException w:name="Default Paragraph Font" w:uiPriority="1"/>
+    <w:lsdException w:name="Subtitle" w:semiHidden="0" w:uiPriority="11" w:unhideWhenUsed="0" w:qFormat="1"/>
+    <w:lsdException w:name="Strong" w:semiHidden="0" w:uiPriority="22" w:unhideWhenUsed="0" w:qFormat="1"/>
+    <w:lsdException w:name="Emphasis" w:semiHidden="0" w:uiPriority="20" w:unhideWhenUsed="0" w:qFormat="1"/>
+    <w:lsdException w:name="Table Grid" w:semiHidden="0" w:uiPriority="59" w:unhideWhenUsed="0"/>
+    <w:lsdException w:name="Placeholder Text" w:unhideWhenUsed="0"/>
+    <w:lsdException w:name="No Spacing" w:semiHidden="0" w:uiPriority="1" w:unhideWhenUsed="0" w:qFormat="1"/>
+    <w:lsdException w:name="Light Shading" w:semiHidden="0" w:uiPriority="60" w:unhideWhenUsed="0"/>
+    <w:lsdException w:name="Light List" w:semiHidden="0" w:uiPriority="61" w:unhideWhenUsed="0"/>
+    <w:lsdException w:name="Light Grid" w:semiHidden="0" w:uiPriority="62" w:unhideWhenUsed="0"/>
+    <w:lsdException w:name="Medium Shading 1" w:semiHidden="0" w:uiPriority="63" w:unhideWhenUsed="0"/>
+    <w:lsdException w:name="Medium Shading 2" w:semiHidden="0" w:uiPriority="64" w:unhideWhenUsed="0"/>
+    <w:lsdException w:name="Medium List 1" w:semiHidden="0" w:uiPriority="65" w:unhideWhenUsed="0"/>
+    <w:lsdException w:name="Medium List 2" w:semiHidden="0" w:uiPriority="66" w:unhideWhenUsed="0"/>
+    <w:lsdException w:name="Medium Grid 1" w:semiHidden="0" w:uiPriority="67" w:unhideWhenUsed="0"/>
+    <w:lsdException w:name="Medium Grid 2" w:semiHidden="0" w:uiPriority="68" w:unhideWhenUsed="0"/>
+    <w:lsdException w:name="Medium Grid 3" w:semiHidden="0" w:uiPriority="69" w:unhideWhenUsed="0"/>
+    <w:lsdException w:name="Dark List" w:semiHidden="0" w:uiPriority="70" w:unhideWhenUsed="0"/>
+    <w:lsdException w:name="Colorful Shading" w:semiHidden="0" w:uiPriority="71" w:unhideWhenUsed="0"/>
+    <w:lsdException w:name="Colorful List" w:semiHidden="0" w:uiPriority="72" w:unhideWhenUsed="0"/>
+    <w:lsdException w:name="Colorful Grid" w:semiHidden="0" w:uiPriority="73" w:unhideWhenUsed="0"/>
+    <w:lsdException w:name="Light Shading Accent 1" w:semiHidden="0" w:uiPriority="60" w:unhideWhenUsed="0"/>
+    <w:lsdException w:name="Light List Accent 1" w:semiHidden="0" w:uiPriority="61" w:unhideWhenUsed="0"/>
+    <w:lsdException w:name="Light Grid Accent 1" w:semiHidden="0" w:uiPriority="62" w:unhideWhenUsed="0"/>
+    <w:lsdException w:name="Medium Shading 1 Accent 1" w:semiHidden="0" w:uiPriority="63" w:unhideWhenUsed="0"/>
+    <w:lsdException w:name="Medium Shading 2 Accent 1" w:semiHidden="0" w:uiPriority="64" w:unhideWhenUsed="0"/>
+    <w:lsdException w:name="Medium List 1 Accent 1" w:semiHidden="0" w:uiPriority="65" w:unhideWhenUsed="0"/>
+    <w:lsdException w:name="Revision" w:unhideWhenUsed="0"/>
+    <w:lsdException w:name="List Paragraph" w:semiHidden="0" w:uiPriority="34" w:unhideWhenUsed="0" w:qFormat="1"/>
+    <w:lsdException w:name="Quote" w:semiHidden="0" w:uiPriority="29" w:unhideWhenUsed="0" w:qFormat="1"/>
+    <w:lsdException w:name="Intense Quote" w:semiHidden="0" w:uiPriority="30" w:unhideWhenUsed="0" w:qFormat="1"/>
+    <w:lsdException w:name="Medium List 2 Accent 1" w:semiHidden="0" w:uiPriority="66" w:unhideWhenUsed="0"/>
+    <w:lsdException w:name="Medium Grid 1 Accent 1" w:semiHidden="0" w:uiPriority="67" w:unhideWhenUsed="0"/>
+    <w:lsdException w:name="Medium Grid 2 Accent 1" w:semiHidden="0" w:uiPriority="68" w:unhideWhenUsed="0"/>
+    <w:lsdException w:name="Medium Grid 3 Accent 1" w:semiHidden="0" w:uiPriority="69" w:unhideWhenUsed="0"/>
+    <w:lsdException w:name="Dark List Accent 1" w:semiHidden="0" w:uiPriority="70" w:unhideWhenUsed="0"/>
+    <w:lsdException w:name="Colorful Shading Accent 1" w:semiHidden="0" w:uiPriority="71" w:unhideWhenUsed="0"/>
+    <w:lsdException w:name="Colorful List Accent 1" w:semiHidden="0" w:uiPriority="72" w:unhideWhenUsed="0"/>
+    <w:lsdException w:name="Colorful Grid Accent 1" w:semiHidden="0" w:uiPriority="73" w:unhideWhenUsed="0"/>
+    <w:lsdException w:name="Light Shading Accent 2" w:semiHidden="0" w:uiPriority="60" w:unhideWhenUsed="0"/>
+    <w:lsdException w:name="Light List Accent 2" w:semiHidden="0" w:uiPriority="61" w:unhideWhenUsed="0"/>
+    <w:lsdException w:name="Light Grid Accent 2" w:semiHidden="0" w:uiPriority="62" w:unhideWhenUsed="0"/>
+    <w:lsdException w:name="Medium Shading 1 Accent 2" w:semiHidden="0" w:uiPriority="63" w:unhideWhenUsed="0"/>
+    <w:lsdException w:name="Medium Shading 2 Accent 2" w:semiHidden="0" w:uiPriority="64" w:unhideWhenUsed="0"/>
+    <w:lsdException w:name="Medium List 1 Accent 2" w:semiHidden="0" w:uiPriority="65" w:unhideWhenUsed="0"/>
+    <w:lsdException w:name="Medium List 2 Accent 2" w:semiHidden="0" w:uiPriority="66" w:unhideWhenUsed="0"/>
+    <w:lsdException w:name="Medium Grid 1 Accent 2" w:semiHidden="0" w:uiPriority="67" w:unhideWhenUsed="0"/>
+    <w:lsdException w:name="Medium Grid 2 Accent 2" w:semiHidden="0" w:uiPriority="68" w:unhideWhenUsed="0"/>
+    <w:lsdException w:name="Medium Grid 3 Accent 2" w:semiHidden="0" w:uiPriority="69" w:unhideWhenUsed="0"/>
+    <w:lsdException w:name="Dark List Accent 2" w:semiHidden="0" w:uiPriority="70" w:unhideWhenUsed="0"/>
+    <w:lsdException w:name="Colorful Shading Accent 2" w:semiHidden="0" w:uiPriority="71" w:unhideWhenUsed="0"/>
+    <w:lsdException w:name="Colorful List Accent 2" w:semiHidden="0" w:uiPriority="72" w:unhideWhenUsed="0"/>
+    <w:lsdException w:name="Colorful Grid Accent 2" w:semiHidden="0" w:uiPriority="73" w:unhideWhenUsed="0"/>
+    <w:lsdException w:name="Light Shading Accent 3" w:semiHidden="0" w:uiPriority="60" w:unhideWhenUsed="0"/>
+    <w:lsdException w:name="Light List Accent 3" w:semiHidden="0" w:uiPriority="61" w:unhideWhenUsed="0"/>
+    <w:lsdException w:name="Light Grid Accent 3" w:semiHidden="0" w:uiPriority="62" w:unhideWhenUsed="0"/>
+    <w:lsdException w:name="Medium Shading 1 Accent 3" w:semiHidden="0" w:uiPriority="63" w:unhideWhenUsed="0"/>
+    <w:lsdException w:name="Medium Shading 2 Accent 3" w:semiHidden="0" w:uiPriority="64" w:unhideWhenUsed="0"/>
+    <w:lsdException w:name="Medium List 1 Accent 3" w:semiHidden="0" w:uiPriority="65" w:unhideWhenUsed="0"/>
+    <w:lsdException w:name="Medium List 2 Accent 3" w:semiHidden="0" w:uiPriority="66" w:unhideWhenUsed="0"/>
+    <w:lsdException w:name="Medium Grid 1 Accent 3" w:semiHidden="0" w:uiPriority="67" w:unhideWhenUsed="0"/>
+    <w:lsdException w:name="Medium Grid 2 Accent 3" w:semiHidden="0" w:uiPriority="68" w:unhideWhenUsed="0"/>
+    <w:lsdException w:name="Medium Grid 3 Accent 3" w:semiHidden="0" w:uiPriority="69" w:unhideWhenUsed="0"/>
+    <w:lsdException w:name="Dark List Accent 3" w:semiHidden="0" w:uiPriority="70" w:unhideWhenUsed="0"/>
+    <w:lsdException w:name="Colorful Shading Accent 3" w:semiHidden="0" w:uiPriority="71" w:unhideWhenUsed="0"/>
+    <w:lsdException w:name="Colorful List Accent 3" w:semiHidden="0" w:uiPriority="72" w:unhideWhenUsed="0"/>
+    <w:lsdException w:name="Colorful Grid Accent 3" w:semiHidden="0" w:uiPriority="73" w:unhideWhenUsed="0"/>
+    <w:lsdException w:name="Light Shading Accent 4" w:semiHidden="0" w:uiPriority="60" w:unhideWhenUsed="0"/>
+    <w:lsdException w:name="Light List Accent 4" w:semiHidden="0" w:uiPriority="61" w:unhideWhenUsed="0"/>
+    <w:lsdException w:name="Light Grid Accent 4" w:semiHidden="0" w:uiPriority="62" w:unhideWhenUsed="0"/>
+    <w:lsdException w:name="Medium Shading 1 Accent 4" w:semiHidden="0" w:uiPriority="63" w:unhideWhenUsed="0"/>
+    <w:lsdException w:name="Medium Shading 2 Accent 4" w:semiHidden="0" w:uiPriority="64" w:unhideWhenUsed="0"/>
+    <w:lsdException w:name="Medium List 1 Accent 4" w:semiHidden="0" w:uiPriority="65" w:unhideWhenUsed="0"/>
+    <w:lsdException w:name="Medium List 2 Accent 4" w:semiHidden="0" w:uiPriority="66" w:unhideWhenUsed="0"/>
+    <w:lsdException w:name="Medium Grid 1 Accent 4" w:semiHidden="0" w:uiPriority="67" w:unhideWhenUsed="0"/>
+    <w:lsdException w:name="Medium Grid 2 Accent 4" w:semiHidden="0" w:uiPriority="68" w:unhideWhenUsed="0"/>
+    <w:lsdException w:name="Medium Grid 3 Accent 4" w:semiHidden="0" w:uiPriority="69" w:unhideWhenUsed="0"/>
+    <w:lsdException w:name="Dark List Accent 4" w:semiHidden="0" w:uiPriority="70" w:unhideWhenUsed="0"/>
+    <w:lsdException w:name="Colorful Shading Accent 4" w:semiHidden="0" w:uiPriority="71" w:unhideWhenUsed="0"/>
+    <w:lsdException w:name="Colorful List Accent 4" w:semiHidden="0" w:uiPriority="72" w:unhideWhenUsed="0"/>
+    <w:lsdException w:name="Colorful Grid Accent 4" w:semiHidden="0" w:uiPriority="73" w:unhideWhenUsed="0"/>
+    <w:lsdException w:name="Light Shading Accent 5" w:semiHidden="0" w:uiPriority="60" w:unhideWhenUsed="0"/>
+    <w:lsdException w:name="Light List Accent 5" w:semiHidden="0" w:uiPriority="61" w:unhideWhenUsed="0"/>
+    <w:lsdException w:name="Light Grid Accent 5" w:semiHidden="0" w:uiPriority="62" w:unhideWhenUsed="0"/>
+    <w:lsdException w:name="Medium Shading 1 Accent 5" w:semiHidden="0" w:uiPriority="63" w:unhideWhenUsed="0"/>
+    <w:lsdException w:name="Medium Shading 2 Accent 5" w:semiHidden="0" w:uiPriority="64" w:unhideWhenUsed="0"/>
+    <w:lsdException w:name="Medium List 1 Accent 5" w:semiHidden="0" w:uiPriority="65" w:unhideWhenUsed="0"/>
+    <w:lsdException w:name="Medium List 2 Accent 5" w:semiHidden="0" w:uiPriority="66" w:unhideWhenUsed="0"/>
+    <w:lsdException w:name="Medium Grid 1 Accent 5" w:semiHidden="0" w:uiPriority="67" w:unhideWhenUsed="0"/>
+    <w:lsdException w:name="Medium Grid 2 Accent 5" w:semiHidden="0" w:uiPriority="68" w:unhideWhenUsed="0"/>
+    <w:lsdException w:name="Medium Grid 3 Accent 5" w:semiHidden="0" w:uiPriority="69" w:unhideWhenUsed="0"/>
+    <w:lsdException w:name="Dark List Accent 5" w:semiHidden="0" w:uiPriority="70" w:unhideWhenUsed="0"/>
+    <w:lsdException w:name="Colorful Shading Accent 5" w:semiHidden="0" w:uiPriority="71" w:unhideWhenUsed="0"/>
+    <w:lsdException w:name="Colorful List Accent 5" w:semiHidden="0" w:uiPriority="72" w:unhideWhenUsed="0"/>
+    <w:lsdException w:name="Colorful Grid Accent 5" w:semiHidden="0" w:uiPriority="73" w:unhideWhenUsed="0"/>
+    <w:lsdException w:name="Light Shading Accent 6" w:semiHidden="0" w:uiPriority="60" w:unhideWhenUsed="0"/>
+    <w:lsdException w:name="Light List Accent 6" w:semiHidden="0" w:uiPriority="61" w:unhideWhenUsed="0"/>
+    <w:lsdException w:name="Light Grid Accent 6" w:semiHidden="0" w:uiPriority="62" w:unhideWhenUsed="0"/>
+    <w:lsdException w:name="Medium Shading 1 Accent 6" w:semiHidden="0" w:uiPriority="63" w:unhideWhenUsed="0"/>
+    <w:lsdException w:name="Medium Shading 2 Accent 6" w:semiHidden="0" w:uiPriority="64" w:unhideWhenUsed="0"/>
+    <w:lsdException w:name="Medium List 1 Accent 6" w:semiHidden="0" w:uiPriority="65" w:unhideWhenUsed="0"/>
+    <w:lsdException w:name="Medium List 2 Accent 6" w:semiHidden="0" w:uiPriority="66" w:unhideWhenUsed="0"/>
+    <w:lsdException w:name="Medium Grid 1 Accent 6" w:semiHidden="0" w:uiPriority="67" w:unhideWhenUsed="0"/>
+    <w:lsdException w:name="Medium Grid 2 Accent 6" w:semiHidden="0" w:uiPriority="68" w:unhideWhenUsed="0"/>
+    <w:lsdException w:name="Medium Grid 3 Accent 6" w:semiHidden="0" w:uiPriority="69" w:unhideWhenUsed="0"/>
+    <w:lsdException w:name="Dark List Accent 6" w:semiHidden="0" w:uiPriority="70" w:unhideWhenUsed="0"/>
+    <w:lsdException w:name="Colorful Shading Accent 6" w:semiHidden="0" w:uiPriority="71" w:unhideWhenUsed="0"/>
+    <w:lsdException w:name="Colorful List Accent 6" w:semiHidden="0" w:uiPriority="72" w:unhideWhenUsed="0"/>
+    <w:lsdException w:name="Colorful Grid Accent 6" w:semiHidden="0" w:uiPriority="73" w:unhideWhenUsed="0"/>
+    <w:lsdException w:name="Subtle Emphasis" w:semiHidden="0" w:uiPriority="19" w:unhideWhenUsed="0" w:qFormat="1"/>
+    <w:lsdException w:name="Intense Emphasis" w:semiHidden="0" w:uiPriority="21" w:unhideWhenUsed="0" w:qFormat="1"/>
+    <w:lsdException w:name="Subtle Reference" w:semiHidden="0" w:uiPriority="31" w:unhideWhenUsed="0" w:qFormat="1"/>
+    <w:lsdException w:name="Intense Reference" w:semiHidden="0" w:uiPriority="32" w:unhideWhenUsed="0" w:qFormat="1"/>
+    <w:lsdException w:name="Book Title" w:semiHidden="0" w:uiPriority="33" w:unhideWhenUsed="0" w:qFormat="1"/>
+    <w:lsdException w:name="Bibliography" w:uiPriority="37"/>
+    <w:lsdException w:name="TOC Heading" w:uiPriority="39" w:qFormat="1"/>
+  </w:latentStyles>
+  <w:style w:type="paragraph" w:default="1" w:styleId="Normal">
+    <w:name w:val="Normal"/>
+    <w:qFormat/>
+  </w:style>
+  <w:style w:type="character" w:default="1" w:styleId="DefaultParagraphFont">
+    <w:name w:val="Default Paragraph Font"/>
+    <w:uiPriority w:val="1"/>
+    <w:semiHidden/>
+    <w:unhideWhenUsed/>
+  </w:style>
+  <w:style w:type="table" w:default="1" w:styleId="TableNormal">
+    <w:name w:val="Normal Table"/>
+    <w:uiPriority w:val="99"/>
+    <w:semiHidden/>
+    <w:unhideWhenUsed/>
+    <w:tblPr>
+      <w:tblInd w:w="0" w:type="dxa"/>
+      <w:tblCellMar>
+        <w:top w:w="0" w:type="dxa"/>
+        <w:left w:w="108" w:type="dxa"/>
+        <w:bottom w:w="0" w:type="dxa"/>
+        <w:right w:w="108" w:type="dxa"/>
+      </w:tblCellMar>
+    </w:tblPr>
+  </w:style>
+  <w:style w:type="numbering" w:default="1" w:styleId="NoList">
+    <w:name w:val="No List"/>
+    <w:uiPriority w:val="99"/>
+    <w:semiHidden/>
+    <w:unhideWhenUsed/>
+  </w:style>
+</w:styles>
+</file>
+
 <file path=word/glossary/webSettings.xml><?xml version="1.0" encoding="utf-8"?>
-<w:webSettings xmlns:r="http://schemas.openxmlformats.org/officeDocument/2006/relationships" xmlns:w="http://schemas.openxmlformats.org/wordprocessingml/2006/main">
+<w:webSettings xmlns:mc="http://schemas.openxmlformats.org/markup-compatibility/2006" xmlns:r="http://schemas.openxmlformats.org/officeDocument/2006/relationships" xmlns:w="http://schemas.openxmlformats.org/wordprocessingml/2006/main" xmlns:w14="http://schemas.microsoft.com/office/word/2010/wordml" mc:Ignorable="w14">
   <w:optimizeForBrowser/>
 </w:webSettings>
 </file>
@@ -3210,7 +3947,7 @@
 </file>
 
 <file path=customXml/itemProps2.xml><?xml version="1.0" encoding="utf-8"?>
-<ds:datastoreItem xmlns:ds="http://schemas.openxmlformats.org/officeDocument/2006/customXml" ds:itemID="{AF019E3C-8C84-4398-957E-A9615F677845}">
+<ds:datastoreItem xmlns:ds="http://schemas.openxmlformats.org/officeDocument/2006/customXml" ds:itemID="{BB30A756-F057-4111-BC06-A46D9D873396}">
   <ds:schemaRefs>
     <ds:schemaRef ds:uri="http://schemas.openxmlformats.org/officeDocument/2006/bibliography"/>
   </ds:schemaRefs>

</xml_diff>